<commit_message>
comentaris i memoria acabada
</commit_message>
<xml_diff>
--- a/practica3/practica3_carlos_oriol.docx
+++ b/practica3/practica3_carlos_oriol.docx
@@ -1,6 +1,6 @@
 
 <file path=word/document.xml><?xml version="1.0" encoding="utf-8"?>
-<w:document xmlns:wpc="http://schemas.microsoft.com/office/word/2010/wordprocessingCanvas" xmlns:mc="http://schemas.openxmlformats.org/markup-compatibility/2006" xmlns:o="urn:schemas-microsoft-com:office:office" xmlns:r="http://schemas.openxmlformats.org/officeDocument/2006/relationships" xmlns:m="http://schemas.openxmlformats.org/officeDocument/2006/math" xmlns:v="urn:schemas-microsoft-com:vml" xmlns:wp14="http://schemas.microsoft.com/office/word/2010/wordprocessingDrawing" xmlns:wp="http://schemas.openxmlformats.org/drawingml/2006/wordprocessingDrawing" xmlns:w10="urn:schemas-microsoft-com:office:word" xmlns:w="http://schemas.openxmlformats.org/wordprocessingml/2006/main" xmlns:w14="http://schemas.microsoft.com/office/word/2010/wordml" xmlns:w15="http://schemas.microsoft.com/office/word/2012/wordml" xmlns:wpg="http://schemas.microsoft.com/office/word/2010/wordprocessingGroup" xmlns:wpi="http://schemas.microsoft.com/office/word/2010/wordprocessingInk" xmlns:wne="http://schemas.microsoft.com/office/word/2006/wordml" xmlns:wps="http://schemas.microsoft.com/office/word/2010/wordprocessingShape" mc:Ignorable="w14 w15 wp14">
+<w:document xmlns:wpc="http://schemas.microsoft.com/office/word/2010/wordprocessingCanvas" xmlns:mc="http://schemas.openxmlformats.org/markup-compatibility/2006" xmlns:o="urn:schemas-microsoft-com:office:office" xmlns:r="http://schemas.openxmlformats.org/officeDocument/2006/relationships" xmlns:m="http://schemas.openxmlformats.org/officeDocument/2006/math" xmlns:v="urn:schemas-microsoft-com:vml" xmlns:wp14="http://schemas.microsoft.com/office/word/2010/wordprocessingDrawing" xmlns:wp="http://schemas.openxmlformats.org/drawingml/2006/wordprocessingDrawing" xmlns:w10="urn:schemas-microsoft-com:office:word" xmlns:w="http://schemas.openxmlformats.org/wordprocessingml/2006/main" xmlns:w14="http://schemas.microsoft.com/office/word/2010/wordml" xmlns:wpg="http://schemas.microsoft.com/office/word/2010/wordprocessingGroup" xmlns:wpi="http://schemas.microsoft.com/office/word/2010/wordprocessingInk" xmlns:wne="http://schemas.microsoft.com/office/word/2006/wordml" xmlns:wps="http://schemas.microsoft.com/office/word/2010/wordprocessingShape" mc:Ignorable="w14 wp14">
   <w:background w:color="FFFFFF"/>
   <w:body>
     <w:p/>
@@ -31,7 +31,6 @@
         </w:rPr>
         <w:t xml:space="preserve">En aquesta pràctica hem implementat l’algoritme Seam Carving, per reduir automàticament el mida d’una imatge o augmentar-lo sense perdre contingut ni congruència visual. La pràctica esta dividida en tres </w:t>
       </w:r>
-      <w:bookmarkStart w:id="0" w:name="_GoBack"/>
       <w:proofErr w:type="spellStart"/>
       <w:r>
         <w:rPr>
@@ -39,7 +38,6 @@
         </w:rPr>
         <w:t>blogs</w:t>
       </w:r>
-      <w:bookmarkEnd w:id="0"/>
       <w:proofErr w:type="spellEnd"/>
       <w:r>
         <w:rPr>
@@ -186,7 +184,25 @@
           <w:sz w:val="28"/>
           <w:szCs w:val="28"/>
         </w:rPr>
-        <w:t>Augmentar tamany:</w:t>
+        <w:t xml:space="preserve">Augmentar </w:t>
+      </w:r>
+      <w:proofErr w:type="spellStart"/>
+      <w:r>
+        <w:rPr>
+          <w:rFonts w:ascii="Calibri" w:eastAsia="Calibri" w:hAnsi="Calibri" w:cs="Calibri"/>
+          <w:sz w:val="28"/>
+          <w:szCs w:val="28"/>
+        </w:rPr>
+        <w:t>tamany</w:t>
+      </w:r>
+      <w:proofErr w:type="spellEnd"/>
+      <w:r>
+        <w:rPr>
+          <w:rFonts w:ascii="Calibri" w:eastAsia="Calibri" w:hAnsi="Calibri" w:cs="Calibri"/>
+          <w:sz w:val="28"/>
+          <w:szCs w:val="28"/>
+        </w:rPr>
+        <w:t>:</w:t>
       </w:r>
       <w:r>
         <w:rPr>
@@ -195,25 +211,76 @@
           <w:sz w:val="28"/>
           <w:szCs w:val="28"/>
         </w:rPr>
-        <w:t xml:space="preserve">Falta </w:t>
-      </w:r>
-      <w:r>
-        <w:rPr>
-          <w:rFonts w:ascii="Calibri" w:eastAsia="Calibri" w:hAnsi="Calibri" w:cs="Calibri"/>
-          <w:color w:val="FF0000"/>
-          <w:sz w:val="28"/>
-          <w:szCs w:val="28"/>
-        </w:rPr>
-        <w:t>explicar</w:t>
-      </w:r>
-      <w:r>
-        <w:rPr>
-          <w:rFonts w:ascii="Calibri" w:eastAsia="Calibri" w:hAnsi="Calibri" w:cs="Calibri"/>
-          <w:color w:val="FF0000"/>
-          <w:sz w:val="28"/>
-          <w:szCs w:val="28"/>
-        </w:rPr>
-        <w:t xml:space="preserve"> algo</w:t>
+        <w:t xml:space="preserve"> </w:t>
+      </w:r>
+      <w:r>
+        <w:rPr>
+          <w:rFonts w:ascii="Calibri" w:eastAsia="Calibri" w:hAnsi="Calibri" w:cs="Calibri"/>
+          <w:color w:val="auto"/>
+          <w:sz w:val="28"/>
+          <w:szCs w:val="28"/>
+        </w:rPr>
+        <w:t xml:space="preserve">En aquesta part el que fem es fer una cerca dels </w:t>
+      </w:r>
+      <w:proofErr w:type="spellStart"/>
+      <w:r>
+        <w:rPr>
+          <w:rFonts w:ascii="Calibri" w:eastAsia="Calibri" w:hAnsi="Calibri" w:cs="Calibri"/>
+          <w:color w:val="auto"/>
+          <w:sz w:val="28"/>
+          <w:szCs w:val="28"/>
+        </w:rPr>
+        <w:t>seams</w:t>
+      </w:r>
+      <w:proofErr w:type="spellEnd"/>
+      <w:r>
+        <w:rPr>
+          <w:rFonts w:ascii="Calibri" w:eastAsia="Calibri" w:hAnsi="Calibri" w:cs="Calibri"/>
+          <w:color w:val="auto"/>
+          <w:sz w:val="28"/>
+          <w:szCs w:val="28"/>
+        </w:rPr>
+        <w:t xml:space="preserve"> amb valor mínim, i aquests </w:t>
+      </w:r>
+      <w:proofErr w:type="spellStart"/>
+      <w:r>
+        <w:rPr>
+          <w:rFonts w:ascii="Calibri" w:eastAsia="Calibri" w:hAnsi="Calibri" w:cs="Calibri"/>
+          <w:color w:val="auto"/>
+          <w:sz w:val="28"/>
+          <w:szCs w:val="28"/>
+        </w:rPr>
+        <w:t>seams</w:t>
+      </w:r>
+      <w:proofErr w:type="spellEnd"/>
+      <w:r>
+        <w:rPr>
+          <w:rFonts w:ascii="Calibri" w:eastAsia="Calibri" w:hAnsi="Calibri" w:cs="Calibri"/>
+          <w:color w:val="auto"/>
+          <w:sz w:val="28"/>
+          <w:szCs w:val="28"/>
+        </w:rPr>
+        <w:t xml:space="preserve"> copiar-los, per a que faci l’efecte de que </w:t>
+      </w:r>
+      <w:proofErr w:type="spellStart"/>
+      <w:r>
+        <w:rPr>
+          <w:rFonts w:ascii="Calibri" w:eastAsia="Calibri" w:hAnsi="Calibri" w:cs="Calibri"/>
+          <w:color w:val="auto"/>
+          <w:sz w:val="28"/>
+          <w:szCs w:val="28"/>
+        </w:rPr>
+        <w:t>l’imatge</w:t>
+      </w:r>
+      <w:proofErr w:type="spellEnd"/>
+      <w:r>
+        <w:rPr>
+          <w:rFonts w:ascii="Calibri" w:eastAsia="Calibri" w:hAnsi="Calibri" w:cs="Calibri"/>
+          <w:color w:val="auto"/>
+          <w:sz w:val="28"/>
+          <w:szCs w:val="28"/>
+        </w:rPr>
+        <w:t xml:space="preserve"> s’ha ampliat.</w:t>
       </w:r>
     </w:p>
     <w:p>
@@ -248,7 +315,27 @@
           <w:sz w:val="28"/>
           <w:szCs w:val="28"/>
         </w:rPr>
-        <w:t>1 Reducció:</w:t>
+        <w:t xml:space="preserve">1 </w:t>
+      </w:r>
+      <w:r>
+        <w:rPr>
+          <w:rFonts w:ascii="Calibri" w:eastAsia="Calibri" w:hAnsi="Calibri" w:cs="Calibri"/>
+          <w:b/>
+          <w:sz w:val="28"/>
+          <w:szCs w:val="28"/>
+        </w:rPr>
+        <w:t xml:space="preserve">- </w:t>
+      </w:r>
+      <w:bookmarkStart w:id="0" w:name="_GoBack"/>
+      <w:bookmarkEnd w:id="0"/>
+      <w:r>
+        <w:rPr>
+          <w:rFonts w:ascii="Calibri" w:eastAsia="Calibri" w:hAnsi="Calibri" w:cs="Calibri"/>
+          <w:b/>
+          <w:sz w:val="28"/>
+          <w:szCs w:val="28"/>
+        </w:rPr>
+        <w:t>Reducció:</w:t>
       </w:r>
     </w:p>
     <w:p>
@@ -318,10 +405,19 @@
           <w:szCs w:val="28"/>
         </w:rPr>
       </w:pPr>
+    </w:p>
+    <w:p>
+      <w:pPr>
+        <w:rPr>
+          <w:rFonts w:ascii="Calibri" w:eastAsia="Calibri" w:hAnsi="Calibri" w:cs="Calibri"/>
+          <w:sz w:val="28"/>
+          <w:szCs w:val="28"/>
+        </w:rPr>
+      </w:pPr>
       <w:r>
         <w:rPr>
           <w:noProof/>
-          <w:lang w:eastAsia="ca-ES" w:bidi="ar-SA"/>
+          <w:lang w:val="en-US" w:eastAsia="en-US" w:bidi="ar-SA"/>
         </w:rPr>
         <w:drawing>
           <wp:anchor distT="0" distB="0" distL="114300" distR="114300" simplePos="0" relativeHeight="251659264" behindDoc="0" locked="0" layoutInCell="1" allowOverlap="1" wp14:anchorId="545B9DB2" wp14:editId="59BD9BA4">
@@ -368,7 +464,7 @@
                     <pic:cNvPicPr preferRelativeResize="0"/>
                   </pic:nvPicPr>
                   <pic:blipFill>
-                    <a:blip r:embed="rId7">
+                    <a:blip r:embed="rId8">
                       <a:extLst>
                         <a:ext uri="{28A0092B-C50C-407E-A947-70E740481C1C}">
                           <a14:useLocalDpi xmlns:a14="http://schemas.microsoft.com/office/drawing/2010/main" val="0"/>
@@ -405,7 +501,7 @@
       <w:r>
         <w:rPr>
           <w:noProof/>
-          <w:lang w:eastAsia="ca-ES" w:bidi="ar-SA"/>
+          <w:lang w:val="en-US" w:eastAsia="en-US" w:bidi="ar-SA"/>
         </w:rPr>
         <w:drawing>
           <wp:anchor distT="0" distB="0" distL="114300" distR="114300" simplePos="0" relativeHeight="251658240" behindDoc="0" locked="0" layoutInCell="1" allowOverlap="1" wp14:anchorId="5A08C495" wp14:editId="1D6A7873">
@@ -452,7 +548,7 @@
                     <pic:cNvPicPr preferRelativeResize="0"/>
                   </pic:nvPicPr>
                   <pic:blipFill>
-                    <a:blip r:embed="rId8">
+                    <a:blip r:embed="rId9">
                       <a:extLst>
                         <a:ext uri="{28A0092B-C50C-407E-A947-70E740481C1C}">
                           <a14:useLocalDpi xmlns:a14="http://schemas.microsoft.com/office/drawing/2010/main" val="0"/>
@@ -535,6 +631,15 @@
           <w:szCs w:val="28"/>
         </w:rPr>
       </w:pPr>
+    </w:p>
+    <w:p>
+      <w:pPr>
+        <w:rPr>
+          <w:rFonts w:ascii="Calibri" w:eastAsia="Calibri" w:hAnsi="Calibri" w:cs="Calibri"/>
+          <w:sz w:val="28"/>
+          <w:szCs w:val="28"/>
+        </w:rPr>
+      </w:pPr>
       <w:r>
         <w:rPr>
           <w:rFonts w:ascii="Calibri" w:eastAsia="Calibri" w:hAnsi="Calibri" w:cs="Calibri"/>
@@ -590,88 +695,80 @@
           <w:sz w:val="28"/>
           <w:szCs w:val="28"/>
         </w:rPr>
-        <w:t xml:space="preserve">Aquesta es fa reomplint una matriu que tenim </w:t>
-      </w:r>
-      <w:r>
-        <w:rPr>
-          <w:rFonts w:ascii="Calibri" w:eastAsia="Calibri" w:hAnsi="Calibri" w:cs="Calibri"/>
-          <w:sz w:val="28"/>
-          <w:szCs w:val="28"/>
+        <w:t xml:space="preserve">Aquesta es fa reomplint una matriu que tenim inicialitzada amb 0 i cada pixel de la matriu es calcula com el </w:t>
+      </w:r>
+      <w:r>
+        <w:rPr>
+          <w:rFonts w:ascii="Calibri" w:eastAsia="Calibri" w:hAnsi="Calibri" w:cs="Calibri"/>
+          <w:sz w:val="28"/>
+          <w:szCs w:val="28"/>
+        </w:rPr>
+        <w:t>mínim</w:t>
+      </w:r>
+      <w:r>
+        <w:rPr>
+          <w:rFonts w:ascii="Calibri" w:eastAsia="Calibri" w:hAnsi="Calibri" w:cs="Calibri"/>
+          <w:sz w:val="28"/>
+          <w:szCs w:val="28"/>
+        </w:rPr>
+        <w:t xml:space="preserve"> dels </w:t>
+      </w:r>
+      <w:r>
+        <w:rPr>
+          <w:rFonts w:ascii="Calibri" w:eastAsia="Calibri" w:hAnsi="Calibri" w:cs="Calibri"/>
+          <w:sz w:val="28"/>
+          <w:szCs w:val="28"/>
+        </w:rPr>
+        <w:t>veïns</w:t>
+      </w:r>
+      <w:r>
+        <w:rPr>
+          <w:rFonts w:ascii="Calibri" w:eastAsia="Calibri" w:hAnsi="Calibri" w:cs="Calibri"/>
+          <w:sz w:val="28"/>
+          <w:szCs w:val="28"/>
+        </w:rPr>
+        <w:t xml:space="preserve"> mes un cost, que </w:t>
+      </w:r>
+      <w:r>
+        <w:rPr>
+          <w:rFonts w:ascii="Calibri" w:eastAsia="Calibri" w:hAnsi="Calibri" w:cs="Calibri"/>
+          <w:sz w:val="28"/>
+          <w:szCs w:val="28"/>
+        </w:rPr>
+        <w:t>serà</w:t>
+      </w:r>
+      <w:r>
+        <w:rPr>
+          <w:rFonts w:ascii="Calibri" w:eastAsia="Calibri" w:hAnsi="Calibri" w:cs="Calibri"/>
+          <w:sz w:val="28"/>
+          <w:szCs w:val="28"/>
+        </w:rPr>
+        <w:t xml:space="preserve"> el valor a la matriu d’energia en aquella coordenada.</w:t>
+      </w:r>
+    </w:p>
+    <w:p>
+      <w:pPr>
+        <w:rPr>
+          <w:rFonts w:ascii="Calibri" w:eastAsia="Calibri" w:hAnsi="Calibri" w:cs="Calibri"/>
+          <w:sz w:val="28"/>
+          <w:szCs w:val="28"/>
+        </w:rPr>
+      </w:pPr>
+    </w:p>
+    <w:p>
+      <w:pPr>
+        <w:rPr>
+          <w:rFonts w:ascii="Calibri" w:eastAsia="Calibri" w:hAnsi="Calibri" w:cs="Calibri"/>
+          <w:sz w:val="28"/>
+          <w:szCs w:val="28"/>
+        </w:rPr>
+      </w:pPr>
+      <w:r>
+        <w:rPr>
+          <w:noProof/>
+          <w:lang w:val="en-US" w:eastAsia="en-US" w:bidi="ar-SA"/>
         </w:rPr>
         <w:lastRenderedPageBreak/>
-        <w:t xml:space="preserve">inicialitzada amb 0 i cada pixel de la matriu es calcula com el </w:t>
-      </w:r>
-      <w:r>
-        <w:rPr>
-          <w:rFonts w:ascii="Calibri" w:eastAsia="Calibri" w:hAnsi="Calibri" w:cs="Calibri"/>
-          <w:sz w:val="28"/>
-          <w:szCs w:val="28"/>
-        </w:rPr>
-        <w:t>mínim</w:t>
-      </w:r>
-      <w:r>
-        <w:rPr>
-          <w:rFonts w:ascii="Calibri" w:eastAsia="Calibri" w:hAnsi="Calibri" w:cs="Calibri"/>
-          <w:sz w:val="28"/>
-          <w:szCs w:val="28"/>
-        </w:rPr>
-        <w:t xml:space="preserve"> dels </w:t>
-      </w:r>
-      <w:r>
-        <w:rPr>
-          <w:rFonts w:ascii="Calibri" w:eastAsia="Calibri" w:hAnsi="Calibri" w:cs="Calibri"/>
-          <w:sz w:val="28"/>
-          <w:szCs w:val="28"/>
-        </w:rPr>
-        <w:t>veïns</w:t>
-      </w:r>
-      <w:r>
-        <w:rPr>
-          <w:rFonts w:ascii="Calibri" w:eastAsia="Calibri" w:hAnsi="Calibri" w:cs="Calibri"/>
-          <w:sz w:val="28"/>
-          <w:szCs w:val="28"/>
-        </w:rPr>
-        <w:t xml:space="preserve"> mes un cost, que </w:t>
-      </w:r>
-      <w:r>
-        <w:rPr>
-          <w:rFonts w:ascii="Calibri" w:eastAsia="Calibri" w:hAnsi="Calibri" w:cs="Calibri"/>
-          <w:sz w:val="28"/>
-          <w:szCs w:val="28"/>
-        </w:rPr>
-        <w:t>serà</w:t>
-      </w:r>
-      <w:r>
-        <w:rPr>
-          <w:rFonts w:ascii="Calibri" w:eastAsia="Calibri" w:hAnsi="Calibri" w:cs="Calibri"/>
-          <w:sz w:val="28"/>
-          <w:szCs w:val="28"/>
-        </w:rPr>
-        <w:t xml:space="preserve"> el valor a la matriu d’energia en aquella coordenada.</w:t>
-      </w:r>
-    </w:p>
-    <w:p>
-      <w:pPr>
-        <w:rPr>
-          <w:rFonts w:ascii="Calibri" w:eastAsia="Calibri" w:hAnsi="Calibri" w:cs="Calibri"/>
-          <w:sz w:val="28"/>
-          <w:szCs w:val="28"/>
-        </w:rPr>
-      </w:pPr>
-    </w:p>
-    <w:p>
-      <w:pPr>
-        <w:rPr>
-          <w:rFonts w:ascii="Calibri" w:eastAsia="Calibri" w:hAnsi="Calibri" w:cs="Calibri"/>
-          <w:sz w:val="28"/>
-          <w:szCs w:val="28"/>
-        </w:rPr>
-      </w:pPr>
-      <w:r>
-        <w:rPr>
-          <w:noProof/>
-          <w:lang w:eastAsia="ca-ES" w:bidi="ar-SA"/>
-        </w:rPr>
         <w:drawing>
           <wp:anchor distT="0" distB="0" distL="114300" distR="114300" simplePos="0" relativeHeight="251660288" behindDoc="0" locked="0" layoutInCell="1" allowOverlap="1" wp14:anchorId="3B83CA30" wp14:editId="49F0785E">
             <wp:simplePos x="0" y="0"/>
@@ -711,7 +808,7 @@
                     <pic:cNvPicPr preferRelativeResize="0"/>
                   </pic:nvPicPr>
                   <pic:blipFill>
-                    <a:blip r:embed="rId9">
+                    <a:blip r:embed="rId10">
                       <a:extLst>
                         <a:ext uri="{28A0092B-C50C-407E-A947-70E740481C1C}">
                           <a14:useLocalDpi xmlns:a14="http://schemas.microsoft.com/office/drawing/2010/main" val="0"/>
@@ -755,6 +852,15 @@
         </w:rPr>
       </w:pPr>
     </w:p>
+    <w:p>
+      <w:pPr>
+        <w:rPr>
+          <w:rFonts w:ascii="Calibri" w:eastAsia="Calibri" w:hAnsi="Calibri" w:cs="Calibri"/>
+          <w:sz w:val="28"/>
+          <w:szCs w:val="28"/>
+        </w:rPr>
+      </w:pPr>
+    </w:p>
     <w:p/>
     <w:p/>
     <w:p/>
@@ -1062,6 +1168,13 @@
       </w:r>
     </w:p>
     <w:p>
+      <w:pPr>
+        <w:rPr>
+          <w:rFonts w:ascii="Calibri" w:eastAsia="Calibri" w:hAnsi="Calibri" w:cs="Calibri"/>
+          <w:sz w:val="28"/>
+          <w:szCs w:val="28"/>
+        </w:rPr>
+      </w:pPr>
       <w:r>
         <w:rPr>
           <w:rFonts w:ascii="Calibri" w:eastAsia="Calibri" w:hAnsi="Calibri" w:cs="Calibri"/>
@@ -1152,11 +1265,12 @@
         <w:t xml:space="preserve"> reduir la imatge.</w:t>
       </w:r>
     </w:p>
+    <w:p/>
     <w:p>
       <w:r>
         <w:rPr>
           <w:noProof/>
-          <w:lang w:eastAsia="ca-ES" w:bidi="ar-SA"/>
+          <w:lang w:val="en-US" w:eastAsia="en-US" w:bidi="ar-SA"/>
         </w:rPr>
         <w:drawing>
           <wp:anchor distT="0" distB="0" distL="114300" distR="114300" simplePos="0" relativeHeight="251662336" behindDoc="0" locked="0" layoutInCell="1" allowOverlap="1" wp14:anchorId="3CCBC858" wp14:editId="70D1B34E">
@@ -1203,7 +1317,7 @@
                     <pic:cNvPicPr preferRelativeResize="0"/>
                   </pic:nvPicPr>
                   <pic:blipFill>
-                    <a:blip r:embed="rId8">
+                    <a:blip r:embed="rId9">
                       <a:extLst>
                         <a:ext uri="{28A0092B-C50C-407E-A947-70E740481C1C}">
                           <a14:useLocalDpi xmlns:a14="http://schemas.microsoft.com/office/drawing/2010/main" val="0"/>
@@ -1240,7 +1354,7 @@
       <w:r>
         <w:rPr>
           <w:noProof/>
-          <w:lang w:eastAsia="ca-ES" w:bidi="ar-SA"/>
+          <w:lang w:val="en-US" w:eastAsia="en-US" w:bidi="ar-SA"/>
         </w:rPr>
         <w:drawing>
           <wp:anchor distT="0" distB="0" distL="114300" distR="114300" simplePos="0" relativeHeight="251661312" behindDoc="0" locked="0" layoutInCell="1" allowOverlap="1" wp14:anchorId="73476129" wp14:editId="14675CEE">
@@ -1283,7 +1397,7 @@
                     <pic:cNvPicPr preferRelativeResize="0"/>
                   </pic:nvPicPr>
                   <pic:blipFill>
-                    <a:blip r:embed="rId10">
+                    <a:blip r:embed="rId11">
                       <a:extLst>
                         <a:ext uri="{28A0092B-C50C-407E-A947-70E740481C1C}">
                           <a14:useLocalDpi xmlns:a14="http://schemas.microsoft.com/office/drawing/2010/main" val="0"/>
@@ -1329,6 +1443,15 @@
     <w:p/>
     <w:p/>
     <w:p>
+      <w:pPr>
+        <w:rPr>
+          <w:rFonts w:ascii="Calibri" w:eastAsia="Calibri" w:hAnsi="Calibri" w:cs="Calibri"/>
+          <w:sz w:val="28"/>
+          <w:szCs w:val="28"/>
+        </w:rPr>
+      </w:pPr>
+    </w:p>
+    <w:p>
       <w:r>
         <w:rPr>
           <w:rFonts w:ascii="Calibri" w:eastAsia="Calibri" w:hAnsi="Calibri" w:cs="Calibri"/>
@@ -1411,16 +1534,7 @@
           <w:sz w:val="28"/>
           <w:szCs w:val="28"/>
         </w:rPr>
-        <w:t xml:space="preserve">així </w:t>
-      </w:r>
-      <w:r>
-        <w:rPr>
-          <w:rFonts w:ascii="Calibri" w:eastAsia="Calibri" w:hAnsi="Calibri" w:cs="Calibri"/>
-          <w:sz w:val="28"/>
-          <w:szCs w:val="28"/>
-        </w:rPr>
-        <w:lastRenderedPageBreak/>
-        <w:t xml:space="preserve">ens </w:t>
+        <w:t xml:space="preserve">així ens </w:t>
       </w:r>
       <w:r>
         <w:rPr>
@@ -1459,6 +1573,9 @@
     <w:p/>
     <w:p/>
     <w:p/>
+    <w:p/>
+    <w:p/>
+    <w:p/>
     <w:p>
       <w:r>
         <w:rPr>
@@ -1467,7 +1584,25 @@
           <w:sz w:val="28"/>
           <w:szCs w:val="28"/>
         </w:rPr>
-        <w:t xml:space="preserve">2 </w:t>
+        <w:t>2</w:t>
+      </w:r>
+      <w:r>
+        <w:rPr>
+          <w:rFonts w:ascii="Calibri" w:eastAsia="Calibri" w:hAnsi="Calibri" w:cs="Calibri"/>
+          <w:b/>
+          <w:sz w:val="28"/>
+          <w:szCs w:val="28"/>
+        </w:rPr>
+        <w:t xml:space="preserve"> -</w:t>
+      </w:r>
+      <w:r>
+        <w:rPr>
+          <w:rFonts w:ascii="Calibri" w:eastAsia="Calibri" w:hAnsi="Calibri" w:cs="Calibri"/>
+          <w:b/>
+          <w:sz w:val="28"/>
+          <w:szCs w:val="28"/>
+        </w:rPr>
+        <w:t xml:space="preserve"> </w:t>
       </w:r>
       <w:r>
         <w:rPr>
@@ -1547,7 +1682,7 @@
       <w:r>
         <w:rPr>
           <w:noProof/>
-          <w:lang w:eastAsia="ca-ES" w:bidi="ar-SA"/>
+          <w:lang w:val="en-US" w:eastAsia="en-US" w:bidi="ar-SA"/>
         </w:rPr>
         <w:drawing>
           <wp:anchor distT="0" distB="0" distL="114300" distR="114300" simplePos="0" relativeHeight="251663360" behindDoc="0" locked="0" layoutInCell="1" allowOverlap="1" wp14:anchorId="174587A1" wp14:editId="6170F1FE">
@@ -1599,7 +1734,7 @@
                     <pic:cNvPicPr preferRelativeResize="0"/>
                   </pic:nvPicPr>
                   <pic:blipFill>
-                    <a:blip r:embed="rId11">
+                    <a:blip r:embed="rId12">
                       <a:extLst>
                         <a:ext uri="{28A0092B-C50C-407E-A947-70E740481C1C}">
                           <a14:useLocalDpi xmlns:a14="http://schemas.microsoft.com/office/drawing/2010/main" val="0"/>
@@ -1724,16 +1859,7 @@
           <w:sz w:val="28"/>
           <w:szCs w:val="28"/>
         </w:rPr>
-        <w:t xml:space="preserve"> el nostre gradient el que obté es el contorn d’on tenim l’objecte amb valors molt baixos i alts </w:t>
-      </w:r>
-      <w:r>
-        <w:rPr>
-          <w:rFonts w:ascii="Calibri" w:eastAsia="Calibri" w:hAnsi="Calibri" w:cs="Calibri"/>
-          <w:sz w:val="28"/>
-          <w:szCs w:val="28"/>
-        </w:rPr>
-        <w:lastRenderedPageBreak/>
-        <w:t xml:space="preserve">a la resta de la imatge. Al calcular l’energia l’obtenim segons aquest contorn </w:t>
+        <w:t xml:space="preserve"> el nostre gradient el que obté es el contorn d’on tenim l’objecte amb valors molt baixos i alts a la resta de la imatge. Al calcular l’energia l’obtenim segons aquest contorn </w:t>
       </w:r>
       <w:r>
         <w:rPr>
@@ -1763,7 +1889,7 @@
       <w:r>
         <w:rPr>
           <w:noProof/>
-          <w:lang w:eastAsia="ca-ES" w:bidi="ar-SA"/>
+          <w:lang w:val="en-US" w:eastAsia="en-US" w:bidi="ar-SA"/>
         </w:rPr>
         <w:drawing>
           <wp:anchor distT="0" distB="0" distL="114300" distR="114300" simplePos="0" relativeHeight="251664384" behindDoc="0" locked="0" layoutInCell="1" allowOverlap="1" wp14:anchorId="55FE72E8" wp14:editId="1D8B0713">
@@ -1813,7 +1939,7 @@
                     <pic:cNvPicPr preferRelativeResize="0"/>
                   </pic:nvPicPr>
                   <pic:blipFill>
-                    <a:blip r:embed="rId12">
+                    <a:blip r:embed="rId13">
                       <a:extLst>
                         <a:ext uri="{28A0092B-C50C-407E-A947-70E740481C1C}">
                           <a14:useLocalDpi xmlns:a14="http://schemas.microsoft.com/office/drawing/2010/main" val="0"/>
@@ -1852,7 +1978,7 @@
       <w:r>
         <w:rPr>
           <w:noProof/>
-          <w:lang w:eastAsia="ca-ES" w:bidi="ar-SA"/>
+          <w:lang w:val="en-US" w:eastAsia="en-US" w:bidi="ar-SA"/>
         </w:rPr>
         <w:drawing>
           <wp:anchor distT="0" distB="0" distL="114300" distR="114300" simplePos="0" relativeHeight="251667456" behindDoc="0" locked="0" layoutInCell="1" allowOverlap="1" wp14:anchorId="0F1FD085" wp14:editId="528F2C06">
@@ -1900,7 +2026,7 @@
                     <pic:cNvPicPr preferRelativeResize="0"/>
                   </pic:nvPicPr>
                   <pic:blipFill>
-                    <a:blip r:embed="rId13">
+                    <a:blip r:embed="rId14">
                       <a:extLst>
                         <a:ext uri="{28A0092B-C50C-407E-A947-70E740481C1C}">
                           <a14:useLocalDpi xmlns:a14="http://schemas.microsoft.com/office/drawing/2010/main" val="0"/>
@@ -2042,88 +2168,100 @@
           <w:szCs w:val="28"/>
         </w:rPr>
       </w:pPr>
+    </w:p>
+    <w:p>
+      <w:pPr>
+        <w:rPr>
+          <w:rFonts w:ascii="Calibri" w:eastAsia="Calibri" w:hAnsi="Calibri" w:cs="Calibri"/>
+          <w:sz w:val="28"/>
+          <w:szCs w:val="28"/>
+        </w:rPr>
+      </w:pPr>
+    </w:p>
+    <w:p>
+      <w:pPr>
+        <w:rPr>
+          <w:rFonts w:ascii="Calibri" w:eastAsia="Calibri" w:hAnsi="Calibri" w:cs="Calibri"/>
+          <w:sz w:val="28"/>
+          <w:szCs w:val="28"/>
+        </w:rPr>
+      </w:pPr>
+    </w:p>
+    <w:p>
+      <w:pPr>
+        <w:rPr>
+          <w:rFonts w:ascii="Calibri" w:eastAsia="Calibri" w:hAnsi="Calibri" w:cs="Calibri"/>
+          <w:sz w:val="28"/>
+          <w:szCs w:val="28"/>
+        </w:rPr>
+      </w:pPr>
+    </w:p>
+    <w:p>
+      <w:pPr>
+        <w:rPr>
+          <w:rFonts w:ascii="Calibri" w:eastAsia="Calibri" w:hAnsi="Calibri" w:cs="Calibri"/>
+          <w:sz w:val="28"/>
+          <w:szCs w:val="28"/>
+        </w:rPr>
+      </w:pPr>
+    </w:p>
+    <w:p>
+      <w:pPr>
+        <w:rPr>
+          <w:rFonts w:ascii="Calibri" w:eastAsia="Calibri" w:hAnsi="Calibri" w:cs="Calibri"/>
+          <w:sz w:val="28"/>
+          <w:szCs w:val="28"/>
+        </w:rPr>
+      </w:pPr>
+    </w:p>
+    <w:p>
+      <w:pPr>
+        <w:rPr>
+          <w:rFonts w:ascii="Calibri" w:eastAsia="Calibri" w:hAnsi="Calibri" w:cs="Calibri"/>
+          <w:sz w:val="28"/>
+          <w:szCs w:val="28"/>
+        </w:rPr>
+      </w:pPr>
+    </w:p>
+    <w:p>
+      <w:pPr>
+        <w:rPr>
+          <w:rFonts w:ascii="Calibri" w:eastAsia="Calibri" w:hAnsi="Calibri" w:cs="Calibri"/>
+          <w:sz w:val="28"/>
+          <w:szCs w:val="28"/>
+        </w:rPr>
+      </w:pPr>
+    </w:p>
+    <w:p>
+      <w:pPr>
+        <w:rPr>
+          <w:rFonts w:ascii="Calibri" w:eastAsia="Calibri" w:hAnsi="Calibri" w:cs="Calibri"/>
+          <w:sz w:val="28"/>
+          <w:szCs w:val="28"/>
+        </w:rPr>
+      </w:pPr>
+    </w:p>
+    <w:p>
+      <w:pPr>
+        <w:rPr>
+          <w:rFonts w:ascii="Calibri" w:eastAsia="Calibri" w:hAnsi="Calibri" w:cs="Calibri"/>
+          <w:sz w:val="28"/>
+          <w:szCs w:val="28"/>
+        </w:rPr>
+      </w:pPr>
       <w:r>
         <w:rPr>
           <w:noProof/>
-          <w:lang w:eastAsia="ca-ES" w:bidi="ar-SA"/>
+          <w:lang w:val="en-US" w:eastAsia="en-US" w:bidi="ar-SA"/>
         </w:rPr>
         <w:drawing>
-          <wp:anchor distT="0" distB="0" distL="114300" distR="114300" simplePos="0" relativeHeight="251666432" behindDoc="0" locked="0" layoutInCell="1" allowOverlap="1" wp14:anchorId="3AD094C9" wp14:editId="6EE8C5D9">
-            <wp:simplePos x="0" y="0"/>
-            <wp:positionH relativeFrom="column">
-              <wp:posOffset>499110</wp:posOffset>
-            </wp:positionH>
-            <wp:positionV relativeFrom="paragraph">
-              <wp:posOffset>24130</wp:posOffset>
-            </wp:positionV>
-            <wp:extent cx="2090738" cy="2805520"/>
-            <wp:effectExtent l="0" t="0" r="5080" b="0"/>
-            <wp:wrapThrough wrapText="bothSides">
-              <wp:wrapPolygon edited="0">
-                <wp:start x="0" y="0"/>
-                <wp:lineTo x="0" y="21414"/>
-                <wp:lineTo x="21456" y="21414"/>
-                <wp:lineTo x="21456" y="0"/>
-                <wp:lineTo x="0" y="0"/>
-              </wp:wrapPolygon>
-            </wp:wrapThrough>
-            <wp:docPr id="4" name="image13.png"/>
-            <wp:cNvGraphicFramePr/>
-            <a:graphic xmlns:a="http://schemas.openxmlformats.org/drawingml/2006/main">
-              <a:graphicData uri="http://schemas.openxmlformats.org/drawingml/2006/picture">
-                <pic:pic xmlns:pic="http://schemas.openxmlformats.org/drawingml/2006/picture">
-                  <pic:nvPicPr>
-                    <pic:cNvPr id="0" name="image13.png"/>
-                    <pic:cNvPicPr preferRelativeResize="0"/>
-                  </pic:nvPicPr>
-                  <pic:blipFill>
-                    <a:blip r:embed="rId14" cstate="print">
-                      <a:extLst>
-                        <a:ext uri="{28A0092B-C50C-407E-A947-70E740481C1C}">
-                          <a14:useLocalDpi xmlns:a14="http://schemas.microsoft.com/office/drawing/2010/main" val="0"/>
-                        </a:ext>
-                      </a:extLst>
-                    </a:blip>
-                    <a:srcRect/>
-                    <a:stretch>
-                      <a:fillRect/>
-                    </a:stretch>
-                  </pic:blipFill>
-                  <pic:spPr>
-                    <a:xfrm>
-                      <a:off x="0" y="0"/>
-                      <a:ext cx="2090738" cy="2805520"/>
-                    </a:xfrm>
-                    <a:prstGeom prst="rect">
-                      <a:avLst/>
-                    </a:prstGeom>
-                    <a:ln/>
-                  </pic:spPr>
-                </pic:pic>
-              </a:graphicData>
-            </a:graphic>
-            <wp14:sizeRelH relativeFrom="page">
-              <wp14:pctWidth>0</wp14:pctWidth>
-            </wp14:sizeRelH>
-            <wp14:sizeRelV relativeFrom="page">
-              <wp14:pctHeight>0</wp14:pctHeight>
-            </wp14:sizeRelV>
-          </wp:anchor>
-        </w:drawing>
-      </w:r>
-      <w:r>
-        <w:rPr>
-          <w:noProof/>
-          <w:lang w:eastAsia="ca-ES" w:bidi="ar-SA"/>
-        </w:rPr>
-        <w:drawing>
-          <wp:anchor distT="0" distB="0" distL="114300" distR="114300" simplePos="0" relativeHeight="251665408" behindDoc="0" locked="0" layoutInCell="1" allowOverlap="1" wp14:anchorId="13DAC3C0" wp14:editId="4A944B48">
+          <wp:anchor distT="0" distB="0" distL="114300" distR="114300" simplePos="0" relativeHeight="251665408" behindDoc="0" locked="0" layoutInCell="1" allowOverlap="1" wp14:anchorId="3D4F476C" wp14:editId="2573CF6E">
             <wp:simplePos x="0" y="0"/>
             <wp:positionH relativeFrom="column">
               <wp:posOffset>3594735</wp:posOffset>
             </wp:positionH>
             <wp:positionV relativeFrom="paragraph">
-              <wp:posOffset>109855</wp:posOffset>
+              <wp:posOffset>24130</wp:posOffset>
             </wp:positionV>
             <wp:extent cx="1741170" cy="2785745"/>
             <wp:effectExtent l="0" t="0" r="0" b="0"/>
@@ -2180,6 +2318,75 @@
           </wp:anchor>
         </w:drawing>
       </w:r>
+      <w:r>
+        <w:rPr>
+          <w:noProof/>
+          <w:lang w:val="en-US" w:eastAsia="en-US" w:bidi="ar-SA"/>
+        </w:rPr>
+        <w:drawing>
+          <wp:anchor distT="0" distB="0" distL="114300" distR="114300" simplePos="0" relativeHeight="251666432" behindDoc="0" locked="0" layoutInCell="1" allowOverlap="1" wp14:anchorId="2F5DA020" wp14:editId="35D4BC79">
+            <wp:simplePos x="0" y="0"/>
+            <wp:positionH relativeFrom="column">
+              <wp:posOffset>499110</wp:posOffset>
+            </wp:positionH>
+            <wp:positionV relativeFrom="paragraph">
+              <wp:posOffset>24130</wp:posOffset>
+            </wp:positionV>
+            <wp:extent cx="2090738" cy="2805520"/>
+            <wp:effectExtent l="0" t="0" r="5080" b="0"/>
+            <wp:wrapThrough wrapText="bothSides">
+              <wp:wrapPolygon edited="0">
+                <wp:start x="0" y="0"/>
+                <wp:lineTo x="0" y="21414"/>
+                <wp:lineTo x="21456" y="21414"/>
+                <wp:lineTo x="21456" y="0"/>
+                <wp:lineTo x="0" y="0"/>
+              </wp:wrapPolygon>
+            </wp:wrapThrough>
+            <wp:docPr id="4" name="image13.png"/>
+            <wp:cNvGraphicFramePr/>
+            <a:graphic xmlns:a="http://schemas.openxmlformats.org/drawingml/2006/main">
+              <a:graphicData uri="http://schemas.openxmlformats.org/drawingml/2006/picture">
+                <pic:pic xmlns:pic="http://schemas.openxmlformats.org/drawingml/2006/picture">
+                  <pic:nvPicPr>
+                    <pic:cNvPr id="0" name="image13.png"/>
+                    <pic:cNvPicPr preferRelativeResize="0"/>
+                  </pic:nvPicPr>
+                  <pic:blipFill>
+                    <a:blip r:embed="rId16" cstate="print">
+                      <a:extLst>
+                        <a:ext uri="{28A0092B-C50C-407E-A947-70E740481C1C}">
+                          <a14:useLocalDpi xmlns:a14="http://schemas.microsoft.com/office/drawing/2010/main" val="0"/>
+                        </a:ext>
+                      </a:extLst>
+                    </a:blip>
+                    <a:srcRect/>
+                    <a:stretch>
+                      <a:fillRect/>
+                    </a:stretch>
+                  </pic:blipFill>
+                  <pic:spPr>
+                    <a:xfrm>
+                      <a:off x="0" y="0"/>
+                      <a:ext cx="2090738" cy="2805520"/>
+                    </a:xfrm>
+                    <a:prstGeom prst="rect">
+                      <a:avLst/>
+                    </a:prstGeom>
+                    <a:ln/>
+                  </pic:spPr>
+                </pic:pic>
+              </a:graphicData>
+            </a:graphic>
+            <wp14:sizeRelH relativeFrom="page">
+              <wp14:pctWidth>0</wp14:pctWidth>
+            </wp14:sizeRelH>
+            <wp14:sizeRelV relativeFrom="page">
+              <wp14:pctHeight>0</wp14:pctHeight>
+            </wp14:sizeRelV>
+          </wp:anchor>
+        </w:drawing>
+      </w:r>
     </w:p>
     <w:p>
       <w:pPr>
@@ -2293,6 +2500,9 @@
     <w:p>
       <w:pPr>
         <w:rPr>
+          <w:rFonts w:ascii="Calibri" w:eastAsia="Calibri" w:hAnsi="Calibri" w:cs="Calibri"/>
+          <w:sz w:val="28"/>
+          <w:szCs w:val="28"/>
           <w:lang w:val="en-US"/>
         </w:rPr>
       </w:pPr>
@@ -2301,20 +2511,1011 @@
           <w:rFonts w:ascii="Calibri" w:eastAsia="Calibri" w:hAnsi="Calibri" w:cs="Calibri"/>
           <w:sz w:val="28"/>
           <w:szCs w:val="28"/>
+          <w:lang w:val="en-US"/>
+        </w:rPr>
+        <w:br/>
+      </w:r>
+      <w:r>
+        <w:rPr>
+          <w:rFonts w:ascii="Calibri" w:eastAsia="Calibri" w:hAnsi="Calibri" w:cs="Calibri"/>
+          <w:b/>
+          <w:sz w:val="28"/>
+          <w:szCs w:val="28"/>
+          <w:lang w:val="en-US"/>
+        </w:rPr>
+        <w:t>3</w:t>
+      </w:r>
+      <w:r>
+        <w:rPr>
+          <w:rFonts w:ascii="Calibri" w:eastAsia="Calibri" w:hAnsi="Calibri" w:cs="Calibri"/>
+          <w:b/>
+          <w:sz w:val="28"/>
+          <w:szCs w:val="28"/>
+          <w:lang w:val="en-US"/>
+        </w:rPr>
+        <w:t xml:space="preserve"> -</w:t>
+      </w:r>
+      <w:r>
+        <w:rPr>
+          <w:rFonts w:ascii="Calibri" w:eastAsia="Calibri" w:hAnsi="Calibri" w:cs="Calibri"/>
+          <w:b/>
+          <w:sz w:val="28"/>
+          <w:szCs w:val="28"/>
+          <w:lang w:val="en-US"/>
+        </w:rPr>
+        <w:t xml:space="preserve"> </w:t>
+      </w:r>
+      <w:r>
+        <w:rPr>
+          <w:rFonts w:ascii="Calibri" w:eastAsia="Calibri" w:hAnsi="Calibri" w:cs="Calibri"/>
+          <w:b/>
+          <w:color w:val="auto"/>
+          <w:sz w:val="28"/>
+          <w:szCs w:val="28"/>
+        </w:rPr>
+        <w:t>Augment</w:t>
+      </w:r>
+      <w:r>
+        <w:rPr>
+          <w:rFonts w:ascii="Calibri" w:eastAsia="Calibri" w:hAnsi="Calibri" w:cs="Calibri"/>
+          <w:b/>
+          <w:color w:val="auto"/>
+          <w:sz w:val="28"/>
+          <w:szCs w:val="28"/>
+        </w:rPr>
+        <w:t>a</w:t>
+      </w:r>
+      <w:r>
+        <w:rPr>
+          <w:rFonts w:ascii="Calibri" w:eastAsia="Calibri" w:hAnsi="Calibri" w:cs="Calibri"/>
+          <w:b/>
+          <w:color w:val="auto"/>
+          <w:sz w:val="28"/>
+          <w:szCs w:val="28"/>
+        </w:rPr>
+        <w:t>r</w:t>
+      </w:r>
+      <w:r>
+        <w:rPr>
+          <w:rFonts w:ascii="Calibri" w:eastAsia="Calibri" w:hAnsi="Calibri" w:cs="Calibri"/>
+          <w:b/>
+          <w:color w:val="auto"/>
+          <w:sz w:val="28"/>
+          <w:szCs w:val="28"/>
+        </w:rPr>
+        <w:t xml:space="preserve"> </w:t>
+      </w:r>
+      <w:proofErr w:type="spellStart"/>
+      <w:r>
+        <w:rPr>
+          <w:rFonts w:ascii="Calibri" w:eastAsia="Calibri" w:hAnsi="Calibri" w:cs="Calibri"/>
+          <w:b/>
+          <w:color w:val="auto"/>
+          <w:sz w:val="28"/>
+          <w:szCs w:val="28"/>
+        </w:rPr>
+        <w:t>tamany</w:t>
+      </w:r>
+      <w:proofErr w:type="spellEnd"/>
+    </w:p>
+    <w:p>
+      <w:pPr>
+        <w:rPr>
+          <w:rFonts w:ascii="Calibri" w:eastAsia="Calibri" w:hAnsi="Calibri" w:cs="Calibri"/>
+          <w:color w:val="auto"/>
+          <w:sz w:val="28"/>
+          <w:szCs w:val="28"/>
+        </w:rPr>
+      </w:pPr>
+    </w:p>
+    <w:p>
+      <w:pPr>
+        <w:rPr>
+          <w:rFonts w:ascii="Calibri" w:eastAsia="Calibri" w:hAnsi="Calibri" w:cs="Calibri"/>
+          <w:color w:val="auto"/>
+          <w:sz w:val="28"/>
+          <w:szCs w:val="28"/>
+        </w:rPr>
+      </w:pPr>
+      <w:r>
+        <w:rPr>
+          <w:rFonts w:ascii="Calibri" w:eastAsia="Calibri" w:hAnsi="Calibri" w:cs="Calibri"/>
+          <w:color w:val="auto"/>
+          <w:sz w:val="28"/>
+          <w:szCs w:val="28"/>
+        </w:rPr>
+        <w:t xml:space="preserve">En aquesta part de la practica la finalitat es augmentar de </w:t>
+      </w:r>
+      <w:proofErr w:type="spellStart"/>
+      <w:r>
+        <w:rPr>
+          <w:rFonts w:ascii="Calibri" w:eastAsia="Calibri" w:hAnsi="Calibri" w:cs="Calibri"/>
+          <w:color w:val="auto"/>
+          <w:sz w:val="28"/>
+          <w:szCs w:val="28"/>
+        </w:rPr>
+        <w:t>tamany</w:t>
+      </w:r>
+      <w:proofErr w:type="spellEnd"/>
+      <w:r>
+        <w:rPr>
+          <w:rFonts w:ascii="Calibri" w:eastAsia="Calibri" w:hAnsi="Calibri" w:cs="Calibri"/>
+          <w:color w:val="auto"/>
+          <w:sz w:val="28"/>
+          <w:szCs w:val="28"/>
+        </w:rPr>
+        <w:t xml:space="preserve"> la imatge, el que augmentarem seran les parts menys rel</w:t>
+      </w:r>
+      <w:r>
+        <w:rPr>
+          <w:rFonts w:ascii="Calibri" w:eastAsia="Calibri" w:hAnsi="Calibri" w:cs="Calibri"/>
+          <w:color w:val="auto"/>
+          <w:sz w:val="28"/>
+          <w:szCs w:val="28"/>
+        </w:rPr>
+        <w:t>l</w:t>
+      </w:r>
+      <w:r>
+        <w:rPr>
+          <w:rFonts w:ascii="Calibri" w:eastAsia="Calibri" w:hAnsi="Calibri" w:cs="Calibri"/>
+          <w:color w:val="auto"/>
+          <w:sz w:val="28"/>
+          <w:szCs w:val="28"/>
+        </w:rPr>
+        <w:t>evants de la imatge, que son les parts que si les augmenten no tenen import</w:t>
+      </w:r>
+      <w:r>
+        <w:rPr>
+          <w:rFonts w:ascii="Calibri" w:eastAsia="Calibri" w:hAnsi="Calibri" w:cs="Calibri"/>
+          <w:color w:val="auto"/>
+          <w:sz w:val="28"/>
+          <w:szCs w:val="28"/>
+        </w:rPr>
+        <w:t>à</w:t>
+      </w:r>
+      <w:r>
+        <w:rPr>
+          <w:rFonts w:ascii="Calibri" w:eastAsia="Calibri" w:hAnsi="Calibri" w:cs="Calibri"/>
+          <w:color w:val="auto"/>
+          <w:sz w:val="28"/>
+          <w:szCs w:val="28"/>
+        </w:rPr>
+        <w:t>ncia visual en aquesta, com el fons de l</w:t>
+      </w:r>
+      <w:r>
+        <w:rPr>
+          <w:rFonts w:ascii="Calibri" w:eastAsia="Calibri" w:hAnsi="Calibri" w:cs="Calibri"/>
+          <w:color w:val="auto"/>
+          <w:sz w:val="28"/>
+          <w:szCs w:val="28"/>
+        </w:rPr>
+        <w:t xml:space="preserve">a </w:t>
+      </w:r>
+      <w:r>
+        <w:rPr>
+          <w:rFonts w:ascii="Calibri" w:eastAsia="Calibri" w:hAnsi="Calibri" w:cs="Calibri"/>
+          <w:color w:val="auto"/>
+          <w:sz w:val="28"/>
+          <w:szCs w:val="28"/>
+        </w:rPr>
+        <w:t>imatge.</w:t>
+      </w:r>
+    </w:p>
+    <w:p>
+      <w:pPr>
+        <w:rPr>
+          <w:rFonts w:ascii="Calibri" w:eastAsia="Calibri" w:hAnsi="Calibri" w:cs="Calibri"/>
+          <w:color w:val="auto"/>
+          <w:sz w:val="28"/>
+          <w:szCs w:val="28"/>
+        </w:rPr>
+      </w:pPr>
+    </w:p>
+    <w:p>
+      <w:r>
+        <w:rPr>
+          <w:rFonts w:ascii="Calibri" w:eastAsia="Calibri" w:hAnsi="Calibri" w:cs="Calibri"/>
+          <w:color w:val="auto"/>
+          <w:sz w:val="28"/>
+          <w:szCs w:val="28"/>
+        </w:rPr>
+        <w:t>Comencem per agafar la imatge ‘iberia.jpg’, aquesta serà la imatge a augmentar, el que fem amb la imatge per a que funcioni correctament es re</w:t>
+      </w:r>
+      <w:r>
+        <w:rPr>
+          <w:rFonts w:ascii="Calibri" w:eastAsia="Calibri" w:hAnsi="Calibri" w:cs="Calibri"/>
+          <w:color w:val="auto"/>
+          <w:sz w:val="28"/>
+          <w:szCs w:val="28"/>
+        </w:rPr>
+        <w:t>-</w:t>
+      </w:r>
+      <w:r>
+        <w:rPr>
+          <w:rFonts w:ascii="Calibri" w:eastAsia="Calibri" w:hAnsi="Calibri" w:cs="Calibri"/>
+          <w:color w:val="auto"/>
+          <w:sz w:val="28"/>
+          <w:szCs w:val="28"/>
+        </w:rPr>
+        <w:t>escala amb un factor, en aquest cas 2, i la passem a escala de grisos per a poder treballar millor amb ella.</w:t>
+      </w:r>
+    </w:p>
+    <w:p/>
+    <w:p>
+      <w:r>
+        <w:rPr>
+          <w:noProof/>
+          <w:lang w:eastAsia="en-US" w:bidi="ar-SA"/>
+        </w:rPr>
+        <w:drawing>
+          <wp:inline distT="0" distB="0" distL="0" distR="0" wp14:anchorId="002C022D" wp14:editId="335C3497">
+            <wp:extent cx="6115050" cy="2105025"/>
+            <wp:effectExtent l="0" t="0" r="0" b="9525"/>
+            <wp:docPr id="11" name="Imatge 11"/>
+            <wp:cNvGraphicFramePr>
+              <a:graphicFrameLocks xmlns:a="http://schemas.openxmlformats.org/drawingml/2006/main" noChangeAspect="1"/>
+            </wp:cNvGraphicFramePr>
+            <a:graphic xmlns:a="http://schemas.openxmlformats.org/drawingml/2006/main">
+              <a:graphicData uri="http://schemas.openxmlformats.org/drawingml/2006/picture">
+                <pic:pic xmlns:pic="http://schemas.openxmlformats.org/drawingml/2006/picture">
+                  <pic:nvPicPr>
+                    <pic:cNvPr id="0" name="Picture 1"/>
+                    <pic:cNvPicPr>
+                      <a:picLocks noChangeAspect="1" noChangeArrowheads="1"/>
+                    </pic:cNvPicPr>
+                  </pic:nvPicPr>
+                  <pic:blipFill>
+                    <a:blip r:embed="rId17">
+                      <a:extLst>
+                        <a:ext uri="{28A0092B-C50C-407E-A947-70E740481C1C}">
+                          <a14:useLocalDpi xmlns:a14="http://schemas.microsoft.com/office/drawing/2010/main" val="0"/>
+                        </a:ext>
+                      </a:extLst>
+                    </a:blip>
+                    <a:srcRect/>
+                    <a:stretch>
+                      <a:fillRect/>
+                    </a:stretch>
+                  </pic:blipFill>
+                  <pic:spPr bwMode="auto">
+                    <a:xfrm>
+                      <a:off x="0" y="0"/>
+                      <a:ext cx="6115050" cy="2105025"/>
+                    </a:xfrm>
+                    <a:prstGeom prst="rect">
+                      <a:avLst/>
+                    </a:prstGeom>
+                    <a:noFill/>
+                    <a:ln>
+                      <a:noFill/>
+                    </a:ln>
+                  </pic:spPr>
+                </pic:pic>
+              </a:graphicData>
+            </a:graphic>
+          </wp:inline>
+        </w:drawing>
+      </w:r>
+    </w:p>
+    <w:p/>
+    <w:p>
+      <w:pPr>
+        <w:rPr>
+          <w:rFonts w:ascii="Calibri" w:eastAsia="Calibri" w:hAnsi="Calibri" w:cs="Calibri"/>
+          <w:color w:val="auto"/>
+          <w:sz w:val="28"/>
+          <w:szCs w:val="28"/>
+        </w:rPr>
+      </w:pPr>
+      <w:r>
+        <w:rPr>
+          <w:rFonts w:ascii="Calibri" w:eastAsia="Calibri" w:hAnsi="Calibri" w:cs="Calibri"/>
+          <w:color w:val="auto"/>
+          <w:sz w:val="28"/>
+          <w:szCs w:val="28"/>
+        </w:rPr>
+        <w:t>Seguidament tindrem dues funcions que les hem reciclat de les anteriors parts de la practica, una es la fu</w:t>
+      </w:r>
+      <w:r>
+        <w:rPr>
+          <w:rFonts w:ascii="Calibri" w:eastAsia="Calibri" w:hAnsi="Calibri" w:cs="Calibri"/>
+          <w:color w:val="auto"/>
+          <w:sz w:val="28"/>
+          <w:szCs w:val="28"/>
+        </w:rPr>
+        <w:t>nció de gradient que el que farà</w:t>
+      </w:r>
+      <w:r>
+        <w:rPr>
+          <w:rFonts w:ascii="Calibri" w:eastAsia="Calibri" w:hAnsi="Calibri" w:cs="Calibri"/>
+          <w:color w:val="auto"/>
+          <w:sz w:val="28"/>
+          <w:szCs w:val="28"/>
+        </w:rPr>
+        <w:t xml:space="preserve"> </w:t>
+      </w:r>
+      <w:r>
+        <w:rPr>
+          <w:rFonts w:ascii="Calibri" w:eastAsia="Calibri" w:hAnsi="Calibri" w:cs="Calibri"/>
+          <w:color w:val="auto"/>
+          <w:sz w:val="28"/>
+          <w:szCs w:val="28"/>
+        </w:rPr>
+        <w:t>serà</w:t>
+      </w:r>
+      <w:r>
+        <w:rPr>
+          <w:rFonts w:ascii="Calibri" w:eastAsia="Calibri" w:hAnsi="Calibri" w:cs="Calibri"/>
+          <w:color w:val="auto"/>
+          <w:sz w:val="28"/>
+          <w:szCs w:val="28"/>
+        </w:rPr>
+        <w:t xml:space="preserve"> fer una cerca dels contorns de la imatge i la funció </w:t>
+      </w:r>
+      <w:r>
+        <w:rPr>
+          <w:rFonts w:ascii="Calibri" w:eastAsia="Calibri" w:hAnsi="Calibri" w:cs="Calibri"/>
+          <w:color w:val="auto"/>
+          <w:sz w:val="28"/>
+          <w:szCs w:val="28"/>
+        </w:rPr>
+        <w:t>energi</w:t>
+      </w:r>
+      <w:r>
+        <w:rPr>
+          <w:rFonts w:ascii="Calibri" w:eastAsia="Calibri" w:hAnsi="Calibri" w:cs="Calibri"/>
+          <w:color w:val="auto"/>
+          <w:sz w:val="28"/>
+          <w:szCs w:val="28"/>
+        </w:rPr>
+        <w:t xml:space="preserve">a </w:t>
+      </w:r>
+      <w:r>
+        <w:rPr>
+          <w:rFonts w:ascii="Calibri" w:eastAsia="Calibri" w:hAnsi="Calibri" w:cs="Calibri"/>
+          <w:color w:val="auto"/>
+          <w:sz w:val="28"/>
+          <w:szCs w:val="28"/>
+        </w:rPr>
+        <w:t>que ens mostrarà</w:t>
+      </w:r>
+      <w:r>
+        <w:rPr>
+          <w:rFonts w:ascii="Calibri" w:eastAsia="Calibri" w:hAnsi="Calibri" w:cs="Calibri"/>
+          <w:color w:val="auto"/>
+          <w:sz w:val="28"/>
+          <w:szCs w:val="28"/>
+        </w:rPr>
+        <w:t xml:space="preserve"> la matriu acumulada.</w:t>
+      </w:r>
+    </w:p>
+    <w:p>
+      <w:pPr>
+        <w:rPr>
+          <w:rFonts w:ascii="Calibri" w:eastAsia="Calibri" w:hAnsi="Calibri" w:cs="Calibri"/>
+          <w:color w:val="auto"/>
+          <w:sz w:val="28"/>
+          <w:szCs w:val="28"/>
+        </w:rPr>
+      </w:pPr>
+    </w:p>
+    <w:p>
+      <w:pPr>
+        <w:rPr>
+          <w:rFonts w:ascii="Calibri" w:eastAsia="Calibri" w:hAnsi="Calibri" w:cs="Calibri"/>
+          <w:color w:val="auto"/>
+          <w:sz w:val="28"/>
+          <w:szCs w:val="28"/>
+        </w:rPr>
+      </w:pPr>
+    </w:p>
+    <w:p>
+      <w:pPr>
+        <w:rPr>
+          <w:rFonts w:ascii="Calibri" w:eastAsia="Calibri" w:hAnsi="Calibri" w:cs="Calibri"/>
+          <w:color w:val="auto"/>
+          <w:sz w:val="28"/>
+          <w:szCs w:val="28"/>
+        </w:rPr>
+      </w:pPr>
+    </w:p>
+    <w:p>
+      <w:pPr>
+        <w:rPr>
           <w:lang w:val="es-ES"/>
         </w:rPr>
-        <w:br/>
-      </w:r>
-      <w:r>
-        <w:rPr>
-          <w:rFonts w:ascii="Calibri" w:eastAsia="Calibri" w:hAnsi="Calibri" w:cs="Calibri"/>
-          <w:sz w:val="28"/>
-          <w:szCs w:val="28"/>
+      </w:pPr>
+      <w:r>
+        <w:rPr>
+          <w:noProof/>
+          <w:lang w:val="en-US" w:eastAsia="en-US" w:bidi="ar-SA"/>
+        </w:rPr>
+        <w:drawing>
+          <wp:inline distT="0" distB="0" distL="0" distR="0">
+            <wp:extent cx="6115050" cy="2114550"/>
+            <wp:effectExtent l="0" t="0" r="0" b="0"/>
+            <wp:docPr id="12" name="Imatge 12"/>
+            <wp:cNvGraphicFramePr>
+              <a:graphicFrameLocks xmlns:a="http://schemas.openxmlformats.org/drawingml/2006/main" noChangeAspect="1"/>
+            </wp:cNvGraphicFramePr>
+            <a:graphic xmlns:a="http://schemas.openxmlformats.org/drawingml/2006/main">
+              <a:graphicData uri="http://schemas.openxmlformats.org/drawingml/2006/picture">
+                <pic:pic xmlns:pic="http://schemas.openxmlformats.org/drawingml/2006/picture">
+                  <pic:nvPicPr>
+                    <pic:cNvPr id="0" name="Picture 2"/>
+                    <pic:cNvPicPr>
+                      <a:picLocks noChangeAspect="1" noChangeArrowheads="1"/>
+                    </pic:cNvPicPr>
+                  </pic:nvPicPr>
+                  <pic:blipFill>
+                    <a:blip r:embed="rId18">
+                      <a:extLst>
+                        <a:ext uri="{28A0092B-C50C-407E-A947-70E740481C1C}">
+                          <a14:useLocalDpi xmlns:a14="http://schemas.microsoft.com/office/drawing/2010/main" val="0"/>
+                        </a:ext>
+                      </a:extLst>
+                    </a:blip>
+                    <a:srcRect/>
+                    <a:stretch>
+                      <a:fillRect/>
+                    </a:stretch>
+                  </pic:blipFill>
+                  <pic:spPr bwMode="auto">
+                    <a:xfrm>
+                      <a:off x="0" y="0"/>
+                      <a:ext cx="6115050" cy="2114550"/>
+                    </a:xfrm>
+                    <a:prstGeom prst="rect">
+                      <a:avLst/>
+                    </a:prstGeom>
+                    <a:noFill/>
+                    <a:ln>
+                      <a:noFill/>
+                    </a:ln>
+                  </pic:spPr>
+                </pic:pic>
+              </a:graphicData>
+            </a:graphic>
+          </wp:inline>
+        </w:drawing>
+      </w:r>
+    </w:p>
+    <w:p>
+      <w:pPr>
+        <w:rPr>
           <w:lang w:val="es-ES"/>
         </w:rPr>
-        <w:br/>
-      </w:r>
-      <w:r>
+      </w:pPr>
+    </w:p>
+    <w:p>
+      <w:pPr>
+        <w:rPr>
+          <w:rFonts w:ascii="Calibri" w:eastAsia="Calibri" w:hAnsi="Calibri" w:cs="Calibri"/>
+          <w:color w:val="auto"/>
+          <w:sz w:val="28"/>
+          <w:szCs w:val="28"/>
+        </w:rPr>
+      </w:pPr>
+      <w:r>
+        <w:rPr>
+          <w:rFonts w:ascii="Calibri" w:eastAsia="Calibri" w:hAnsi="Calibri" w:cs="Calibri"/>
+          <w:color w:val="auto"/>
+          <w:sz w:val="28"/>
+          <w:szCs w:val="28"/>
+        </w:rPr>
+        <w:t>Ara</w:t>
+      </w:r>
+      <w:r>
+        <w:rPr>
+          <w:rFonts w:ascii="Calibri" w:eastAsia="Calibri" w:hAnsi="Calibri" w:cs="Calibri"/>
+          <w:color w:val="auto"/>
+          <w:sz w:val="28"/>
+          <w:szCs w:val="28"/>
+        </w:rPr>
+        <w:t xml:space="preserve"> el que farem serà trucar a la funció </w:t>
+      </w:r>
+      <w:proofErr w:type="spellStart"/>
+      <w:r>
+        <w:rPr>
+          <w:rFonts w:ascii="Calibri" w:eastAsia="Calibri" w:hAnsi="Calibri" w:cs="Calibri"/>
+          <w:color w:val="auto"/>
+          <w:sz w:val="28"/>
+          <w:szCs w:val="28"/>
+        </w:rPr>
+        <w:t>carving</w:t>
+      </w:r>
+      <w:proofErr w:type="spellEnd"/>
+      <w:r>
+        <w:rPr>
+          <w:rFonts w:ascii="Calibri" w:eastAsia="Calibri" w:hAnsi="Calibri" w:cs="Calibri"/>
+          <w:color w:val="auto"/>
+          <w:sz w:val="28"/>
+          <w:szCs w:val="28"/>
+        </w:rPr>
+        <w:t xml:space="preserve">, passant-li com a </w:t>
+      </w:r>
+      <w:r>
+        <w:rPr>
+          <w:rFonts w:ascii="Calibri" w:eastAsia="Calibri" w:hAnsi="Calibri" w:cs="Calibri"/>
+          <w:color w:val="auto"/>
+          <w:sz w:val="28"/>
+          <w:szCs w:val="28"/>
+        </w:rPr>
+        <w:t>paràmetre</w:t>
+      </w:r>
+      <w:r>
+        <w:rPr>
+          <w:rFonts w:ascii="Calibri" w:eastAsia="Calibri" w:hAnsi="Calibri" w:cs="Calibri"/>
+          <w:color w:val="auto"/>
+          <w:sz w:val="28"/>
+          <w:szCs w:val="28"/>
+        </w:rPr>
+        <w:t xml:space="preserve"> el nombre d’iteracions que volem fer i una copia de la imatge RGB</w:t>
+      </w:r>
+      <w:r>
+        <w:rPr>
+          <w:rFonts w:ascii="Calibri" w:eastAsia="Calibri" w:hAnsi="Calibri" w:cs="Calibri"/>
+          <w:color w:val="auto"/>
+          <w:sz w:val="28"/>
+          <w:szCs w:val="28"/>
+        </w:rPr>
+        <w:t>, aquesta funció s’encarregarà de cercar totes les línies verticals (</w:t>
+      </w:r>
+      <w:proofErr w:type="spellStart"/>
+      <w:r>
+        <w:rPr>
+          <w:rFonts w:ascii="Calibri" w:eastAsia="Calibri" w:hAnsi="Calibri" w:cs="Calibri"/>
+          <w:color w:val="auto"/>
+          <w:sz w:val="28"/>
+          <w:szCs w:val="28"/>
+        </w:rPr>
+        <w:t>seams</w:t>
+      </w:r>
+      <w:proofErr w:type="spellEnd"/>
+      <w:r>
+        <w:rPr>
+          <w:rFonts w:ascii="Calibri" w:eastAsia="Calibri" w:hAnsi="Calibri" w:cs="Calibri"/>
+          <w:color w:val="auto"/>
+          <w:sz w:val="28"/>
+          <w:szCs w:val="28"/>
+        </w:rPr>
+        <w:t xml:space="preserve">) que tinguin el valor mínim, es a dir, les menys rellevants en la imatge, trucant a la funció </w:t>
+      </w:r>
+      <w:proofErr w:type="spellStart"/>
+      <w:r>
+        <w:rPr>
+          <w:rFonts w:ascii="Calibri" w:eastAsia="Calibri" w:hAnsi="Calibri" w:cs="Calibri"/>
+          <w:color w:val="auto"/>
+          <w:sz w:val="28"/>
+          <w:szCs w:val="28"/>
+        </w:rPr>
+        <w:t>tall_vertical</w:t>
+      </w:r>
+      <w:proofErr w:type="spellEnd"/>
+      <w:r>
+        <w:rPr>
+          <w:rFonts w:ascii="Calibri" w:eastAsia="Calibri" w:hAnsi="Calibri" w:cs="Calibri"/>
+          <w:color w:val="auto"/>
+          <w:sz w:val="28"/>
+          <w:szCs w:val="28"/>
+        </w:rPr>
+        <w:t xml:space="preserve">. Aquesta funció ens retornarà una llista amb aquests </w:t>
+      </w:r>
+      <w:proofErr w:type="spellStart"/>
+      <w:r>
+        <w:rPr>
+          <w:rFonts w:ascii="Calibri" w:eastAsia="Calibri" w:hAnsi="Calibri" w:cs="Calibri"/>
+          <w:color w:val="auto"/>
+          <w:sz w:val="28"/>
+          <w:szCs w:val="28"/>
+        </w:rPr>
+        <w:t>seams</w:t>
+      </w:r>
+      <w:proofErr w:type="spellEnd"/>
+      <w:r>
+        <w:rPr>
+          <w:rFonts w:ascii="Calibri" w:eastAsia="Calibri" w:hAnsi="Calibri" w:cs="Calibri"/>
+          <w:color w:val="auto"/>
+          <w:sz w:val="28"/>
+          <w:szCs w:val="28"/>
+        </w:rPr>
+        <w:t xml:space="preserve"> menys rellevants, </w:t>
+      </w:r>
+    </w:p>
+    <w:p>
+      <w:pPr>
+        <w:rPr>
+          <w:rFonts w:ascii="Calibri" w:eastAsia="Calibri" w:hAnsi="Calibri" w:cs="Calibri"/>
+          <w:color w:val="auto"/>
+          <w:sz w:val="28"/>
+          <w:szCs w:val="28"/>
+        </w:rPr>
+      </w:pPr>
+    </w:p>
+    <w:p>
+      <w:pPr>
+        <w:rPr>
+          <w:rFonts w:ascii="Calibri" w:eastAsia="Calibri" w:hAnsi="Calibri" w:cs="Calibri"/>
+          <w:color w:val="auto"/>
+          <w:sz w:val="28"/>
+          <w:szCs w:val="28"/>
+        </w:rPr>
+      </w:pPr>
+    </w:p>
+    <w:p>
+      <w:pPr>
+        <w:rPr>
+          <w:rFonts w:ascii="Calibri" w:eastAsia="Calibri" w:hAnsi="Calibri" w:cs="Calibri"/>
+          <w:color w:val="auto"/>
+          <w:sz w:val="28"/>
+          <w:szCs w:val="28"/>
+        </w:rPr>
+      </w:pPr>
+      <w:r>
+        <w:rPr>
+          <w:rFonts w:ascii="Calibri" w:eastAsia="Calibri" w:hAnsi="Calibri" w:cs="Calibri"/>
+          <w:color w:val="auto"/>
+          <w:sz w:val="28"/>
+          <w:szCs w:val="28"/>
+        </w:rPr>
+        <w:t xml:space="preserve">segons les iteracions que nosaltres li hagem passat, aquesta funció funciona amb el algorisme de programació dinàmica </w:t>
+      </w:r>
+      <w:proofErr w:type="spellStart"/>
+      <w:r>
+        <w:rPr>
+          <w:rFonts w:ascii="Calibri" w:eastAsia="Calibri" w:hAnsi="Calibri" w:cs="Calibri"/>
+          <w:color w:val="auto"/>
+          <w:sz w:val="28"/>
+          <w:szCs w:val="28"/>
+        </w:rPr>
+        <w:t>backtracking</w:t>
+      </w:r>
+      <w:proofErr w:type="spellEnd"/>
+      <w:r>
+        <w:rPr>
+          <w:rFonts w:ascii="Calibri" w:eastAsia="Calibri" w:hAnsi="Calibri" w:cs="Calibri"/>
+          <w:color w:val="auto"/>
+          <w:sz w:val="28"/>
+          <w:szCs w:val="28"/>
+        </w:rPr>
+        <w:t xml:space="preserve">, per acabar nosaltres tenim que marcar les línies per a poder observar que realment son les línies menys rellevants de la imatge, això o fem amb la funció </w:t>
+      </w:r>
+      <w:proofErr w:type="spellStart"/>
+      <w:r>
+        <w:rPr>
+          <w:rFonts w:ascii="Calibri" w:eastAsia="Calibri" w:hAnsi="Calibri" w:cs="Calibri"/>
+          <w:color w:val="auto"/>
+          <w:sz w:val="28"/>
+          <w:szCs w:val="28"/>
+        </w:rPr>
+        <w:t>mark_seam</w:t>
+      </w:r>
+      <w:proofErr w:type="spellEnd"/>
+      <w:r>
+        <w:rPr>
+          <w:rFonts w:ascii="Calibri" w:eastAsia="Calibri" w:hAnsi="Calibri" w:cs="Calibri"/>
+          <w:color w:val="auto"/>
+          <w:sz w:val="28"/>
+          <w:szCs w:val="28"/>
+        </w:rPr>
+        <w:t xml:space="preserve"> que s’encarregarà de pintar aquestes línies de color blau. Una vegada fet això trucarem a la funció </w:t>
+      </w:r>
+      <w:proofErr w:type="spellStart"/>
+      <w:r>
+        <w:rPr>
+          <w:rFonts w:ascii="Calibri" w:eastAsia="Calibri" w:hAnsi="Calibri" w:cs="Calibri"/>
+          <w:color w:val="auto"/>
+          <w:sz w:val="28"/>
+          <w:szCs w:val="28"/>
+        </w:rPr>
+        <w:t>afegir_seam</w:t>
+      </w:r>
+      <w:proofErr w:type="spellEnd"/>
+      <w:r>
+        <w:rPr>
+          <w:rFonts w:ascii="Calibri" w:eastAsia="Calibri" w:hAnsi="Calibri" w:cs="Calibri"/>
+          <w:color w:val="auto"/>
+          <w:sz w:val="28"/>
+          <w:szCs w:val="28"/>
+        </w:rPr>
+        <w:t xml:space="preserve">, que l’únic que farà serà afegir els </w:t>
+      </w:r>
+      <w:proofErr w:type="spellStart"/>
+      <w:r>
+        <w:rPr>
+          <w:rFonts w:ascii="Calibri" w:eastAsia="Calibri" w:hAnsi="Calibri" w:cs="Calibri"/>
+          <w:color w:val="auto"/>
+          <w:sz w:val="28"/>
+          <w:szCs w:val="28"/>
+        </w:rPr>
+        <w:t>seams</w:t>
+      </w:r>
+      <w:proofErr w:type="spellEnd"/>
+      <w:r>
+        <w:rPr>
+          <w:rFonts w:ascii="Calibri" w:eastAsia="Calibri" w:hAnsi="Calibri" w:cs="Calibri"/>
+          <w:color w:val="auto"/>
+          <w:sz w:val="28"/>
+          <w:szCs w:val="28"/>
+        </w:rPr>
+        <w:t xml:space="preserve"> a la imatge per a augmentar-la de </w:t>
+      </w:r>
+      <w:proofErr w:type="spellStart"/>
+      <w:r>
+        <w:rPr>
+          <w:rFonts w:ascii="Calibri" w:eastAsia="Calibri" w:hAnsi="Calibri" w:cs="Calibri"/>
+          <w:color w:val="auto"/>
+          <w:sz w:val="28"/>
+          <w:szCs w:val="28"/>
+        </w:rPr>
+        <w:t>tamany</w:t>
+      </w:r>
+      <w:proofErr w:type="spellEnd"/>
+    </w:p>
+    <w:p>
+      <w:pPr>
+        <w:rPr>
+          <w:lang w:val="es-ES"/>
+        </w:rPr>
+      </w:pPr>
+    </w:p>
+    <w:p>
+      <w:pPr>
+        <w:jc w:val="center"/>
+        <w:rPr>
+          <w:lang w:val="es-ES"/>
+        </w:rPr>
+      </w:pPr>
+      <w:r>
+        <w:rPr>
+          <w:noProof/>
+          <w:lang w:val="en-US" w:eastAsia="en-US" w:bidi="ar-SA"/>
+        </w:rPr>
+        <w:drawing>
+          <wp:inline distT="0" distB="0" distL="0" distR="0">
+            <wp:extent cx="3667125" cy="2438400"/>
+            <wp:effectExtent l="0" t="0" r="9525" b="0"/>
+            <wp:docPr id="13" name="Imatge 13"/>
+            <wp:cNvGraphicFramePr>
+              <a:graphicFrameLocks xmlns:a="http://schemas.openxmlformats.org/drawingml/2006/main" noChangeAspect="1"/>
+            </wp:cNvGraphicFramePr>
+            <a:graphic xmlns:a="http://schemas.openxmlformats.org/drawingml/2006/main">
+              <a:graphicData uri="http://schemas.openxmlformats.org/drawingml/2006/picture">
+                <pic:pic xmlns:pic="http://schemas.openxmlformats.org/drawingml/2006/picture">
+                  <pic:nvPicPr>
+                    <pic:cNvPr id="0" name="Picture 3"/>
+                    <pic:cNvPicPr>
+                      <a:picLocks noChangeAspect="1" noChangeArrowheads="1"/>
+                    </pic:cNvPicPr>
+                  </pic:nvPicPr>
+                  <pic:blipFill>
+                    <a:blip r:embed="rId19">
+                      <a:extLst>
+                        <a:ext uri="{28A0092B-C50C-407E-A947-70E740481C1C}">
+                          <a14:useLocalDpi xmlns:a14="http://schemas.microsoft.com/office/drawing/2010/main" val="0"/>
+                        </a:ext>
+                      </a:extLst>
+                    </a:blip>
+                    <a:srcRect/>
+                    <a:stretch>
+                      <a:fillRect/>
+                    </a:stretch>
+                  </pic:blipFill>
+                  <pic:spPr bwMode="auto">
+                    <a:xfrm>
+                      <a:off x="0" y="0"/>
+                      <a:ext cx="3667125" cy="2438400"/>
+                    </a:xfrm>
+                    <a:prstGeom prst="rect">
+                      <a:avLst/>
+                    </a:prstGeom>
+                    <a:noFill/>
+                    <a:ln>
+                      <a:noFill/>
+                    </a:ln>
+                  </pic:spPr>
+                </pic:pic>
+              </a:graphicData>
+            </a:graphic>
+          </wp:inline>
+        </w:drawing>
+      </w:r>
+    </w:p>
+    <w:p>
+      <w:pPr>
+        <w:jc w:val="center"/>
+        <w:rPr>
+          <w:lang w:val="es-ES"/>
+        </w:rPr>
+      </w:pPr>
+    </w:p>
+    <w:p>
+      <w:pPr>
+        <w:rPr>
+          <w:rFonts w:ascii="Calibri" w:eastAsia="Calibri" w:hAnsi="Calibri" w:cs="Calibri"/>
+          <w:color w:val="auto"/>
+          <w:sz w:val="28"/>
+          <w:szCs w:val="28"/>
+        </w:rPr>
+      </w:pPr>
+    </w:p>
+    <w:p>
+      <w:pPr>
+        <w:rPr>
+          <w:rFonts w:ascii="Calibri" w:eastAsia="Calibri" w:hAnsi="Calibri" w:cs="Calibri"/>
+          <w:color w:val="auto"/>
+          <w:sz w:val="28"/>
+          <w:szCs w:val="28"/>
+        </w:rPr>
+      </w:pPr>
+    </w:p>
+    <w:p>
+      <w:pPr>
+        <w:rPr>
+          <w:rFonts w:ascii="Calibri" w:eastAsia="Calibri" w:hAnsi="Calibri" w:cs="Calibri"/>
+          <w:color w:val="auto"/>
+          <w:sz w:val="28"/>
+          <w:szCs w:val="28"/>
+        </w:rPr>
+      </w:pPr>
+    </w:p>
+    <w:p>
+      <w:pPr>
+        <w:rPr>
+          <w:rFonts w:ascii="Calibri" w:eastAsia="Calibri" w:hAnsi="Calibri" w:cs="Calibri"/>
+          <w:color w:val="auto"/>
+          <w:sz w:val="28"/>
+          <w:szCs w:val="28"/>
+        </w:rPr>
+      </w:pPr>
+    </w:p>
+    <w:p>
+      <w:pPr>
+        <w:rPr>
+          <w:rFonts w:ascii="Calibri" w:eastAsia="Calibri" w:hAnsi="Calibri" w:cs="Calibri"/>
+          <w:color w:val="auto"/>
+          <w:sz w:val="28"/>
+          <w:szCs w:val="28"/>
+        </w:rPr>
+      </w:pPr>
+    </w:p>
+    <w:p>
+      <w:pPr>
+        <w:rPr>
+          <w:rFonts w:ascii="Calibri" w:eastAsia="Calibri" w:hAnsi="Calibri" w:cs="Calibri"/>
+          <w:color w:val="auto"/>
+          <w:sz w:val="28"/>
+          <w:szCs w:val="28"/>
+        </w:rPr>
+      </w:pPr>
+      <w:r>
+        <w:rPr>
+          <w:rFonts w:ascii="Calibri" w:eastAsia="Calibri" w:hAnsi="Calibri" w:cs="Calibri"/>
+          <w:color w:val="auto"/>
+          <w:sz w:val="28"/>
+          <w:szCs w:val="28"/>
+        </w:rPr>
+        <w:t>U</w:t>
+      </w:r>
+      <w:r>
+        <w:rPr>
+          <w:rFonts w:ascii="Calibri" w:eastAsia="Calibri" w:hAnsi="Calibri" w:cs="Calibri"/>
+          <w:color w:val="auto"/>
+          <w:sz w:val="28"/>
+          <w:szCs w:val="28"/>
+        </w:rPr>
+        <w:t>na</w:t>
+      </w:r>
+      <w:r>
+        <w:rPr>
+          <w:rFonts w:ascii="Calibri" w:eastAsia="Calibri" w:hAnsi="Calibri" w:cs="Calibri"/>
+          <w:color w:val="auto"/>
+          <w:sz w:val="28"/>
+          <w:szCs w:val="28"/>
+        </w:rPr>
+        <w:t xml:space="preserve"> vegada hem augmentat de </w:t>
+      </w:r>
+      <w:proofErr w:type="spellStart"/>
+      <w:r>
+        <w:rPr>
+          <w:rFonts w:ascii="Calibri" w:eastAsia="Calibri" w:hAnsi="Calibri" w:cs="Calibri"/>
+          <w:color w:val="auto"/>
+          <w:sz w:val="28"/>
+          <w:szCs w:val="28"/>
+        </w:rPr>
+        <w:t>tamany</w:t>
+      </w:r>
+      <w:proofErr w:type="spellEnd"/>
+      <w:r>
+        <w:rPr>
+          <w:rFonts w:ascii="Calibri" w:eastAsia="Calibri" w:hAnsi="Calibri" w:cs="Calibri"/>
+          <w:color w:val="auto"/>
+          <w:sz w:val="28"/>
+          <w:szCs w:val="28"/>
+        </w:rPr>
+        <w:t xml:space="preserve"> la imatge ja podem mostrar el resultat obtingut. Es pot veure que hem augmentat les parts menys rellevants de la imatge es a dir, el fons, sense tocar l’avio.</w:t>
+      </w:r>
+    </w:p>
+    <w:p>
+      <w:pPr>
+        <w:rPr>
+          <w:rFonts w:ascii="Calibri" w:eastAsia="Calibri" w:hAnsi="Calibri" w:cs="Calibri"/>
+          <w:color w:val="auto"/>
+          <w:sz w:val="28"/>
+          <w:szCs w:val="28"/>
+        </w:rPr>
+      </w:pPr>
+    </w:p>
+    <w:p>
+      <w:pPr>
+        <w:rPr>
+          <w:rFonts w:ascii="Calibri" w:eastAsia="Calibri" w:hAnsi="Calibri" w:cs="Calibri"/>
+          <w:color w:val="auto"/>
+          <w:sz w:val="28"/>
+          <w:szCs w:val="28"/>
+        </w:rPr>
+      </w:pPr>
+      <w:r>
+        <w:rPr>
+          <w:rFonts w:ascii="Calibri" w:eastAsia="Calibri" w:hAnsi="Calibri" w:cs="Calibri"/>
+          <w:noProof/>
+          <w:color w:val="auto"/>
+          <w:sz w:val="28"/>
+          <w:szCs w:val="28"/>
+          <w:lang w:val="en-US" w:eastAsia="en-US" w:bidi="ar-SA"/>
+        </w:rPr>
+        <w:drawing>
+          <wp:inline distT="0" distB="0" distL="0" distR="0">
+            <wp:extent cx="6115050" cy="3286125"/>
+            <wp:effectExtent l="0" t="0" r="0" b="9525"/>
+            <wp:docPr id="14" name="Imatge 14"/>
+            <wp:cNvGraphicFramePr>
+              <a:graphicFrameLocks xmlns:a="http://schemas.openxmlformats.org/drawingml/2006/main" noChangeAspect="1"/>
+            </wp:cNvGraphicFramePr>
+            <a:graphic xmlns:a="http://schemas.openxmlformats.org/drawingml/2006/main">
+              <a:graphicData uri="http://schemas.openxmlformats.org/drawingml/2006/picture">
+                <pic:pic xmlns:pic="http://schemas.openxmlformats.org/drawingml/2006/picture">
+                  <pic:nvPicPr>
+                    <pic:cNvPr id="0" name="Picture 4"/>
+                    <pic:cNvPicPr>
+                      <a:picLocks noChangeAspect="1" noChangeArrowheads="1"/>
+                    </pic:cNvPicPr>
+                  </pic:nvPicPr>
+                  <pic:blipFill>
+                    <a:blip r:embed="rId20">
+                      <a:extLst>
+                        <a:ext uri="{28A0092B-C50C-407E-A947-70E740481C1C}">
+                          <a14:useLocalDpi xmlns:a14="http://schemas.microsoft.com/office/drawing/2010/main" val="0"/>
+                        </a:ext>
+                      </a:extLst>
+                    </a:blip>
+                    <a:srcRect/>
+                    <a:stretch>
+                      <a:fillRect/>
+                    </a:stretch>
+                  </pic:blipFill>
+                  <pic:spPr bwMode="auto">
+                    <a:xfrm>
+                      <a:off x="0" y="0"/>
+                      <a:ext cx="6115050" cy="3286125"/>
+                    </a:xfrm>
+                    <a:prstGeom prst="rect">
+                      <a:avLst/>
+                    </a:prstGeom>
+                    <a:noFill/>
+                    <a:ln>
+                      <a:noFill/>
+                    </a:ln>
+                  </pic:spPr>
+                </pic:pic>
+              </a:graphicData>
+            </a:graphic>
+          </wp:inline>
+        </w:drawing>
+      </w:r>
+    </w:p>
+    <w:p>
+      <w:pPr>
         <w:rPr>
           <w:rFonts w:ascii="Calibri" w:eastAsia="Calibri" w:hAnsi="Calibri" w:cs="Calibri"/>
           <w:b/>
@@ -2322,106 +3523,59 @@
           <w:szCs w:val="28"/>
           <w:lang w:val="en-US"/>
         </w:rPr>
-        <w:t xml:space="preserve">3 </w:t>
-      </w:r>
-      <w:r>
-        <w:rPr>
-          <w:rFonts w:ascii="Calibri" w:eastAsia="Calibri" w:hAnsi="Calibri" w:cs="Calibri"/>
-          <w:color w:val="FF0000"/>
-          <w:sz w:val="28"/>
-          <w:szCs w:val="28"/>
+      </w:pPr>
+    </w:p>
+    <w:p>
+      <w:pPr>
+        <w:rPr>
           <w:lang w:val="en-US"/>
         </w:rPr>
-        <w:t>Augmenter</w:t>
-      </w:r>
-      <w:r>
-        <w:rPr>
-          <w:rFonts w:ascii="Calibri" w:eastAsia="Calibri" w:hAnsi="Calibri" w:cs="Calibri"/>
-          <w:color w:val="FF0000"/>
+      </w:pPr>
+      <w:r>
+        <w:rPr>
+          <w:rFonts w:ascii="Calibri" w:eastAsia="Calibri" w:hAnsi="Calibri" w:cs="Calibri"/>
+          <w:b/>
           <w:sz w:val="28"/>
           <w:szCs w:val="28"/>
           <w:lang w:val="en-US"/>
         </w:rPr>
-        <w:t xml:space="preserve"> </w:t>
-      </w:r>
-      <w:proofErr w:type="spellStart"/>
-      <w:r>
-        <w:rPr>
-          <w:rFonts w:ascii="Calibri" w:eastAsia="Calibri" w:hAnsi="Calibri" w:cs="Calibri"/>
-          <w:color w:val="FF0000"/>
+        <w:t>Conclusions:</w:t>
+      </w:r>
+    </w:p>
+    <w:p/>
+    <w:p>
+      <w:r>
+        <w:rPr>
+          <w:rFonts w:ascii="Calibri" w:eastAsia="Calibri" w:hAnsi="Calibri" w:cs="Calibri"/>
+          <w:sz w:val="28"/>
+          <w:szCs w:val="28"/>
+        </w:rPr>
+        <w:t>Pràctica</w:t>
+      </w:r>
+      <w:r>
+        <w:rPr>
+          <w:rFonts w:ascii="Calibri" w:eastAsia="Calibri" w:hAnsi="Calibri" w:cs="Calibri"/>
           <w:sz w:val="28"/>
           <w:szCs w:val="28"/>
           <w:lang w:val="en-US"/>
         </w:rPr>
-        <w:t>tamany</w:t>
-      </w:r>
-      <w:proofErr w:type="spellEnd"/>
-    </w:p>
-    <w:p>
-      <w:pPr>
-        <w:rPr>
+        <w:t xml:space="preserve"> molt interessant i on</w:t>
+      </w:r>
+      <w:r>
+        <w:rPr>
+          <w:rFonts w:ascii="Calibri" w:eastAsia="Calibri" w:hAnsi="Calibri" w:cs="Calibri"/>
+          <w:sz w:val="28"/>
+          <w:szCs w:val="28"/>
+        </w:rPr>
+        <w:t xml:space="preserve"> anem comprovant els coneixements adquirits</w:t>
+      </w:r>
+      <w:r>
+        <w:rPr>
+          <w:rFonts w:ascii="Calibri" w:eastAsia="Calibri" w:hAnsi="Calibri" w:cs="Calibri"/>
+          <w:sz w:val="28"/>
+          <w:szCs w:val="28"/>
           <w:lang w:val="en-US"/>
         </w:rPr>
-      </w:pPr>
-    </w:p>
-    <w:p>
-      <w:pPr>
-        <w:rPr>
-          <w:lang w:val="en-US"/>
-        </w:rPr>
-      </w:pPr>
-    </w:p>
-    <w:p>
-      <w:pPr>
-        <w:rPr>
-          <w:lang w:val="en-US"/>
-        </w:rPr>
-      </w:pPr>
-      <w:r>
-        <w:rPr>
-          <w:rFonts w:ascii="Calibri" w:eastAsia="Calibri" w:hAnsi="Calibri" w:cs="Calibri"/>
-          <w:b/>
-          <w:sz w:val="28"/>
-          <w:szCs w:val="28"/>
-          <w:lang w:val="en-US"/>
-        </w:rPr>
-        <w:t>Conclusions:</w:t>
-      </w:r>
-    </w:p>
-    <w:p/>
-    <w:p>
-      <w:r>
-        <w:rPr>
-          <w:rFonts w:ascii="Calibri" w:eastAsia="Calibri" w:hAnsi="Calibri" w:cs="Calibri"/>
-          <w:sz w:val="28"/>
-          <w:szCs w:val="28"/>
-        </w:rPr>
-        <w:t>Pràctica</w:t>
-      </w:r>
-      <w:r>
-        <w:rPr>
-          <w:rFonts w:ascii="Calibri" w:eastAsia="Calibri" w:hAnsi="Calibri" w:cs="Calibri"/>
-          <w:sz w:val="28"/>
-          <w:szCs w:val="28"/>
-          <w:lang w:val="en-US"/>
-        </w:rPr>
-        <w:t xml:space="preserve"> molt interessant i on</w:t>
-      </w:r>
-      <w:r>
-        <w:rPr>
-          <w:rFonts w:ascii="Calibri" w:eastAsia="Calibri" w:hAnsi="Calibri" w:cs="Calibri"/>
-          <w:sz w:val="28"/>
-          <w:szCs w:val="28"/>
-        </w:rPr>
-        <w:t xml:space="preserve"> anem comprovant els coneixements adquirits</w:t>
-      </w:r>
-      <w:r>
-        <w:rPr>
-          <w:rFonts w:ascii="Calibri" w:eastAsia="Calibri" w:hAnsi="Calibri" w:cs="Calibri"/>
-          <w:sz w:val="28"/>
-          <w:szCs w:val="28"/>
-          <w:lang w:val="en-US"/>
-        </w:rPr>
         <w:t xml:space="preserve">. </w:t>
       </w:r>
       <w:r>
@@ -2430,16 +3584,7 @@
           <w:sz w:val="28"/>
           <w:szCs w:val="28"/>
         </w:rPr>
-        <w:t xml:space="preserve">Hem aconseguit obtenir els resultats demanats tot i que al final les hores dedicades </w:t>
-      </w:r>
-      <w:r>
-        <w:rPr>
-          <w:rFonts w:ascii="Calibri" w:eastAsia="Calibri" w:hAnsi="Calibri" w:cs="Calibri"/>
-          <w:sz w:val="28"/>
-          <w:szCs w:val="28"/>
-        </w:rPr>
-        <w:lastRenderedPageBreak/>
-        <w:t>acaben sent molt elevades. Al principi havíem implementat sense l’animació ja que aquesta ens donava alguns problemes però finalment s’ha aconseguit solucionar.</w:t>
+        <w:t>Hem aconseguit obtenir els resultats demanats tot i que al final les hores dedicades acaben sent molt elevades. Al principi havíem implementat sense l’animació ja que aquesta ens donava alguns problemes però finalment s’ha aconseguit solucionar.</w:t>
       </w:r>
     </w:p>
     <w:p>
@@ -2462,7 +3607,7 @@
       </w:pPr>
     </w:p>
     <w:sectPr>
-      <w:headerReference w:type="default" r:id="rId16"/>
+      <w:headerReference w:type="default" r:id="rId21"/>
       <w:pgSz w:w="11906" w:h="16838"/>
       <w:pgMar w:top="1134" w:right="1134" w:bottom="1134" w:left="1134" w:header="720" w:footer="0" w:gutter="0"/>
       <w:pgNumType w:start="1"/>
@@ -2475,7 +3620,7 @@
 </file>
 
 <file path=word/endnotes.xml><?xml version="1.0" encoding="utf-8"?>
-<w:endnotes xmlns:wpc="http://schemas.microsoft.com/office/word/2010/wordprocessingCanvas" xmlns:mc="http://schemas.openxmlformats.org/markup-compatibility/2006" xmlns:o="urn:schemas-microsoft-com:office:office" xmlns:r="http://schemas.openxmlformats.org/officeDocument/2006/relationships" xmlns:m="http://schemas.openxmlformats.org/officeDocument/2006/math" xmlns:v="urn:schemas-microsoft-com:vml" xmlns:wp14="http://schemas.microsoft.com/office/word/2010/wordprocessingDrawing" xmlns:wp="http://schemas.openxmlformats.org/drawingml/2006/wordprocessingDrawing" xmlns:w10="urn:schemas-microsoft-com:office:word" xmlns:w="http://schemas.openxmlformats.org/wordprocessingml/2006/main" xmlns:w14="http://schemas.microsoft.com/office/word/2010/wordml" xmlns:w15="http://schemas.microsoft.com/office/word/2012/wordml" xmlns:wpg="http://schemas.microsoft.com/office/word/2010/wordprocessingGroup" xmlns:wpi="http://schemas.microsoft.com/office/word/2010/wordprocessingInk" xmlns:wne="http://schemas.microsoft.com/office/word/2006/wordml" xmlns:wps="http://schemas.microsoft.com/office/word/2010/wordprocessingShape" mc:Ignorable="w14 w15 wp14">
+<w:endnotes xmlns:wpc="http://schemas.microsoft.com/office/word/2010/wordprocessingCanvas" xmlns:mc="http://schemas.openxmlformats.org/markup-compatibility/2006" xmlns:o="urn:schemas-microsoft-com:office:office" xmlns:r="http://schemas.openxmlformats.org/officeDocument/2006/relationships" xmlns:m="http://schemas.openxmlformats.org/officeDocument/2006/math" xmlns:v="urn:schemas-microsoft-com:vml" xmlns:wp14="http://schemas.microsoft.com/office/word/2010/wordprocessingDrawing" xmlns:wp="http://schemas.openxmlformats.org/drawingml/2006/wordprocessingDrawing" xmlns:w10="urn:schemas-microsoft-com:office:word" xmlns:w="http://schemas.openxmlformats.org/wordprocessingml/2006/main" xmlns:w14="http://schemas.microsoft.com/office/word/2010/wordml" xmlns:wpg="http://schemas.microsoft.com/office/word/2010/wordprocessingGroup" xmlns:wpi="http://schemas.microsoft.com/office/word/2010/wordprocessingInk" xmlns:wne="http://schemas.microsoft.com/office/word/2006/wordml" xmlns:wps="http://schemas.microsoft.com/office/word/2010/wordprocessingShape" mc:Ignorable="w14 wp14">
   <w:endnote w:type="separator" w:id="-1">
     <w:p>
       <w:r>
@@ -2494,7 +3639,7 @@
 </file>
 
 <file path=word/footnotes.xml><?xml version="1.0" encoding="utf-8"?>
-<w:footnotes xmlns:wpc="http://schemas.microsoft.com/office/word/2010/wordprocessingCanvas" xmlns:mc="http://schemas.openxmlformats.org/markup-compatibility/2006" xmlns:o="urn:schemas-microsoft-com:office:office" xmlns:r="http://schemas.openxmlformats.org/officeDocument/2006/relationships" xmlns:m="http://schemas.openxmlformats.org/officeDocument/2006/math" xmlns:v="urn:schemas-microsoft-com:vml" xmlns:wp14="http://schemas.microsoft.com/office/word/2010/wordprocessingDrawing" xmlns:wp="http://schemas.openxmlformats.org/drawingml/2006/wordprocessingDrawing" xmlns:w10="urn:schemas-microsoft-com:office:word" xmlns:w="http://schemas.openxmlformats.org/wordprocessingml/2006/main" xmlns:w14="http://schemas.microsoft.com/office/word/2010/wordml" xmlns:w15="http://schemas.microsoft.com/office/word/2012/wordml" xmlns:wpg="http://schemas.microsoft.com/office/word/2010/wordprocessingGroup" xmlns:wpi="http://schemas.microsoft.com/office/word/2010/wordprocessingInk" xmlns:wne="http://schemas.microsoft.com/office/word/2006/wordml" xmlns:wps="http://schemas.microsoft.com/office/word/2010/wordprocessingShape" mc:Ignorable="w14 w15 wp14">
+<w:footnotes xmlns:wpc="http://schemas.microsoft.com/office/word/2010/wordprocessingCanvas" xmlns:mc="http://schemas.openxmlformats.org/markup-compatibility/2006" xmlns:o="urn:schemas-microsoft-com:office:office" xmlns:r="http://schemas.openxmlformats.org/officeDocument/2006/relationships" xmlns:m="http://schemas.openxmlformats.org/officeDocument/2006/math" xmlns:v="urn:schemas-microsoft-com:vml" xmlns:wp14="http://schemas.microsoft.com/office/word/2010/wordprocessingDrawing" xmlns:wp="http://schemas.openxmlformats.org/drawingml/2006/wordprocessingDrawing" xmlns:w10="urn:schemas-microsoft-com:office:word" xmlns:w="http://schemas.openxmlformats.org/wordprocessingml/2006/main" xmlns:w14="http://schemas.microsoft.com/office/word/2010/wordml" xmlns:wpg="http://schemas.microsoft.com/office/word/2010/wordprocessingGroup" xmlns:wpi="http://schemas.microsoft.com/office/word/2010/wordprocessingInk" xmlns:wne="http://schemas.microsoft.com/office/word/2006/wordml" xmlns:wps="http://schemas.microsoft.com/office/word/2010/wordprocessingShape" mc:Ignorable="w14 wp14">
   <w:footnote w:type="separator" w:id="-1">
     <w:p>
       <w:r>
@@ -2513,7 +3658,7 @@
 </file>
 
 <file path=word/header1.xml><?xml version="1.0" encoding="utf-8"?>
-<w:hdr xmlns:wpc="http://schemas.microsoft.com/office/word/2010/wordprocessingCanvas" xmlns:mc="http://schemas.openxmlformats.org/markup-compatibility/2006" xmlns:o="urn:schemas-microsoft-com:office:office" xmlns:r="http://schemas.openxmlformats.org/officeDocument/2006/relationships" xmlns:m="http://schemas.openxmlformats.org/officeDocument/2006/math" xmlns:v="urn:schemas-microsoft-com:vml" xmlns:wp14="http://schemas.microsoft.com/office/word/2010/wordprocessingDrawing" xmlns:wp="http://schemas.openxmlformats.org/drawingml/2006/wordprocessingDrawing" xmlns:w10="urn:schemas-microsoft-com:office:word" xmlns:w="http://schemas.openxmlformats.org/wordprocessingml/2006/main" xmlns:w14="http://schemas.microsoft.com/office/word/2010/wordml" xmlns:w15="http://schemas.microsoft.com/office/word/2012/wordml" xmlns:wpg="http://schemas.microsoft.com/office/word/2010/wordprocessingGroup" xmlns:wpi="http://schemas.microsoft.com/office/word/2010/wordprocessingInk" xmlns:wne="http://schemas.microsoft.com/office/word/2006/wordml" xmlns:wps="http://schemas.microsoft.com/office/word/2010/wordprocessingShape" mc:Ignorable="w14 w15 wp14">
+<w:hdr xmlns:wpc="http://schemas.microsoft.com/office/word/2010/wordprocessingCanvas" xmlns:mc="http://schemas.openxmlformats.org/markup-compatibility/2006" xmlns:o="urn:schemas-microsoft-com:office:office" xmlns:r="http://schemas.openxmlformats.org/officeDocument/2006/relationships" xmlns:m="http://schemas.openxmlformats.org/officeDocument/2006/math" xmlns:v="urn:schemas-microsoft-com:vml" xmlns:wp14="http://schemas.microsoft.com/office/word/2010/wordprocessingDrawing" xmlns:wp="http://schemas.openxmlformats.org/drawingml/2006/wordprocessingDrawing" xmlns:w10="urn:schemas-microsoft-com:office:word" xmlns:w="http://schemas.openxmlformats.org/wordprocessingml/2006/main" xmlns:w14="http://schemas.microsoft.com/office/word/2010/wordml" xmlns:wpg="http://schemas.microsoft.com/office/word/2010/wordprocessingGroup" xmlns:wpi="http://schemas.microsoft.com/office/word/2010/wordprocessingInk" xmlns:wne="http://schemas.microsoft.com/office/word/2006/wordml" xmlns:wps="http://schemas.microsoft.com/office/word/2010/wordprocessingShape" mc:Ignorable="w14 wp14">
   <w:p>
     <w:pPr>
       <w:rPr>
@@ -2586,8 +3731,8 @@
 </file>
 
 <file path=word/numbering.xml><?xml version="1.0" encoding="utf-8"?>
-<w:numbering xmlns:wpc="http://schemas.microsoft.com/office/word/2010/wordprocessingCanvas" xmlns:mc="http://schemas.openxmlformats.org/markup-compatibility/2006" xmlns:o="urn:schemas-microsoft-com:office:office" xmlns:r="http://schemas.openxmlformats.org/officeDocument/2006/relationships" xmlns:m="http://schemas.openxmlformats.org/officeDocument/2006/math" xmlns:v="urn:schemas-microsoft-com:vml" xmlns:wp14="http://schemas.microsoft.com/office/word/2010/wordprocessingDrawing" xmlns:wp="http://schemas.openxmlformats.org/drawingml/2006/wordprocessingDrawing" xmlns:w10="urn:schemas-microsoft-com:office:word" xmlns:w="http://schemas.openxmlformats.org/wordprocessingml/2006/main" xmlns:w14="http://schemas.microsoft.com/office/word/2010/wordml" xmlns:w15="http://schemas.microsoft.com/office/word/2012/wordml" xmlns:wpg="http://schemas.microsoft.com/office/word/2010/wordprocessingGroup" xmlns:wpi="http://schemas.microsoft.com/office/word/2010/wordprocessingInk" xmlns:wne="http://schemas.microsoft.com/office/word/2006/wordml" xmlns:wps="http://schemas.microsoft.com/office/word/2010/wordprocessingShape" mc:Ignorable="w14 w15 wp14">
-  <w:abstractNum w:abstractNumId="0" w15:restartNumberingAfterBreak="0">
+<w:numbering xmlns:wpc="http://schemas.microsoft.com/office/word/2010/wordprocessingCanvas" xmlns:mc="http://schemas.openxmlformats.org/markup-compatibility/2006" xmlns:o="urn:schemas-microsoft-com:office:office" xmlns:r="http://schemas.openxmlformats.org/officeDocument/2006/relationships" xmlns:m="http://schemas.openxmlformats.org/officeDocument/2006/math" xmlns:v="urn:schemas-microsoft-com:vml" xmlns:wp14="http://schemas.microsoft.com/office/word/2010/wordprocessingDrawing" xmlns:wp="http://schemas.openxmlformats.org/drawingml/2006/wordprocessingDrawing" xmlns:w10="urn:schemas-microsoft-com:office:word" xmlns:w="http://schemas.openxmlformats.org/wordprocessingml/2006/main" xmlns:w14="http://schemas.microsoft.com/office/word/2010/wordml" xmlns:wpg="http://schemas.microsoft.com/office/word/2010/wordprocessingGroup" xmlns:wpi="http://schemas.microsoft.com/office/word/2010/wordprocessingInk" xmlns:wne="http://schemas.microsoft.com/office/word/2006/wordml" xmlns:wps="http://schemas.microsoft.com/office/word/2010/wordprocessingShape" mc:Ignorable="w14 wp14">
+  <w:abstractNum w:abstractNumId="0">
     <w:nsid w:val="153B1A45"/>
     <w:multiLevelType w:val="multilevel"/>
     <w:tmpl w:val="0CD0D216"/>
@@ -2709,7 +3854,7 @@
       </w:rPr>
     </w:lvl>
   </w:abstractNum>
-  <w:abstractNum w:abstractNumId="1" w15:restartNumberingAfterBreak="0">
+  <w:abstractNum w:abstractNumId="1">
     <w:nsid w:val="15AB77BB"/>
     <w:multiLevelType w:val="multilevel"/>
     <w:tmpl w:val="2286F6C6"/>
@@ -2831,7 +3976,7 @@
       </w:pPr>
     </w:lvl>
   </w:abstractNum>
-  <w:abstractNum w:abstractNumId="2" w15:restartNumberingAfterBreak="0">
+  <w:abstractNum w:abstractNumId="2">
     <w:nsid w:val="3EE175AB"/>
     <w:multiLevelType w:val="multilevel"/>
     <w:tmpl w:val="C6FC4C2C"/>
@@ -2944,7 +4089,7 @@
       </w:rPr>
     </w:lvl>
   </w:abstractNum>
-  <w:abstractNum w:abstractNumId="3" w15:restartNumberingAfterBreak="0">
+  <w:abstractNum w:abstractNumId="3">
     <w:nsid w:val="5F580743"/>
     <w:multiLevelType w:val="multilevel"/>
     <w:tmpl w:val="7ACEB6E0"/>
@@ -3082,7 +4227,7 @@
 </file>
 
 <file path=word/styles.xml><?xml version="1.0" encoding="utf-8"?>
-<w:styles xmlns:mc="http://schemas.openxmlformats.org/markup-compatibility/2006" xmlns:r="http://schemas.openxmlformats.org/officeDocument/2006/relationships" xmlns:w="http://schemas.openxmlformats.org/wordprocessingml/2006/main" xmlns:w14="http://schemas.microsoft.com/office/word/2010/wordml" xmlns:w15="http://schemas.microsoft.com/office/word/2012/wordml" mc:Ignorable="w14 w15">
+<w:styles xmlns:mc="http://schemas.openxmlformats.org/markup-compatibility/2006" xmlns:r="http://schemas.openxmlformats.org/officeDocument/2006/relationships" xmlns:w="http://schemas.openxmlformats.org/wordprocessingml/2006/main" xmlns:w14="http://schemas.microsoft.com/office/word/2010/wordml" mc:Ignorable="w14">
   <w:docDefaults>
     <w:rPrDefault>
       <w:rPr>
@@ -3095,378 +4240,144 @@
     </w:rPrDefault>
     <w:pPrDefault/>
   </w:docDefaults>
-  <w:latentStyles w:defLockedState="0" w:defUIPriority="99" w:defSemiHidden="0" w:defUnhideWhenUsed="0" w:defQFormat="0" w:count="371">
-    <w:lsdException w:name="Normal" w:uiPriority="0" w:qFormat="1"/>
-    <w:lsdException w:name="heading 1" w:uiPriority="9" w:qFormat="1"/>
-    <w:lsdException w:name="heading 2" w:semiHidden="1" w:uiPriority="9" w:unhideWhenUsed="1" w:qFormat="1"/>
-    <w:lsdException w:name="heading 3" w:semiHidden="1" w:uiPriority="9" w:unhideWhenUsed="1" w:qFormat="1"/>
-    <w:lsdException w:name="heading 4" w:semiHidden="1" w:uiPriority="9" w:unhideWhenUsed="1" w:qFormat="1"/>
-    <w:lsdException w:name="heading 5" w:semiHidden="1" w:uiPriority="9" w:unhideWhenUsed="1" w:qFormat="1"/>
-    <w:lsdException w:name="heading 6" w:semiHidden="1" w:uiPriority="9" w:unhideWhenUsed="1" w:qFormat="1"/>
-    <w:lsdException w:name="heading 7" w:semiHidden="1" w:uiPriority="9" w:unhideWhenUsed="1" w:qFormat="1"/>
-    <w:lsdException w:name="heading 8" w:semiHidden="1" w:uiPriority="9" w:unhideWhenUsed="1" w:qFormat="1"/>
-    <w:lsdException w:name="heading 9" w:semiHidden="1" w:uiPriority="9" w:unhideWhenUsed="1" w:qFormat="1"/>
-    <w:lsdException w:name="index 1" w:semiHidden="1" w:unhideWhenUsed="1"/>
-    <w:lsdException w:name="index 2" w:semiHidden="1" w:unhideWhenUsed="1"/>
-    <w:lsdException w:name="index 3" w:semiHidden="1" w:unhideWhenUsed="1"/>
-    <w:lsdException w:name="index 4" w:semiHidden="1" w:unhideWhenUsed="1"/>
-    <w:lsdException w:name="index 5" w:semiHidden="1" w:unhideWhenUsed="1"/>
-    <w:lsdException w:name="index 6" w:semiHidden="1" w:unhideWhenUsed="1"/>
-    <w:lsdException w:name="index 7" w:semiHidden="1" w:unhideWhenUsed="1"/>
-    <w:lsdException w:name="index 8" w:semiHidden="1" w:unhideWhenUsed="1"/>
-    <w:lsdException w:name="index 9" w:semiHidden="1" w:unhideWhenUsed="1"/>
-    <w:lsdException w:name="toc 1" w:semiHidden="1" w:uiPriority="39" w:unhideWhenUsed="1"/>
-    <w:lsdException w:name="toc 2" w:semiHidden="1" w:uiPriority="39" w:unhideWhenUsed="1"/>
-    <w:lsdException w:name="toc 3" w:semiHidden="1" w:uiPriority="39" w:unhideWhenUsed="1"/>
-    <w:lsdException w:name="toc 4" w:semiHidden="1" w:uiPriority="39" w:unhideWhenUsed="1"/>
-    <w:lsdException w:name="toc 5" w:semiHidden="1" w:uiPriority="39" w:unhideWhenUsed="1"/>
-    <w:lsdException w:name="toc 6" w:semiHidden="1" w:uiPriority="39" w:unhideWhenUsed="1"/>
-    <w:lsdException w:name="toc 7" w:semiHidden="1" w:uiPriority="39" w:unhideWhenUsed="1"/>
-    <w:lsdException w:name="toc 8" w:semiHidden="1" w:uiPriority="39" w:unhideWhenUsed="1"/>
-    <w:lsdException w:name="toc 9" w:semiHidden="1" w:uiPriority="39" w:unhideWhenUsed="1"/>
-    <w:lsdException w:name="Normal Indent" w:semiHidden="1" w:unhideWhenUsed="1"/>
-    <w:lsdException w:name="footnote text" w:semiHidden="1" w:unhideWhenUsed="1"/>
-    <w:lsdException w:name="annotation text" w:semiHidden="1" w:unhideWhenUsed="1"/>
-    <w:lsdException w:name="header" w:semiHidden="1" w:unhideWhenUsed="1"/>
-    <w:lsdException w:name="footer" w:semiHidden="1" w:unhideWhenUsed="1"/>
-    <w:lsdException w:name="index heading" w:semiHidden="1" w:unhideWhenUsed="1"/>
-    <w:lsdException w:name="caption" w:semiHidden="1" w:uiPriority="35" w:unhideWhenUsed="1" w:qFormat="1"/>
-    <w:lsdException w:name="table of figures" w:semiHidden="1" w:unhideWhenUsed="1"/>
-    <w:lsdException w:name="envelope address" w:semiHidden="1" w:unhideWhenUsed="1"/>
-    <w:lsdException w:name="envelope return" w:semiHidden="1" w:unhideWhenUsed="1"/>
-    <w:lsdException w:name="footnote reference" w:semiHidden="1" w:unhideWhenUsed="1"/>
-    <w:lsdException w:name="annotation reference" w:semiHidden="1" w:unhideWhenUsed="1"/>
-    <w:lsdException w:name="line number" w:semiHidden="1" w:unhideWhenUsed="1"/>
-    <w:lsdException w:name="page number" w:semiHidden="1" w:unhideWhenUsed="1"/>
-    <w:lsdException w:name="endnote reference" w:semiHidden="1" w:unhideWhenUsed="1"/>
-    <w:lsdException w:name="endnote text" w:semiHidden="1" w:unhideWhenUsed="1"/>
-    <w:lsdException w:name="table of authorities" w:semiHidden="1" w:unhideWhenUsed="1"/>
-    <w:lsdException w:name="macro" w:semiHidden="1" w:unhideWhenUsed="1"/>
-    <w:lsdException w:name="toa heading" w:semiHidden="1" w:unhideWhenUsed="1"/>
-    <w:lsdException w:name="List" w:semiHidden="1" w:unhideWhenUsed="1"/>
-    <w:lsdException w:name="List Bullet" w:semiHidden="1" w:unhideWhenUsed="1"/>
-    <w:lsdException w:name="List Number" w:semiHidden="1" w:unhideWhenUsed="1"/>
-    <w:lsdException w:name="List 2" w:semiHidden="1" w:unhideWhenUsed="1"/>
-    <w:lsdException w:name="List 3" w:semiHidden="1" w:unhideWhenUsed="1"/>
-    <w:lsdException w:name="List 4" w:semiHidden="1" w:unhideWhenUsed="1"/>
-    <w:lsdException w:name="List 5" w:semiHidden="1" w:unhideWhenUsed="1"/>
-    <w:lsdException w:name="List Bullet 2" w:semiHidden="1" w:unhideWhenUsed="1"/>
-    <w:lsdException w:name="List Bullet 3" w:semiHidden="1" w:unhideWhenUsed="1"/>
-    <w:lsdException w:name="List Bullet 4" w:semiHidden="1" w:unhideWhenUsed="1"/>
-    <w:lsdException w:name="List Bullet 5" w:semiHidden="1" w:unhideWhenUsed="1"/>
-    <w:lsdException w:name="List Number 2" w:semiHidden="1" w:unhideWhenUsed="1"/>
-    <w:lsdException w:name="List Number 3" w:semiHidden="1" w:unhideWhenUsed="1"/>
-    <w:lsdException w:name="List Number 4" w:semiHidden="1" w:unhideWhenUsed="1"/>
-    <w:lsdException w:name="List Number 5" w:semiHidden="1" w:unhideWhenUsed="1"/>
-    <w:lsdException w:name="Title" w:uiPriority="10" w:qFormat="1"/>
-    <w:lsdException w:name="Closing" w:semiHidden="1" w:unhideWhenUsed="1"/>
-    <w:lsdException w:name="Signature" w:semiHidden="1" w:unhideWhenUsed="1"/>
-    <w:lsdException w:name="Default Paragraph Font" w:semiHidden="1" w:uiPriority="1" w:unhideWhenUsed="1"/>
-    <w:lsdException w:name="Body Text" w:semiHidden="1" w:unhideWhenUsed="1"/>
-    <w:lsdException w:name="Body Text Indent" w:semiHidden="1" w:unhideWhenUsed="1"/>
-    <w:lsdException w:name="List Continue" w:semiHidden="1" w:unhideWhenUsed="1"/>
-    <w:lsdException w:name="List Continue 2" w:semiHidden="1" w:unhideWhenUsed="1"/>
-    <w:lsdException w:name="List Continue 3" w:semiHidden="1" w:unhideWhenUsed="1"/>
-    <w:lsdException w:name="List Continue 4" w:semiHidden="1" w:unhideWhenUsed="1"/>
-    <w:lsdException w:name="List Continue 5" w:semiHidden="1" w:unhideWhenUsed="1"/>
-    <w:lsdException w:name="Message Header" w:semiHidden="1" w:unhideWhenUsed="1"/>
-    <w:lsdException w:name="Subtitle" w:uiPriority="11" w:qFormat="1"/>
-    <w:lsdException w:name="Salutation" w:semiHidden="1" w:unhideWhenUsed="1"/>
-    <w:lsdException w:name="Date" w:semiHidden="1" w:unhideWhenUsed="1"/>
-    <w:lsdException w:name="Body Text First Indent" w:semiHidden="1" w:unhideWhenUsed="1"/>
-    <w:lsdException w:name="Body Text First Indent 2" w:semiHidden="1" w:unhideWhenUsed="1"/>
-    <w:lsdException w:name="Note Heading" w:semiHidden="1" w:unhideWhenUsed="1"/>
-    <w:lsdException w:name="Body Text 2" w:semiHidden="1" w:unhideWhenUsed="1"/>
-    <w:lsdException w:name="Body Text 3" w:semiHidden="1" w:unhideWhenUsed="1"/>
-    <w:lsdException w:name="Body Text Indent 2" w:semiHidden="1" w:unhideWhenUsed="1"/>
-    <w:lsdException w:name="Body Text Indent 3" w:semiHidden="1" w:unhideWhenUsed="1"/>
-    <w:lsdException w:name="Block Text" w:semiHidden="1" w:unhideWhenUsed="1"/>
-    <w:lsdException w:name="Hyperlink" w:semiHidden="1" w:unhideWhenUsed="1"/>
-    <w:lsdException w:name="FollowedHyperlink" w:semiHidden="1" w:unhideWhenUsed="1"/>
-    <w:lsdException w:name="Strong" w:uiPriority="22" w:qFormat="1"/>
-    <w:lsdException w:name="Emphasis" w:uiPriority="20" w:qFormat="1"/>
-    <w:lsdException w:name="Document Map" w:semiHidden="1" w:unhideWhenUsed="1"/>
-    <w:lsdException w:name="Plain Text" w:semiHidden="1" w:unhideWhenUsed="1"/>
-    <w:lsdException w:name="E-mail Signature" w:semiHidden="1" w:unhideWhenUsed="1"/>
-    <w:lsdException w:name="HTML Top of Form" w:semiHidden="1" w:unhideWhenUsed="1"/>
-    <w:lsdException w:name="HTML Bottom of Form" w:semiHidden="1" w:unhideWhenUsed="1"/>
-    <w:lsdException w:name="Normal (Web)" w:semiHidden="1" w:unhideWhenUsed="1"/>
-    <w:lsdException w:name="HTML Acronym" w:semiHidden="1" w:unhideWhenUsed="1"/>
-    <w:lsdException w:name="HTML Address" w:semiHidden="1" w:unhideWhenUsed="1"/>
-    <w:lsdException w:name="HTML Cite" w:semiHidden="1" w:unhideWhenUsed="1"/>
-    <w:lsdException w:name="HTML Code" w:semiHidden="1" w:unhideWhenUsed="1"/>
-    <w:lsdException w:name="HTML Definition" w:semiHidden="1" w:unhideWhenUsed="1"/>
-    <w:lsdException w:name="HTML Keyboard" w:semiHidden="1" w:unhideWhenUsed="1"/>
-    <w:lsdException w:name="HTML Preformatted" w:semiHidden="1" w:unhideWhenUsed="1"/>
-    <w:lsdException w:name="HTML Sample" w:semiHidden="1" w:unhideWhenUsed="1"/>
-    <w:lsdException w:name="HTML Typewriter" w:semiHidden="1" w:unhideWhenUsed="1"/>
-    <w:lsdException w:name="HTML Variable" w:semiHidden="1" w:unhideWhenUsed="1"/>
-    <w:lsdException w:name="Normal Table" w:semiHidden="1" w:unhideWhenUsed="1"/>
-    <w:lsdException w:name="annotation subject" w:semiHidden="1" w:unhideWhenUsed="1"/>
-    <w:lsdException w:name="No List" w:semiHidden="1" w:unhideWhenUsed="1"/>
-    <w:lsdException w:name="Outline List 1" w:semiHidden="1" w:unhideWhenUsed="1"/>
-    <w:lsdException w:name="Outline List 2" w:semiHidden="1" w:unhideWhenUsed="1"/>
-    <w:lsdException w:name="Outline List 3" w:semiHidden="1" w:unhideWhenUsed="1"/>
-    <w:lsdException w:name="Table Simple 1" w:semiHidden="1" w:unhideWhenUsed="1"/>
-    <w:lsdException w:name="Table Simple 2" w:semiHidden="1" w:unhideWhenUsed="1"/>
-    <w:lsdException w:name="Table Simple 3" w:semiHidden="1" w:unhideWhenUsed="1"/>
-    <w:lsdException w:name="Table Classic 1" w:semiHidden="1" w:unhideWhenUsed="1"/>
-    <w:lsdException w:name="Table Classic 2" w:semiHidden="1" w:unhideWhenUsed="1"/>
-    <w:lsdException w:name="Table Classic 3" w:semiHidden="1" w:unhideWhenUsed="1"/>
-    <w:lsdException w:name="Table Classic 4" w:semiHidden="1" w:unhideWhenUsed="1"/>
-    <w:lsdException w:name="Table Colorful 1" w:semiHidden="1" w:unhideWhenUsed="1"/>
-    <w:lsdException w:name="Table Colorful 2" w:semiHidden="1" w:unhideWhenUsed="1"/>
-    <w:lsdException w:name="Table Colorful 3" w:semiHidden="1" w:unhideWhenUsed="1"/>
-    <w:lsdException w:name="Table Columns 1" w:semiHidden="1" w:unhideWhenUsed="1"/>
-    <w:lsdException w:name="Table Columns 2" w:semiHidden="1" w:unhideWhenUsed="1"/>
-    <w:lsdException w:name="Table Columns 3" w:semiHidden="1" w:unhideWhenUsed="1"/>
-    <w:lsdException w:name="Table Columns 4" w:semiHidden="1" w:unhideWhenUsed="1"/>
-    <w:lsdException w:name="Table Columns 5" w:semiHidden="1" w:unhideWhenUsed="1"/>
-    <w:lsdException w:name="Table Grid 1" w:semiHidden="1" w:unhideWhenUsed="1"/>
-    <w:lsdException w:name="Table Grid 2" w:semiHidden="1" w:unhideWhenUsed="1"/>
-    <w:lsdException w:name="Table Grid 3" w:semiHidden="1" w:unhideWhenUsed="1"/>
-    <w:lsdException w:name="Table Grid 4" w:semiHidden="1" w:unhideWhenUsed="1"/>
-    <w:lsdException w:name="Table Grid 5" w:semiHidden="1" w:unhideWhenUsed="1"/>
-    <w:lsdException w:name="Table Grid 6" w:semiHidden="1" w:unhideWhenUsed="1"/>
-    <w:lsdException w:name="Table Grid 7" w:semiHidden="1" w:unhideWhenUsed="1"/>
-    <w:lsdException w:name="Table Grid 8" w:semiHidden="1" w:unhideWhenUsed="1"/>
-    <w:lsdException w:name="Table List 1" w:semiHidden="1" w:unhideWhenUsed="1"/>
-    <w:lsdException w:name="Table List 2" w:semiHidden="1" w:unhideWhenUsed="1"/>
-    <w:lsdException w:name="Table List 3" w:semiHidden="1" w:unhideWhenUsed="1"/>
-    <w:lsdException w:name="Table List 4" w:semiHidden="1" w:unhideWhenUsed="1"/>
-    <w:lsdException w:name="Table List 5" w:semiHidden="1" w:unhideWhenUsed="1"/>
-    <w:lsdException w:name="Table List 6" w:semiHidden="1" w:unhideWhenUsed="1"/>
-    <w:lsdException w:name="Table List 7" w:semiHidden="1" w:unhideWhenUsed="1"/>
-    <w:lsdException w:name="Table List 8" w:semiHidden="1" w:unhideWhenUsed="1"/>
-    <w:lsdException w:name="Table 3D effects 1" w:semiHidden="1" w:unhideWhenUsed="1"/>
-    <w:lsdException w:name="Table 3D effects 2" w:semiHidden="1" w:unhideWhenUsed="1"/>
-    <w:lsdException w:name="Table 3D effects 3" w:semiHidden="1" w:unhideWhenUsed="1"/>
-    <w:lsdException w:name="Table Contemporary" w:semiHidden="1" w:unhideWhenUsed="1"/>
-    <w:lsdException w:name="Table Elegant" w:semiHidden="1" w:unhideWhenUsed="1"/>
-    <w:lsdException w:name="Table Professional" w:semiHidden="1" w:unhideWhenUsed="1"/>
-    <w:lsdException w:name="Table Subtle 1" w:semiHidden="1" w:unhideWhenUsed="1"/>
-    <w:lsdException w:name="Table Subtle 2" w:semiHidden="1" w:unhideWhenUsed="1"/>
-    <w:lsdException w:name="Table Web 1" w:semiHidden="1" w:unhideWhenUsed="1"/>
-    <w:lsdException w:name="Table Web 2" w:semiHidden="1" w:unhideWhenUsed="1"/>
-    <w:lsdException w:name="Table Web 3" w:semiHidden="1" w:unhideWhenUsed="1"/>
-    <w:lsdException w:name="Balloon Text" w:semiHidden="1" w:unhideWhenUsed="1"/>
-    <w:lsdException w:name="Table Grid" w:uiPriority="39"/>
-    <w:lsdException w:name="Table Theme" w:semiHidden="1" w:unhideWhenUsed="1"/>
-    <w:lsdException w:name="Placeholder Text" w:semiHidden="1"/>
-    <w:lsdException w:name="No Spacing" w:uiPriority="1" w:qFormat="1"/>
-    <w:lsdException w:name="Light Shading" w:uiPriority="60"/>
-    <w:lsdException w:name="Light List" w:uiPriority="61"/>
-    <w:lsdException w:name="Light Grid" w:uiPriority="62"/>
-    <w:lsdException w:name="Medium Shading 1" w:uiPriority="63"/>
-    <w:lsdException w:name="Medium Shading 2" w:uiPriority="64"/>
-    <w:lsdException w:name="Medium List 1" w:uiPriority="65"/>
-    <w:lsdException w:name="Medium List 2" w:uiPriority="66"/>
-    <w:lsdException w:name="Medium Grid 1" w:uiPriority="67"/>
-    <w:lsdException w:name="Medium Grid 2" w:uiPriority="68"/>
-    <w:lsdException w:name="Medium Grid 3" w:uiPriority="69"/>
-    <w:lsdException w:name="Dark List" w:uiPriority="70"/>
-    <w:lsdException w:name="Colorful Shading" w:uiPriority="71"/>
-    <w:lsdException w:name="Colorful List" w:uiPriority="72"/>
-    <w:lsdException w:name="Colorful Grid" w:uiPriority="73"/>
-    <w:lsdException w:name="Light Shading Accent 1" w:uiPriority="60"/>
-    <w:lsdException w:name="Light List Accent 1" w:uiPriority="61"/>
-    <w:lsdException w:name="Light Grid Accent 1" w:uiPriority="62"/>
-    <w:lsdException w:name="Medium Shading 1 Accent 1" w:uiPriority="63"/>
-    <w:lsdException w:name="Medium Shading 2 Accent 1" w:uiPriority="64"/>
-    <w:lsdException w:name="Medium List 1 Accent 1" w:uiPriority="65"/>
-    <w:lsdException w:name="Revision" w:semiHidden="1"/>
-    <w:lsdException w:name="List Paragraph" w:uiPriority="34" w:qFormat="1"/>
-    <w:lsdException w:name="Quote" w:uiPriority="29" w:qFormat="1"/>
-    <w:lsdException w:name="Intense Quote" w:uiPriority="30" w:qFormat="1"/>
-    <w:lsdException w:name="Medium List 2 Accent 1" w:uiPriority="66"/>
-    <w:lsdException w:name="Medium Grid 1 Accent 1" w:uiPriority="67"/>
-    <w:lsdException w:name="Medium Grid 2 Accent 1" w:uiPriority="68"/>
-    <w:lsdException w:name="Medium Grid 3 Accent 1" w:uiPriority="69"/>
-    <w:lsdException w:name="Dark List Accent 1" w:uiPriority="70"/>
-    <w:lsdException w:name="Colorful Shading Accent 1" w:uiPriority="71"/>
-    <w:lsdException w:name="Colorful List Accent 1" w:uiPriority="72"/>
-    <w:lsdException w:name="Colorful Grid Accent 1" w:uiPriority="73"/>
-    <w:lsdException w:name="Light Shading Accent 2" w:uiPriority="60"/>
-    <w:lsdException w:name="Light List Accent 2" w:uiPriority="61"/>
-    <w:lsdException w:name="Light Grid Accent 2" w:uiPriority="62"/>
-    <w:lsdException w:name="Medium Shading 1 Accent 2" w:uiPriority="63"/>
-    <w:lsdException w:name="Medium Shading 2 Accent 2" w:uiPriority="64"/>
-    <w:lsdException w:name="Medium List 1 Accent 2" w:uiPriority="65"/>
-    <w:lsdException w:name="Medium List 2 Accent 2" w:uiPriority="66"/>
-    <w:lsdException w:name="Medium Grid 1 Accent 2" w:uiPriority="67"/>
-    <w:lsdException w:name="Medium Grid 2 Accent 2" w:uiPriority="68"/>
-    <w:lsdException w:name="Medium Grid 3 Accent 2" w:uiPriority="69"/>
-    <w:lsdException w:name="Dark List Accent 2" w:uiPriority="70"/>
-    <w:lsdException w:name="Colorful Shading Accent 2" w:uiPriority="71"/>
-    <w:lsdException w:name="Colorful List Accent 2" w:uiPriority="72"/>
-    <w:lsdException w:name="Colorful Grid Accent 2" w:uiPriority="73"/>
-    <w:lsdException w:name="Light Shading Accent 3" w:uiPriority="60"/>
-    <w:lsdException w:name="Light List Accent 3" w:uiPriority="61"/>
-    <w:lsdException w:name="Light Grid Accent 3" w:uiPriority="62"/>
-    <w:lsdException w:name="Medium Shading 1 Accent 3" w:uiPriority="63"/>
-    <w:lsdException w:name="Medium Shading 2 Accent 3" w:uiPriority="64"/>
-    <w:lsdException w:name="Medium List 1 Accent 3" w:uiPriority="65"/>
-    <w:lsdException w:name="Medium List 2 Accent 3" w:uiPriority="66"/>
-    <w:lsdException w:name="Medium Grid 1 Accent 3" w:uiPriority="67"/>
-    <w:lsdException w:name="Medium Grid 2 Accent 3" w:uiPriority="68"/>
-    <w:lsdException w:name="Medium Grid 3 Accent 3" w:uiPriority="69"/>
-    <w:lsdException w:name="Dark List Accent 3" w:uiPriority="70"/>
-    <w:lsdException w:name="Colorful Shading Accent 3" w:uiPriority="71"/>
-    <w:lsdException w:name="Colorful List Accent 3" w:uiPriority="72"/>
-    <w:lsdException w:name="Colorful Grid Accent 3" w:uiPriority="73"/>
-    <w:lsdException w:name="Light Shading Accent 4" w:uiPriority="60"/>
-    <w:lsdException w:name="Light List Accent 4" w:uiPriority="61"/>
-    <w:lsdException w:name="Light Grid Accent 4" w:uiPriority="62"/>
-    <w:lsdException w:name="Medium Shading 1 Accent 4" w:uiPriority="63"/>
-    <w:lsdException w:name="Medium Shading 2 Accent 4" w:uiPriority="64"/>
-    <w:lsdException w:name="Medium List 1 Accent 4" w:uiPriority="65"/>
-    <w:lsdException w:name="Medium List 2 Accent 4" w:uiPriority="66"/>
-    <w:lsdException w:name="Medium Grid 1 Accent 4" w:uiPriority="67"/>
-    <w:lsdException w:name="Medium Grid 2 Accent 4" w:uiPriority="68"/>
-    <w:lsdException w:name="Medium Grid 3 Accent 4" w:uiPriority="69"/>
-    <w:lsdException w:name="Dark List Accent 4" w:uiPriority="70"/>
-    <w:lsdException w:name="Colorful Shading Accent 4" w:uiPriority="71"/>
-    <w:lsdException w:name="Colorful List Accent 4" w:uiPriority="72"/>
-    <w:lsdException w:name="Colorful Grid Accent 4" w:uiPriority="73"/>
-    <w:lsdException w:name="Light Shading Accent 5" w:uiPriority="60"/>
-    <w:lsdException w:name="Light List Accent 5" w:uiPriority="61"/>
-    <w:lsdException w:name="Light Grid Accent 5" w:uiPriority="62"/>
-    <w:lsdException w:name="Medium Shading 1 Accent 5" w:uiPriority="63"/>
-    <w:lsdException w:name="Medium Shading 2 Accent 5" w:uiPriority="64"/>
-    <w:lsdException w:name="Medium List 1 Accent 5" w:uiPriority="65"/>
-    <w:lsdException w:name="Medium List 2 Accent 5" w:uiPriority="66"/>
-    <w:lsdException w:name="Medium Grid 1 Accent 5" w:uiPriority="67"/>
-    <w:lsdException w:name="Medium Grid 2 Accent 5" w:uiPriority="68"/>
-    <w:lsdException w:name="Medium Grid 3 Accent 5" w:uiPriority="69"/>
-    <w:lsdException w:name="Dark List Accent 5" w:uiPriority="70"/>
-    <w:lsdException w:name="Colorful Shading Accent 5" w:uiPriority="71"/>
-    <w:lsdException w:name="Colorful List Accent 5" w:uiPriority="72"/>
-    <w:lsdException w:name="Colorful Grid Accent 5" w:uiPriority="73"/>
-    <w:lsdException w:name="Light Shading Accent 6" w:uiPriority="60"/>
-    <w:lsdException w:name="Light List Accent 6" w:uiPriority="61"/>
-    <w:lsdException w:name="Light Grid Accent 6" w:uiPriority="62"/>
-    <w:lsdException w:name="Medium Shading 1 Accent 6" w:uiPriority="63"/>
-    <w:lsdException w:name="Medium Shading 2 Accent 6" w:uiPriority="64"/>
-    <w:lsdException w:name="Medium List 1 Accent 6" w:uiPriority="65"/>
-    <w:lsdException w:name="Medium List 2 Accent 6" w:uiPriority="66"/>
-    <w:lsdException w:name="Medium Grid 1 Accent 6" w:uiPriority="67"/>
-    <w:lsdException w:name="Medium Grid 2 Accent 6" w:uiPriority="68"/>
-    <w:lsdException w:name="Medium Grid 3 Accent 6" w:uiPriority="69"/>
-    <w:lsdException w:name="Dark List Accent 6" w:uiPriority="70"/>
-    <w:lsdException w:name="Colorful Shading Accent 6" w:uiPriority="71"/>
-    <w:lsdException w:name="Colorful List Accent 6" w:uiPriority="72"/>
-    <w:lsdException w:name="Colorful Grid Accent 6" w:uiPriority="73"/>
-    <w:lsdException w:name="Subtle Emphasis" w:uiPriority="19" w:qFormat="1"/>
-    <w:lsdException w:name="Intense Emphasis" w:uiPriority="21" w:qFormat="1"/>
-    <w:lsdException w:name="Subtle Reference" w:uiPriority="31" w:qFormat="1"/>
-    <w:lsdException w:name="Intense Reference" w:uiPriority="32" w:qFormat="1"/>
-    <w:lsdException w:name="Book Title" w:uiPriority="33" w:qFormat="1"/>
-    <w:lsdException w:name="Bibliography" w:semiHidden="1" w:uiPriority="37" w:unhideWhenUsed="1"/>
-    <w:lsdException w:name="TOC Heading" w:semiHidden="1" w:uiPriority="39" w:unhideWhenUsed="1" w:qFormat="1"/>
-    <w:lsdException w:name="Plain Table 1" w:uiPriority="41"/>
-    <w:lsdException w:name="Plain Table 2" w:uiPriority="42"/>
-    <w:lsdException w:name="Plain Table 3" w:uiPriority="43"/>
-    <w:lsdException w:name="Plain Table 4" w:uiPriority="44"/>
-    <w:lsdException w:name="Plain Table 5" w:uiPriority="45"/>
-    <w:lsdException w:name="Grid Table Light" w:uiPriority="40"/>
-    <w:lsdException w:name="Grid Table 1 Light" w:uiPriority="46"/>
-    <w:lsdException w:name="Grid Table 2" w:uiPriority="47"/>
-    <w:lsdException w:name="Grid Table 3" w:uiPriority="48"/>
-    <w:lsdException w:name="Grid Table 4" w:uiPriority="49"/>
-    <w:lsdException w:name="Grid Table 5 Dark" w:uiPriority="50"/>
-    <w:lsdException w:name="Grid Table 6 Colorful" w:uiPriority="51"/>
-    <w:lsdException w:name="Grid Table 7 Colorful" w:uiPriority="52"/>
-    <w:lsdException w:name="Grid Table 1 Light Accent 1" w:uiPriority="46"/>
-    <w:lsdException w:name="Grid Table 2 Accent 1" w:uiPriority="47"/>
-    <w:lsdException w:name="Grid Table 3 Accent 1" w:uiPriority="48"/>
-    <w:lsdException w:name="Grid Table 4 Accent 1" w:uiPriority="49"/>
-    <w:lsdException w:name="Grid Table 5 Dark Accent 1" w:uiPriority="50"/>
-    <w:lsdException w:name="Grid Table 6 Colorful Accent 1" w:uiPriority="51"/>
-    <w:lsdException w:name="Grid Table 7 Colorful Accent 1" w:uiPriority="52"/>
-    <w:lsdException w:name="Grid Table 1 Light Accent 2" w:uiPriority="46"/>
-    <w:lsdException w:name="Grid Table 2 Accent 2" w:uiPriority="47"/>
-    <w:lsdException w:name="Grid Table 3 Accent 2" w:uiPriority="48"/>
-    <w:lsdException w:name="Grid Table 4 Accent 2" w:uiPriority="49"/>
-    <w:lsdException w:name="Grid Table 5 Dark Accent 2" w:uiPriority="50"/>
-    <w:lsdException w:name="Grid Table 6 Colorful Accent 2" w:uiPriority="51"/>
-    <w:lsdException w:name="Grid Table 7 Colorful Accent 2" w:uiPriority="52"/>
-    <w:lsdException w:name="Grid Table 1 Light Accent 3" w:uiPriority="46"/>
-    <w:lsdException w:name="Grid Table 2 Accent 3" w:uiPriority="47"/>
-    <w:lsdException w:name="Grid Table 3 Accent 3" w:uiPriority="48"/>
-    <w:lsdException w:name="Grid Table 4 Accent 3" w:uiPriority="49"/>
-    <w:lsdException w:name="Grid Table 5 Dark Accent 3" w:uiPriority="50"/>
-    <w:lsdException w:name="Grid Table 6 Colorful Accent 3" w:uiPriority="51"/>
-    <w:lsdException w:name="Grid Table 7 Colorful Accent 3" w:uiPriority="52"/>
-    <w:lsdException w:name="Grid Table 1 Light Accent 4" w:uiPriority="46"/>
-    <w:lsdException w:name="Grid Table 2 Accent 4" w:uiPriority="47"/>
-    <w:lsdException w:name="Grid Table 3 Accent 4" w:uiPriority="48"/>
-    <w:lsdException w:name="Grid Table 4 Accent 4" w:uiPriority="49"/>
-    <w:lsdException w:name="Grid Table 5 Dark Accent 4" w:uiPriority="50"/>
-    <w:lsdException w:name="Grid Table 6 Colorful Accent 4" w:uiPriority="51"/>
-    <w:lsdException w:name="Grid Table 7 Colorful Accent 4" w:uiPriority="52"/>
-    <w:lsdException w:name="Grid Table 1 Light Accent 5" w:uiPriority="46"/>
-    <w:lsdException w:name="Grid Table 2 Accent 5" w:uiPriority="47"/>
-    <w:lsdException w:name="Grid Table 3 Accent 5" w:uiPriority="48"/>
-    <w:lsdException w:name="Grid Table 4 Accent 5" w:uiPriority="49"/>
-    <w:lsdException w:name="Grid Table 5 Dark Accent 5" w:uiPriority="50"/>
-    <w:lsdException w:name="Grid Table 6 Colorful Accent 5" w:uiPriority="51"/>
-    <w:lsdException w:name="Grid Table 7 Colorful Accent 5" w:uiPriority="52"/>
-    <w:lsdException w:name="Grid Table 1 Light Accent 6" w:uiPriority="46"/>
-    <w:lsdException w:name="Grid Table 2 Accent 6" w:uiPriority="47"/>
-    <w:lsdException w:name="Grid Table 3 Accent 6" w:uiPriority="48"/>
-    <w:lsdException w:name="Grid Table 4 Accent 6" w:uiPriority="49"/>
-    <w:lsdException w:name="Grid Table 5 Dark Accent 6" w:uiPriority="50"/>
-    <w:lsdException w:name="Grid Table 6 Colorful Accent 6" w:uiPriority="51"/>
-    <w:lsdException w:name="Grid Table 7 Colorful Accent 6" w:uiPriority="52"/>
-    <w:lsdException w:name="List Table 1 Light" w:uiPriority="46"/>
-    <w:lsdException w:name="List Table 2" w:uiPriority="47"/>
-    <w:lsdException w:name="List Table 3" w:uiPriority="48"/>
-    <w:lsdException w:name="List Table 4" w:uiPriority="49"/>
-    <w:lsdException w:name="List Table 5 Dark" w:uiPriority="50"/>
-    <w:lsdException w:name="List Table 6 Colorful" w:uiPriority="51"/>
-    <w:lsdException w:name="List Table 7 Colorful" w:uiPriority="52"/>
-    <w:lsdException w:name="List Table 1 Light Accent 1" w:uiPriority="46"/>
-    <w:lsdException w:name="List Table 2 Accent 1" w:uiPriority="47"/>
-    <w:lsdException w:name="List Table 3 Accent 1" w:uiPriority="48"/>
-    <w:lsdException w:name="List Table 4 Accent 1" w:uiPriority="49"/>
-    <w:lsdException w:name="List Table 5 Dark Accent 1" w:uiPriority="50"/>
-    <w:lsdException w:name="List Table 6 Colorful Accent 1" w:uiPriority="51"/>
-    <w:lsdException w:name="List Table 7 Colorful Accent 1" w:uiPriority="52"/>
-    <w:lsdException w:name="List Table 1 Light Accent 2" w:uiPriority="46"/>
-    <w:lsdException w:name="List Table 2 Accent 2" w:uiPriority="47"/>
-    <w:lsdException w:name="List Table 3 Accent 2" w:uiPriority="48"/>
-    <w:lsdException w:name="List Table 4 Accent 2" w:uiPriority="49"/>
-    <w:lsdException w:name="List Table 5 Dark Accent 2" w:uiPriority="50"/>
-    <w:lsdException w:name="List Table 6 Colorful Accent 2" w:uiPriority="51"/>
-    <w:lsdException w:name="List Table 7 Colorful Accent 2" w:uiPriority="52"/>
-    <w:lsdException w:name="List Table 1 Light Accent 3" w:uiPriority="46"/>
-    <w:lsdException w:name="List Table 2 Accent 3" w:uiPriority="47"/>
-    <w:lsdException w:name="List Table 3 Accent 3" w:uiPriority="48"/>
-    <w:lsdException w:name="List Table 4 Accent 3" w:uiPriority="49"/>
-    <w:lsdException w:name="List Table 5 Dark Accent 3" w:uiPriority="50"/>
-    <w:lsdException w:name="List Table 6 Colorful Accent 3" w:uiPriority="51"/>
-    <w:lsdException w:name="List Table 7 Colorful Accent 3" w:uiPriority="52"/>
-    <w:lsdException w:name="List Table 1 Light Accent 4" w:uiPriority="46"/>
-    <w:lsdException w:name="List Table 2 Accent 4" w:uiPriority="47"/>
-    <w:lsdException w:name="List Table 3 Accent 4" w:uiPriority="48"/>
-    <w:lsdException w:name="List Table 4 Accent 4" w:uiPriority="49"/>
-    <w:lsdException w:name="List Table 5 Dark Accent 4" w:uiPriority="50"/>
-    <w:lsdException w:name="List Table 6 Colorful Accent 4" w:uiPriority="51"/>
-    <w:lsdException w:name="List Table 7 Colorful Accent 4" w:uiPriority="52"/>
-    <w:lsdException w:name="List Table 1 Light Accent 5" w:uiPriority="46"/>
-    <w:lsdException w:name="List Table 2 Accent 5" w:uiPriority="47"/>
-    <w:lsdException w:name="List Table 3 Accent 5" w:uiPriority="48"/>
-    <w:lsdException w:name="List Table 4 Accent 5" w:uiPriority="49"/>
-    <w:lsdException w:name="List Table 5 Dark Accent 5" w:uiPriority="50"/>
-    <w:lsdException w:name="List Table 6 Colorful Accent 5" w:uiPriority="51"/>
-    <w:lsdException w:name="List Table 7 Colorful Accent 5" w:uiPriority="52"/>
-    <w:lsdException w:name="List Table 1 Light Accent 6" w:uiPriority="46"/>
-    <w:lsdException w:name="List Table 2 Accent 6" w:uiPriority="47"/>
-    <w:lsdException w:name="List Table 3 Accent 6" w:uiPriority="48"/>
-    <w:lsdException w:name="List Table 4 Accent 6" w:uiPriority="49"/>
-    <w:lsdException w:name="List Table 5 Dark Accent 6" w:uiPriority="50"/>
-    <w:lsdException w:name="List Table 6 Colorful Accent 6" w:uiPriority="51"/>
-    <w:lsdException w:name="List Table 7 Colorful Accent 6" w:uiPriority="52"/>
+  <w:latentStyles w:defLockedState="0" w:defUIPriority="99" w:defSemiHidden="1" w:defUnhideWhenUsed="1" w:defQFormat="0" w:count="267">
+    <w:lsdException w:name="Normal" w:semiHidden="0" w:uiPriority="0" w:unhideWhenUsed="0" w:qFormat="1"/>
+    <w:lsdException w:name="heading 1" w:semiHidden="0" w:uiPriority="9" w:unhideWhenUsed="0" w:qFormat="1"/>
+    <w:lsdException w:name="heading 2" w:uiPriority="9" w:qFormat="1"/>
+    <w:lsdException w:name="heading 3" w:uiPriority="9" w:qFormat="1"/>
+    <w:lsdException w:name="heading 4" w:uiPriority="9" w:qFormat="1"/>
+    <w:lsdException w:name="heading 5" w:uiPriority="9" w:qFormat="1"/>
+    <w:lsdException w:name="heading 6" w:uiPriority="9" w:qFormat="1"/>
+    <w:lsdException w:name="heading 7" w:uiPriority="9" w:qFormat="1"/>
+    <w:lsdException w:name="heading 8" w:uiPriority="9" w:qFormat="1"/>
+    <w:lsdException w:name="heading 9" w:uiPriority="9" w:qFormat="1"/>
+    <w:lsdException w:name="toc 1" w:uiPriority="39"/>
+    <w:lsdException w:name="toc 2" w:uiPriority="39"/>
+    <w:lsdException w:name="toc 3" w:uiPriority="39"/>
+    <w:lsdException w:name="toc 4" w:uiPriority="39"/>
+    <w:lsdException w:name="toc 5" w:uiPriority="39"/>
+    <w:lsdException w:name="toc 6" w:uiPriority="39"/>
+    <w:lsdException w:name="toc 7" w:uiPriority="39"/>
+    <w:lsdException w:name="toc 8" w:uiPriority="39"/>
+    <w:lsdException w:name="toc 9" w:uiPriority="39"/>
+    <w:lsdException w:name="caption" w:uiPriority="35" w:qFormat="1"/>
+    <w:lsdException w:name="Title" w:semiHidden="0" w:uiPriority="10" w:unhideWhenUsed="0" w:qFormat="1"/>
+    <w:lsdException w:name="Default Paragraph Font" w:uiPriority="1"/>
+    <w:lsdException w:name="Subtitle" w:semiHidden="0" w:uiPriority="11" w:unhideWhenUsed="0" w:qFormat="1"/>
+    <w:lsdException w:name="Strong" w:semiHidden="0" w:uiPriority="22" w:unhideWhenUsed="0" w:qFormat="1"/>
+    <w:lsdException w:name="Emphasis" w:semiHidden="0" w:uiPriority="20" w:unhideWhenUsed="0" w:qFormat="1"/>
+    <w:lsdException w:name="Table Grid" w:semiHidden="0" w:uiPriority="39" w:unhideWhenUsed="0"/>
+    <w:lsdException w:name="Placeholder Text" w:unhideWhenUsed="0"/>
+    <w:lsdException w:name="No Spacing" w:semiHidden="0" w:uiPriority="1" w:unhideWhenUsed="0" w:qFormat="1"/>
+    <w:lsdException w:name="Light Shading" w:semiHidden="0" w:uiPriority="60" w:unhideWhenUsed="0"/>
+    <w:lsdException w:name="Light List" w:semiHidden="0" w:uiPriority="61" w:unhideWhenUsed="0"/>
+    <w:lsdException w:name="Light Grid" w:semiHidden="0" w:uiPriority="62" w:unhideWhenUsed="0"/>
+    <w:lsdException w:name="Medium Shading 1" w:semiHidden="0" w:uiPriority="63" w:unhideWhenUsed="0"/>
+    <w:lsdException w:name="Medium Shading 2" w:semiHidden="0" w:uiPriority="64" w:unhideWhenUsed="0"/>
+    <w:lsdException w:name="Medium List 1" w:semiHidden="0" w:uiPriority="65" w:unhideWhenUsed="0"/>
+    <w:lsdException w:name="Medium List 2" w:semiHidden="0" w:uiPriority="66" w:unhideWhenUsed="0"/>
+    <w:lsdException w:name="Medium Grid 1" w:semiHidden="0" w:uiPriority="67" w:unhideWhenUsed="0"/>
+    <w:lsdException w:name="Medium Grid 2" w:semiHidden="0" w:uiPriority="68" w:unhideWhenUsed="0"/>
+    <w:lsdException w:name="Medium Grid 3" w:semiHidden="0" w:uiPriority="69" w:unhideWhenUsed="0"/>
+    <w:lsdException w:name="Dark List" w:semiHidden="0" w:uiPriority="70" w:unhideWhenUsed="0"/>
+    <w:lsdException w:name="Colorful Shading" w:semiHidden="0" w:uiPriority="71" w:unhideWhenUsed="0"/>
+    <w:lsdException w:name="Colorful List" w:semiHidden="0" w:uiPriority="72" w:unhideWhenUsed="0"/>
+    <w:lsdException w:name="Colorful Grid" w:semiHidden="0" w:uiPriority="73" w:unhideWhenUsed="0"/>
+    <w:lsdException w:name="Light Shading Accent 1" w:semiHidden="0" w:uiPriority="60" w:unhideWhenUsed="0"/>
+    <w:lsdException w:name="Light List Accent 1" w:semiHidden="0" w:uiPriority="61" w:unhideWhenUsed="0"/>
+    <w:lsdException w:name="Light Grid Accent 1" w:semiHidden="0" w:uiPriority="62" w:unhideWhenUsed="0"/>
+    <w:lsdException w:name="Medium Shading 1 Accent 1" w:semiHidden="0" w:uiPriority="63" w:unhideWhenUsed="0"/>
+    <w:lsdException w:name="Medium Shading 2 Accent 1" w:semiHidden="0" w:uiPriority="64" w:unhideWhenUsed="0"/>
+    <w:lsdException w:name="Medium List 1 Accent 1" w:semiHidden="0" w:uiPriority="65" w:unhideWhenUsed="0"/>
+    <w:lsdException w:name="Revision" w:unhideWhenUsed="0"/>
+    <w:lsdException w:name="List Paragraph" w:semiHidden="0" w:uiPriority="34" w:unhideWhenUsed="0" w:qFormat="1"/>
+    <w:lsdException w:name="Quote" w:semiHidden="0" w:uiPriority="29" w:unhideWhenUsed="0" w:qFormat="1"/>
+    <w:lsdException w:name="Intense Quote" w:semiHidden="0" w:uiPriority="30" w:unhideWhenUsed="0" w:qFormat="1"/>
+    <w:lsdException w:name="Medium List 2 Accent 1" w:semiHidden="0" w:uiPriority="66" w:unhideWhenUsed="0"/>
+    <w:lsdException w:name="Medium Grid 1 Accent 1" w:semiHidden="0" w:uiPriority="67" w:unhideWhenUsed="0"/>
+    <w:lsdException w:name="Medium Grid 2 Accent 1" w:semiHidden="0" w:uiPriority="68" w:unhideWhenUsed="0"/>
+    <w:lsdException w:name="Medium Grid 3 Accent 1" w:semiHidden="0" w:uiPriority="69" w:unhideWhenUsed="0"/>
+    <w:lsdException w:name="Dark List Accent 1" w:semiHidden="0" w:uiPriority="70" w:unhideWhenUsed="0"/>
+    <w:lsdException w:name="Colorful Shading Accent 1" w:semiHidden="0" w:uiPriority="71" w:unhideWhenUsed="0"/>
+    <w:lsdException w:name="Colorful List Accent 1" w:semiHidden="0" w:uiPriority="72" w:unhideWhenUsed="0"/>
+    <w:lsdException w:name="Colorful Grid Accent 1" w:semiHidden="0" w:uiPriority="73" w:unhideWhenUsed="0"/>
+    <w:lsdException w:name="Light Shading Accent 2" w:semiHidden="0" w:uiPriority="60" w:unhideWhenUsed="0"/>
+    <w:lsdException w:name="Light List Accent 2" w:semiHidden="0" w:uiPriority="61" w:unhideWhenUsed="0"/>
+    <w:lsdException w:name="Light Grid Accent 2" w:semiHidden="0" w:uiPriority="62" w:unhideWhenUsed="0"/>
+    <w:lsdException w:name="Medium Shading 1 Accent 2" w:semiHidden="0" w:uiPriority="63" w:unhideWhenUsed="0"/>
+    <w:lsdException w:name="Medium Shading 2 Accent 2" w:semiHidden="0" w:uiPriority="64" w:unhideWhenUsed="0"/>
+    <w:lsdException w:name="Medium List 1 Accent 2" w:semiHidden="0" w:uiPriority="65" w:unhideWhenUsed="0"/>
+    <w:lsdException w:name="Medium List 2 Accent 2" w:semiHidden="0" w:uiPriority="66" w:unhideWhenUsed="0"/>
+    <w:lsdException w:name="Medium Grid 1 Accent 2" w:semiHidden="0" w:uiPriority="67" w:unhideWhenUsed="0"/>
+    <w:lsdException w:name="Medium Grid 2 Accent 2" w:semiHidden="0" w:uiPriority="68" w:unhideWhenUsed="0"/>
+    <w:lsdException w:name="Medium Grid 3 Accent 2" w:semiHidden="0" w:uiPriority="69" w:unhideWhenUsed="0"/>
+    <w:lsdException w:name="Dark List Accent 2" w:semiHidden="0" w:uiPriority="70" w:unhideWhenUsed="0"/>
+    <w:lsdException w:name="Colorful Shading Accent 2" w:semiHidden="0" w:uiPriority="71" w:unhideWhenUsed="0"/>
+    <w:lsdException w:name="Colorful List Accent 2" w:semiHidden="0" w:uiPriority="72" w:unhideWhenUsed="0"/>
+    <w:lsdException w:name="Colorful Grid Accent 2" w:semiHidden="0" w:uiPriority="73" w:unhideWhenUsed="0"/>
+    <w:lsdException w:name="Light Shading Accent 3" w:semiHidden="0" w:uiPriority="60" w:unhideWhenUsed="0"/>
+    <w:lsdException w:name="Light List Accent 3" w:semiHidden="0" w:uiPriority="61" w:unhideWhenUsed="0"/>
+    <w:lsdException w:name="Light Grid Accent 3" w:semiHidden="0" w:uiPriority="62" w:unhideWhenUsed="0"/>
+    <w:lsdException w:name="Medium Shading 1 Accent 3" w:semiHidden="0" w:uiPriority="63" w:unhideWhenUsed="0"/>
+    <w:lsdException w:name="Medium Shading 2 Accent 3" w:semiHidden="0" w:uiPriority="64" w:unhideWhenUsed="0"/>
+    <w:lsdException w:name="Medium List 1 Accent 3" w:semiHidden="0" w:uiPriority="65" w:unhideWhenUsed="0"/>
+    <w:lsdException w:name="Medium List 2 Accent 3" w:semiHidden="0" w:uiPriority="66" w:unhideWhenUsed="0"/>
+    <w:lsdException w:name="Medium Grid 1 Accent 3" w:semiHidden="0" w:uiPriority="67" w:unhideWhenUsed="0"/>
+    <w:lsdException w:name="Medium Grid 2 Accent 3" w:semiHidden="0" w:uiPriority="68" w:unhideWhenUsed="0"/>
+    <w:lsdException w:name="Medium Grid 3 Accent 3" w:semiHidden="0" w:uiPriority="69" w:unhideWhenUsed="0"/>
+    <w:lsdException w:name="Dark List Accent 3" w:semiHidden="0" w:uiPriority="70" w:unhideWhenUsed="0"/>
+    <w:lsdException w:name="Colorful Shading Accent 3" w:semiHidden="0" w:uiPriority="71" w:unhideWhenUsed="0"/>
+    <w:lsdException w:name="Colorful List Accent 3" w:semiHidden="0" w:uiPriority="72" w:unhideWhenUsed="0"/>
+    <w:lsdException w:name="Colorful Grid Accent 3" w:semiHidden="0" w:uiPriority="73" w:unhideWhenUsed="0"/>
+    <w:lsdException w:name="Light Shading Accent 4" w:semiHidden="0" w:uiPriority="60" w:unhideWhenUsed="0"/>
+    <w:lsdException w:name="Light List Accent 4" w:semiHidden="0" w:uiPriority="61" w:unhideWhenUsed="0"/>
+    <w:lsdException w:name="Light Grid Accent 4" w:semiHidden="0" w:uiPriority="62" w:unhideWhenUsed="0"/>
+    <w:lsdException w:name="Medium Shading 1 Accent 4" w:semiHidden="0" w:uiPriority="63" w:unhideWhenUsed="0"/>
+    <w:lsdException w:name="Medium Shading 2 Accent 4" w:semiHidden="0" w:uiPriority="64" w:unhideWhenUsed="0"/>
+    <w:lsdException w:name="Medium List 1 Accent 4" w:semiHidden="0" w:uiPriority="65" w:unhideWhenUsed="0"/>
+    <w:lsdException w:name="Medium List 2 Accent 4" w:semiHidden="0" w:uiPriority="66" w:unhideWhenUsed="0"/>
+    <w:lsdException w:name="Medium Grid 1 Accent 4" w:semiHidden="0" w:uiPriority="67" w:unhideWhenUsed="0"/>
+    <w:lsdException w:name="Medium Grid 2 Accent 4" w:semiHidden="0" w:uiPriority="68" w:unhideWhenUsed="0"/>
+    <w:lsdException w:name="Medium Grid 3 Accent 4" w:semiHidden="0" w:uiPriority="69" w:unhideWhenUsed="0"/>
+    <w:lsdException w:name="Dark List Accent 4" w:semiHidden="0" w:uiPriority="70" w:unhideWhenUsed="0"/>
+    <w:lsdException w:name="Colorful Shading Accent 4" w:semiHidden="0" w:uiPriority="71" w:unhideWhenUsed="0"/>
+    <w:lsdException w:name="Colorful List Accent 4" w:semiHidden="0" w:uiPriority="72" w:unhideWhenUsed="0"/>
+    <w:lsdException w:name="Colorful Grid Accent 4" w:semiHidden="0" w:uiPriority="73" w:unhideWhenUsed="0"/>
+    <w:lsdException w:name="Light Shading Accent 5" w:semiHidden="0" w:uiPriority="60" w:unhideWhenUsed="0"/>
+    <w:lsdException w:name="Light List Accent 5" w:semiHidden="0" w:uiPriority="61" w:unhideWhenUsed="0"/>
+    <w:lsdException w:name="Light Grid Accent 5" w:semiHidden="0" w:uiPriority="62" w:unhideWhenUsed="0"/>
+    <w:lsdException w:name="Medium Shading 1 Accent 5" w:semiHidden="0" w:uiPriority="63" w:unhideWhenUsed="0"/>
+    <w:lsdException w:name="Medium Shading 2 Accent 5" w:semiHidden="0" w:uiPriority="64" w:unhideWhenUsed="0"/>
+    <w:lsdException w:name="Medium List 1 Accent 5" w:semiHidden="0" w:uiPriority="65" w:unhideWhenUsed="0"/>
+    <w:lsdException w:name="Medium List 2 Accent 5" w:semiHidden="0" w:uiPriority="66" w:unhideWhenUsed="0"/>
+    <w:lsdException w:name="Medium Grid 1 Accent 5" w:semiHidden="0" w:uiPriority="67" w:unhideWhenUsed="0"/>
+    <w:lsdException w:name="Medium Grid 2 Accent 5" w:semiHidden="0" w:uiPriority="68" w:unhideWhenUsed="0"/>
+    <w:lsdException w:name="Medium Grid 3 Accent 5" w:semiHidden="0" w:uiPriority="69" w:unhideWhenUsed="0"/>
+    <w:lsdException w:name="Dark List Accent 5" w:semiHidden="0" w:uiPriority="70" w:unhideWhenUsed="0"/>
+    <w:lsdException w:name="Colorful Shading Accent 5" w:semiHidden="0" w:uiPriority="71" w:unhideWhenUsed="0"/>
+    <w:lsdException w:name="Colorful List Accent 5" w:semiHidden="0" w:uiPriority="72" w:unhideWhenUsed="0"/>
+    <w:lsdException w:name="Colorful Grid Accent 5" w:semiHidden="0" w:uiPriority="73" w:unhideWhenUsed="0"/>
+    <w:lsdException w:name="Light Shading Accent 6" w:semiHidden="0" w:uiPriority="60" w:unhideWhenUsed="0"/>
+    <w:lsdException w:name="Light List Accent 6" w:semiHidden="0" w:uiPriority="61" w:unhideWhenUsed="0"/>
+    <w:lsdException w:name="Light Grid Accent 6" w:semiHidden="0" w:uiPriority="62" w:unhideWhenUsed="0"/>
+    <w:lsdException w:name="Medium Shading 1 Accent 6" w:semiHidden="0" w:uiPriority="63" w:unhideWhenUsed="0"/>
+    <w:lsdException w:name="Medium Shading 2 Accent 6" w:semiHidden="0" w:uiPriority="64" w:unhideWhenUsed="0"/>
+    <w:lsdException w:name="Medium List 1 Accent 6" w:semiHidden="0" w:uiPriority="65" w:unhideWhenUsed="0"/>
+    <w:lsdException w:name="Medium List 2 Accent 6" w:semiHidden="0" w:uiPriority="66" w:unhideWhenUsed="0"/>
+    <w:lsdException w:name="Medium Grid 1 Accent 6" w:semiHidden="0" w:uiPriority="67" w:unhideWhenUsed="0"/>
+    <w:lsdException w:name="Medium Grid 2 Accent 6" w:semiHidden="0" w:uiPriority="68" w:unhideWhenUsed="0"/>
+    <w:lsdException w:name="Medium Grid 3 Accent 6" w:semiHidden="0" w:uiPriority="69" w:unhideWhenUsed="0"/>
+    <w:lsdException w:name="Dark List Accent 6" w:semiHidden="0" w:uiPriority="70" w:unhideWhenUsed="0"/>
+    <w:lsdException w:name="Colorful Shading Accent 6" w:semiHidden="0" w:uiPriority="71" w:unhideWhenUsed="0"/>
+    <w:lsdException w:name="Colorful List Accent 6" w:semiHidden="0" w:uiPriority="72" w:unhideWhenUsed="0"/>
+    <w:lsdException w:name="Colorful Grid Accent 6" w:semiHidden="0" w:uiPriority="73" w:unhideWhenUsed="0"/>
+    <w:lsdException w:name="Subtle Emphasis" w:semiHidden="0" w:uiPriority="19" w:unhideWhenUsed="0" w:qFormat="1"/>
+    <w:lsdException w:name="Intense Emphasis" w:semiHidden="0" w:uiPriority="21" w:unhideWhenUsed="0" w:qFormat="1"/>
+    <w:lsdException w:name="Subtle Reference" w:semiHidden="0" w:uiPriority="31" w:unhideWhenUsed="0" w:qFormat="1"/>
+    <w:lsdException w:name="Intense Reference" w:semiHidden="0" w:uiPriority="32" w:unhideWhenUsed="0" w:qFormat="1"/>
+    <w:lsdException w:name="Book Title" w:semiHidden="0" w:uiPriority="33" w:unhideWhenUsed="0" w:qFormat="1"/>
+    <w:lsdException w:name="Bibliography" w:uiPriority="37"/>
+    <w:lsdException w:name="TOC Heading" w:uiPriority="39" w:qFormat="1"/>
   </w:latentStyles>
   <w:style w:type="paragraph" w:default="1" w:styleId="Normal">
     <w:name w:val="Normal"/>
@@ -3476,12 +4387,13 @@
       <w:contextualSpacing/>
     </w:pPr>
   </w:style>
-  <w:style w:type="character" w:default="1" w:styleId="Fuentedeprrafopredeter">
+  <w:style w:type="character" w:default="1" w:styleId="Tipusdelletraperdefectedelpargraf">
     <w:name w:val="Default Paragraph Font"/>
     <w:uiPriority w:val="1"/>
+    <w:semiHidden/>
     <w:unhideWhenUsed/>
   </w:style>
-  <w:style w:type="table" w:default="1" w:styleId="Tablanormal">
+  <w:style w:type="table" w:default="1" w:styleId="Taulanormal">
     <w:name w:val="Normal Table"/>
     <w:uiPriority w:val="99"/>
     <w:semiHidden/>
@@ -3496,7 +4408,7 @@
       </w:tblCellMar>
     </w:tblPr>
   </w:style>
-  <w:style w:type="numbering" w:default="1" w:styleId="Sinlista">
+  <w:style w:type="numbering" w:default="1" w:styleId="Sensellista">
     <w:name w:val="No List"/>
     <w:uiPriority w:val="99"/>
     <w:semiHidden/>
@@ -3611,15 +4523,15 @@
       <w:spacing w:after="140" w:line="288" w:lineRule="auto"/>
     </w:pPr>
   </w:style>
-  <w:style w:type="paragraph" w:customStyle="1" w:styleId="Llista">
-    <w:name w:val="Llista"/>
+  <w:style w:type="paragraph" w:customStyle="1" w:styleId="Llista1">
+    <w:name w:val="Llista1"/>
     <w:basedOn w:val="Cosdeltext"/>
     <w:rPr>
       <w:rFonts w:cs="FreeSans"/>
     </w:rPr>
   </w:style>
-  <w:style w:type="paragraph" w:customStyle="1" w:styleId="Llegenda">
-    <w:name w:val="Llegenda"/>
+  <w:style w:type="paragraph" w:customStyle="1" w:styleId="Llegenda1">
+    <w:name w:val="Llegenda1"/>
     <w:basedOn w:val="Normal"/>
     <w:pPr>
       <w:suppressLineNumbers/>
@@ -3649,8 +4561,8 @@
       <w:contextualSpacing/>
     </w:pPr>
   </w:style>
-  <w:style w:type="paragraph" w:customStyle="1" w:styleId="Ttol">
-    <w:name w:val="Títol"/>
+  <w:style w:type="paragraph" w:customStyle="1" w:styleId="Ttol1">
+    <w:name w:val="Títol1"/>
     <w:basedOn w:val="LO-normal"/>
     <w:next w:val="Normal"/>
     <w:pPr>
@@ -3664,8 +4576,8 @@
       <w:szCs w:val="32"/>
     </w:rPr>
   </w:style>
-  <w:style w:type="paragraph" w:customStyle="1" w:styleId="Subttol">
-    <w:name w:val="Subtítol"/>
+  <w:style w:type="paragraph" w:customStyle="1" w:styleId="Subttol1">
+    <w:name w:val="Subtítol1"/>
     <w:basedOn w:val="LO-normal"/>
     <w:next w:val="Normal"/>
     <w:pPr>
@@ -3676,8 +4588,8 @@
       <w:rFonts w:ascii="Arial" w:eastAsia="Arial" w:hAnsi="Arial" w:cs="Arial"/>
     </w:rPr>
   </w:style>
-  <w:style w:type="paragraph" w:customStyle="1" w:styleId="Capalera">
-    <w:name w:val="Capçalera"/>
+  <w:style w:type="paragraph" w:customStyle="1" w:styleId="Capalera1">
+    <w:name w:val="Capçalera1"/>
     <w:basedOn w:val="Normal"/>
   </w:style>
   <w:style w:type="table" w:customStyle="1" w:styleId="TableNormal">
@@ -3691,10 +4603,10 @@
       </w:tblCellMar>
     </w:tblPr>
   </w:style>
-  <w:style w:type="paragraph" w:styleId="Encabezado">
+  <w:style w:type="paragraph" w:styleId="Capalera">
     <w:name w:val="header"/>
     <w:basedOn w:val="Normal"/>
-    <w:link w:val="EncabezadoCar"/>
+    <w:link w:val="CapaleraCar"/>
     <w:uiPriority w:val="99"/>
     <w:unhideWhenUsed/>
     <w:rsid w:val="00BD7296"/>
@@ -3709,10 +4621,10 @@
       <w:szCs w:val="21"/>
     </w:rPr>
   </w:style>
-  <w:style w:type="character" w:customStyle="1" w:styleId="EncabezadoCar">
-    <w:name w:val="Encabezado Car"/>
-    <w:basedOn w:val="Fuentedeprrafopredeter"/>
-    <w:link w:val="Encabezado"/>
+  <w:style w:type="character" w:customStyle="1" w:styleId="CapaleraCar">
+    <w:name w:val="Capçalera Car"/>
+    <w:basedOn w:val="Tipusdelletraperdefectedelpargraf"/>
+    <w:link w:val="Capalera"/>
     <w:uiPriority w:val="99"/>
     <w:rsid w:val="00BD7296"/>
     <w:rPr>
@@ -3720,10 +4632,10 @@
       <w:szCs w:val="21"/>
     </w:rPr>
   </w:style>
-  <w:style w:type="paragraph" w:styleId="Piedepgina">
+  <w:style w:type="paragraph" w:styleId="Peu">
     <w:name w:val="footer"/>
     <w:basedOn w:val="Normal"/>
-    <w:link w:val="PiedepginaCar"/>
+    <w:link w:val="PeuCar"/>
     <w:uiPriority w:val="99"/>
     <w:unhideWhenUsed/>
     <w:rsid w:val="00BD7296"/>
@@ -3738,10 +4650,10 @@
       <w:szCs w:val="21"/>
     </w:rPr>
   </w:style>
-  <w:style w:type="character" w:customStyle="1" w:styleId="PiedepginaCar">
-    <w:name w:val="Pie de página Car"/>
-    <w:basedOn w:val="Fuentedeprrafopredeter"/>
-    <w:link w:val="Piedepgina"/>
+  <w:style w:type="character" w:customStyle="1" w:styleId="PeuCar">
+    <w:name w:val="Peu Car"/>
+    <w:basedOn w:val="Tipusdelletraperdefectedelpargraf"/>
+    <w:link w:val="Peu"/>
     <w:uiPriority w:val="99"/>
     <w:rsid w:val="00BD7296"/>
     <w:rPr>
@@ -3751,8 +4663,505 @@
   </w:style>
   <w:style w:type="character" w:customStyle="1" w:styleId="instancename">
     <w:name w:val="instancename"/>
-    <w:basedOn w:val="Fuentedeprrafopredeter"/>
+    <w:basedOn w:val="Tipusdelletraperdefectedelpargraf"/>
     <w:rsid w:val="00BD7296"/>
+  </w:style>
+  <w:style w:type="paragraph" w:styleId="Textdeglobus">
+    <w:name w:val="Balloon Text"/>
+    <w:basedOn w:val="Normal"/>
+    <w:link w:val="TextdeglobusCar"/>
+    <w:uiPriority w:val="99"/>
+    <w:semiHidden/>
+    <w:unhideWhenUsed/>
+    <w:rsid w:val="006D2DB1"/>
+    <w:rPr>
+      <w:rFonts w:ascii="Tahoma" w:hAnsi="Tahoma" w:cs="Mangal"/>
+      <w:sz w:val="16"/>
+      <w:szCs w:val="14"/>
+    </w:rPr>
+  </w:style>
+  <w:style w:type="character" w:customStyle="1" w:styleId="TextdeglobusCar">
+    <w:name w:val="Text de globus Car"/>
+    <w:basedOn w:val="Tipusdelletraperdefectedelpargraf"/>
+    <w:link w:val="Textdeglobus"/>
+    <w:uiPriority w:val="99"/>
+    <w:semiHidden/>
+    <w:rsid w:val="006D2DB1"/>
+    <w:rPr>
+      <w:rFonts w:ascii="Tahoma" w:hAnsi="Tahoma" w:cs="Mangal"/>
+      <w:sz w:val="16"/>
+      <w:szCs w:val="14"/>
+    </w:rPr>
+  </w:style>
+</w:styles>
+</file>
+
+<file path=word/stylesWithEffects.xml><?xml version="1.0" encoding="utf-8"?>
+<w:styles xmlns:wpc="http://schemas.microsoft.com/office/word/2010/wordprocessingCanvas" xmlns:mc="http://schemas.openxmlformats.org/markup-compatibility/2006" xmlns:o="urn:schemas-microsoft-com:office:office" xmlns:r="http://schemas.openxmlformats.org/officeDocument/2006/relationships" xmlns:m="http://schemas.openxmlformats.org/officeDocument/2006/math" xmlns:v="urn:schemas-microsoft-com:vml" xmlns:wp14="http://schemas.microsoft.com/office/word/2010/wordprocessingDrawing" xmlns:wp="http://schemas.openxmlformats.org/drawingml/2006/wordprocessingDrawing" xmlns:w10="urn:schemas-microsoft-com:office:word" xmlns:w="http://schemas.openxmlformats.org/wordprocessingml/2006/main" xmlns:w14="http://schemas.microsoft.com/office/word/2010/wordml" xmlns:wpg="http://schemas.microsoft.com/office/word/2010/wordprocessingGroup" xmlns:wpi="http://schemas.microsoft.com/office/word/2010/wordprocessingInk" xmlns:wne="http://schemas.microsoft.com/office/word/2006/wordml" xmlns:wps="http://schemas.microsoft.com/office/word/2010/wordprocessingShape" mc:Ignorable="w14 wp14">
+  <w:docDefaults>
+    <w:rPrDefault>
+      <w:rPr>
+        <w:rFonts w:ascii="Times New Roman" w:eastAsia="Times New Roman" w:hAnsi="Times New Roman" w:cs="Times New Roman"/>
+        <w:color w:val="000000"/>
+        <w:sz w:val="24"/>
+        <w:szCs w:val="24"/>
+        <w:lang w:val="ca-ES" w:eastAsia="zh-CN" w:bidi="hi-IN"/>
+      </w:rPr>
+    </w:rPrDefault>
+    <w:pPrDefault/>
+  </w:docDefaults>
+  <w:latentStyles w:defLockedState="0" w:defUIPriority="99" w:defSemiHidden="1" w:defUnhideWhenUsed="1" w:defQFormat="0" w:count="267">
+    <w:lsdException w:name="Normal" w:semiHidden="0" w:uiPriority="0" w:unhideWhenUsed="0" w:qFormat="1"/>
+    <w:lsdException w:name="heading 1" w:semiHidden="0" w:uiPriority="9" w:unhideWhenUsed="0" w:qFormat="1"/>
+    <w:lsdException w:name="heading 2" w:uiPriority="9" w:qFormat="1"/>
+    <w:lsdException w:name="heading 3" w:uiPriority="9" w:qFormat="1"/>
+    <w:lsdException w:name="heading 4" w:uiPriority="9" w:qFormat="1"/>
+    <w:lsdException w:name="heading 5" w:uiPriority="9" w:qFormat="1"/>
+    <w:lsdException w:name="heading 6" w:uiPriority="9" w:qFormat="1"/>
+    <w:lsdException w:name="heading 7" w:uiPriority="9" w:qFormat="1"/>
+    <w:lsdException w:name="heading 8" w:uiPriority="9" w:qFormat="1"/>
+    <w:lsdException w:name="heading 9" w:uiPriority="9" w:qFormat="1"/>
+    <w:lsdException w:name="toc 1" w:uiPriority="39"/>
+    <w:lsdException w:name="toc 2" w:uiPriority="39"/>
+    <w:lsdException w:name="toc 3" w:uiPriority="39"/>
+    <w:lsdException w:name="toc 4" w:uiPriority="39"/>
+    <w:lsdException w:name="toc 5" w:uiPriority="39"/>
+    <w:lsdException w:name="toc 6" w:uiPriority="39"/>
+    <w:lsdException w:name="toc 7" w:uiPriority="39"/>
+    <w:lsdException w:name="toc 8" w:uiPriority="39"/>
+    <w:lsdException w:name="toc 9" w:uiPriority="39"/>
+    <w:lsdException w:name="caption" w:uiPriority="35" w:qFormat="1"/>
+    <w:lsdException w:name="Title" w:semiHidden="0" w:uiPriority="10" w:unhideWhenUsed="0" w:qFormat="1"/>
+    <w:lsdException w:name="Default Paragraph Font" w:uiPriority="1"/>
+    <w:lsdException w:name="Subtitle" w:semiHidden="0" w:uiPriority="11" w:unhideWhenUsed="0" w:qFormat="1"/>
+    <w:lsdException w:name="Strong" w:semiHidden="0" w:uiPriority="22" w:unhideWhenUsed="0" w:qFormat="1"/>
+    <w:lsdException w:name="Emphasis" w:semiHidden="0" w:uiPriority="20" w:unhideWhenUsed="0" w:qFormat="1"/>
+    <w:lsdException w:name="Table Grid" w:semiHidden="0" w:uiPriority="39" w:unhideWhenUsed="0"/>
+    <w:lsdException w:name="Placeholder Text" w:unhideWhenUsed="0"/>
+    <w:lsdException w:name="No Spacing" w:semiHidden="0" w:uiPriority="1" w:unhideWhenUsed="0" w:qFormat="1"/>
+    <w:lsdException w:name="Light Shading" w:semiHidden="0" w:uiPriority="60" w:unhideWhenUsed="0"/>
+    <w:lsdException w:name="Light List" w:semiHidden="0" w:uiPriority="61" w:unhideWhenUsed="0"/>
+    <w:lsdException w:name="Light Grid" w:semiHidden="0" w:uiPriority="62" w:unhideWhenUsed="0"/>
+    <w:lsdException w:name="Medium Shading 1" w:semiHidden="0" w:uiPriority="63" w:unhideWhenUsed="0"/>
+    <w:lsdException w:name="Medium Shading 2" w:semiHidden="0" w:uiPriority="64" w:unhideWhenUsed="0"/>
+    <w:lsdException w:name="Medium List 1" w:semiHidden="0" w:uiPriority="65" w:unhideWhenUsed="0"/>
+    <w:lsdException w:name="Medium List 2" w:semiHidden="0" w:uiPriority="66" w:unhideWhenUsed="0"/>
+    <w:lsdException w:name="Medium Grid 1" w:semiHidden="0" w:uiPriority="67" w:unhideWhenUsed="0"/>
+    <w:lsdException w:name="Medium Grid 2" w:semiHidden="0" w:uiPriority="68" w:unhideWhenUsed="0"/>
+    <w:lsdException w:name="Medium Grid 3" w:semiHidden="0" w:uiPriority="69" w:unhideWhenUsed="0"/>
+    <w:lsdException w:name="Dark List" w:semiHidden="0" w:uiPriority="70" w:unhideWhenUsed="0"/>
+    <w:lsdException w:name="Colorful Shading" w:semiHidden="0" w:uiPriority="71" w:unhideWhenUsed="0"/>
+    <w:lsdException w:name="Colorful List" w:semiHidden="0" w:uiPriority="72" w:unhideWhenUsed="0"/>
+    <w:lsdException w:name="Colorful Grid" w:semiHidden="0" w:uiPriority="73" w:unhideWhenUsed="0"/>
+    <w:lsdException w:name="Light Shading Accent 1" w:semiHidden="0" w:uiPriority="60" w:unhideWhenUsed="0"/>
+    <w:lsdException w:name="Light List Accent 1" w:semiHidden="0" w:uiPriority="61" w:unhideWhenUsed="0"/>
+    <w:lsdException w:name="Light Grid Accent 1" w:semiHidden="0" w:uiPriority="62" w:unhideWhenUsed="0"/>
+    <w:lsdException w:name="Medium Shading 1 Accent 1" w:semiHidden="0" w:uiPriority="63" w:unhideWhenUsed="0"/>
+    <w:lsdException w:name="Medium Shading 2 Accent 1" w:semiHidden="0" w:uiPriority="64" w:unhideWhenUsed="0"/>
+    <w:lsdException w:name="Medium List 1 Accent 1" w:semiHidden="0" w:uiPriority="65" w:unhideWhenUsed="0"/>
+    <w:lsdException w:name="Revision" w:unhideWhenUsed="0"/>
+    <w:lsdException w:name="List Paragraph" w:semiHidden="0" w:uiPriority="34" w:unhideWhenUsed="0" w:qFormat="1"/>
+    <w:lsdException w:name="Quote" w:semiHidden="0" w:uiPriority="29" w:unhideWhenUsed="0" w:qFormat="1"/>
+    <w:lsdException w:name="Intense Quote" w:semiHidden="0" w:uiPriority="30" w:unhideWhenUsed="0" w:qFormat="1"/>
+    <w:lsdException w:name="Medium List 2 Accent 1" w:semiHidden="0" w:uiPriority="66" w:unhideWhenUsed="0"/>
+    <w:lsdException w:name="Medium Grid 1 Accent 1" w:semiHidden="0" w:uiPriority="67" w:unhideWhenUsed="0"/>
+    <w:lsdException w:name="Medium Grid 2 Accent 1" w:semiHidden="0" w:uiPriority="68" w:unhideWhenUsed="0"/>
+    <w:lsdException w:name="Medium Grid 3 Accent 1" w:semiHidden="0" w:uiPriority="69" w:unhideWhenUsed="0"/>
+    <w:lsdException w:name="Dark List Accent 1" w:semiHidden="0" w:uiPriority="70" w:unhideWhenUsed="0"/>
+    <w:lsdException w:name="Colorful Shading Accent 1" w:semiHidden="0" w:uiPriority="71" w:unhideWhenUsed="0"/>
+    <w:lsdException w:name="Colorful List Accent 1" w:semiHidden="0" w:uiPriority="72" w:unhideWhenUsed="0"/>
+    <w:lsdException w:name="Colorful Grid Accent 1" w:semiHidden="0" w:uiPriority="73" w:unhideWhenUsed="0"/>
+    <w:lsdException w:name="Light Shading Accent 2" w:semiHidden="0" w:uiPriority="60" w:unhideWhenUsed="0"/>
+    <w:lsdException w:name="Light List Accent 2" w:semiHidden="0" w:uiPriority="61" w:unhideWhenUsed="0"/>
+    <w:lsdException w:name="Light Grid Accent 2" w:semiHidden="0" w:uiPriority="62" w:unhideWhenUsed="0"/>
+    <w:lsdException w:name="Medium Shading 1 Accent 2" w:semiHidden="0" w:uiPriority="63" w:unhideWhenUsed="0"/>
+    <w:lsdException w:name="Medium Shading 2 Accent 2" w:semiHidden="0" w:uiPriority="64" w:unhideWhenUsed="0"/>
+    <w:lsdException w:name="Medium List 1 Accent 2" w:semiHidden="0" w:uiPriority="65" w:unhideWhenUsed="0"/>
+    <w:lsdException w:name="Medium List 2 Accent 2" w:semiHidden="0" w:uiPriority="66" w:unhideWhenUsed="0"/>
+    <w:lsdException w:name="Medium Grid 1 Accent 2" w:semiHidden="0" w:uiPriority="67" w:unhideWhenUsed="0"/>
+    <w:lsdException w:name="Medium Grid 2 Accent 2" w:semiHidden="0" w:uiPriority="68" w:unhideWhenUsed="0"/>
+    <w:lsdException w:name="Medium Grid 3 Accent 2" w:semiHidden="0" w:uiPriority="69" w:unhideWhenUsed="0"/>
+    <w:lsdException w:name="Dark List Accent 2" w:semiHidden="0" w:uiPriority="70" w:unhideWhenUsed="0"/>
+    <w:lsdException w:name="Colorful Shading Accent 2" w:semiHidden="0" w:uiPriority="71" w:unhideWhenUsed="0"/>
+    <w:lsdException w:name="Colorful List Accent 2" w:semiHidden="0" w:uiPriority="72" w:unhideWhenUsed="0"/>
+    <w:lsdException w:name="Colorful Grid Accent 2" w:semiHidden="0" w:uiPriority="73" w:unhideWhenUsed="0"/>
+    <w:lsdException w:name="Light Shading Accent 3" w:semiHidden="0" w:uiPriority="60" w:unhideWhenUsed="0"/>
+    <w:lsdException w:name="Light List Accent 3" w:semiHidden="0" w:uiPriority="61" w:unhideWhenUsed="0"/>
+    <w:lsdException w:name="Light Grid Accent 3" w:semiHidden="0" w:uiPriority="62" w:unhideWhenUsed="0"/>
+    <w:lsdException w:name="Medium Shading 1 Accent 3" w:semiHidden="0" w:uiPriority="63" w:unhideWhenUsed="0"/>
+    <w:lsdException w:name="Medium Shading 2 Accent 3" w:semiHidden="0" w:uiPriority="64" w:unhideWhenUsed="0"/>
+    <w:lsdException w:name="Medium List 1 Accent 3" w:semiHidden="0" w:uiPriority="65" w:unhideWhenUsed="0"/>
+    <w:lsdException w:name="Medium List 2 Accent 3" w:semiHidden="0" w:uiPriority="66" w:unhideWhenUsed="0"/>
+    <w:lsdException w:name="Medium Grid 1 Accent 3" w:semiHidden="0" w:uiPriority="67" w:unhideWhenUsed="0"/>
+    <w:lsdException w:name="Medium Grid 2 Accent 3" w:semiHidden="0" w:uiPriority="68" w:unhideWhenUsed="0"/>
+    <w:lsdException w:name="Medium Grid 3 Accent 3" w:semiHidden="0" w:uiPriority="69" w:unhideWhenUsed="0"/>
+    <w:lsdException w:name="Dark List Accent 3" w:semiHidden="0" w:uiPriority="70" w:unhideWhenUsed="0"/>
+    <w:lsdException w:name="Colorful Shading Accent 3" w:semiHidden="0" w:uiPriority="71" w:unhideWhenUsed="0"/>
+    <w:lsdException w:name="Colorful List Accent 3" w:semiHidden="0" w:uiPriority="72" w:unhideWhenUsed="0"/>
+    <w:lsdException w:name="Colorful Grid Accent 3" w:semiHidden="0" w:uiPriority="73" w:unhideWhenUsed="0"/>
+    <w:lsdException w:name="Light Shading Accent 4" w:semiHidden="0" w:uiPriority="60" w:unhideWhenUsed="0"/>
+    <w:lsdException w:name="Light List Accent 4" w:semiHidden="0" w:uiPriority="61" w:unhideWhenUsed="0"/>
+    <w:lsdException w:name="Light Grid Accent 4" w:semiHidden="0" w:uiPriority="62" w:unhideWhenUsed="0"/>
+    <w:lsdException w:name="Medium Shading 1 Accent 4" w:semiHidden="0" w:uiPriority="63" w:unhideWhenUsed="0"/>
+    <w:lsdException w:name="Medium Shading 2 Accent 4" w:semiHidden="0" w:uiPriority="64" w:unhideWhenUsed="0"/>
+    <w:lsdException w:name="Medium List 1 Accent 4" w:semiHidden="0" w:uiPriority="65" w:unhideWhenUsed="0"/>
+    <w:lsdException w:name="Medium List 2 Accent 4" w:semiHidden="0" w:uiPriority="66" w:unhideWhenUsed="0"/>
+    <w:lsdException w:name="Medium Grid 1 Accent 4" w:semiHidden="0" w:uiPriority="67" w:unhideWhenUsed="0"/>
+    <w:lsdException w:name="Medium Grid 2 Accent 4" w:semiHidden="0" w:uiPriority="68" w:unhideWhenUsed="0"/>
+    <w:lsdException w:name="Medium Grid 3 Accent 4" w:semiHidden="0" w:uiPriority="69" w:unhideWhenUsed="0"/>
+    <w:lsdException w:name="Dark List Accent 4" w:semiHidden="0" w:uiPriority="70" w:unhideWhenUsed="0"/>
+    <w:lsdException w:name="Colorful Shading Accent 4" w:semiHidden="0" w:uiPriority="71" w:unhideWhenUsed="0"/>
+    <w:lsdException w:name="Colorful List Accent 4" w:semiHidden="0" w:uiPriority="72" w:unhideWhenUsed="0"/>
+    <w:lsdException w:name="Colorful Grid Accent 4" w:semiHidden="0" w:uiPriority="73" w:unhideWhenUsed="0"/>
+    <w:lsdException w:name="Light Shading Accent 5" w:semiHidden="0" w:uiPriority="60" w:unhideWhenUsed="0"/>
+    <w:lsdException w:name="Light List Accent 5" w:semiHidden="0" w:uiPriority="61" w:unhideWhenUsed="0"/>
+    <w:lsdException w:name="Light Grid Accent 5" w:semiHidden="0" w:uiPriority="62" w:unhideWhenUsed="0"/>
+    <w:lsdException w:name="Medium Shading 1 Accent 5" w:semiHidden="0" w:uiPriority="63" w:unhideWhenUsed="0"/>
+    <w:lsdException w:name="Medium Shading 2 Accent 5" w:semiHidden="0" w:uiPriority="64" w:unhideWhenUsed="0"/>
+    <w:lsdException w:name="Medium List 1 Accent 5" w:semiHidden="0" w:uiPriority="65" w:unhideWhenUsed="0"/>
+    <w:lsdException w:name="Medium List 2 Accent 5" w:semiHidden="0" w:uiPriority="66" w:unhideWhenUsed="0"/>
+    <w:lsdException w:name="Medium Grid 1 Accent 5" w:semiHidden="0" w:uiPriority="67" w:unhideWhenUsed="0"/>
+    <w:lsdException w:name="Medium Grid 2 Accent 5" w:semiHidden="0" w:uiPriority="68" w:unhideWhenUsed="0"/>
+    <w:lsdException w:name="Medium Grid 3 Accent 5" w:semiHidden="0" w:uiPriority="69" w:unhideWhenUsed="0"/>
+    <w:lsdException w:name="Dark List Accent 5" w:semiHidden="0" w:uiPriority="70" w:unhideWhenUsed="0"/>
+    <w:lsdException w:name="Colorful Shading Accent 5" w:semiHidden="0" w:uiPriority="71" w:unhideWhenUsed="0"/>
+    <w:lsdException w:name="Colorful List Accent 5" w:semiHidden="0" w:uiPriority="72" w:unhideWhenUsed="0"/>
+    <w:lsdException w:name="Colorful Grid Accent 5" w:semiHidden="0" w:uiPriority="73" w:unhideWhenUsed="0"/>
+    <w:lsdException w:name="Light Shading Accent 6" w:semiHidden="0" w:uiPriority="60" w:unhideWhenUsed="0"/>
+    <w:lsdException w:name="Light List Accent 6" w:semiHidden="0" w:uiPriority="61" w:unhideWhenUsed="0"/>
+    <w:lsdException w:name="Light Grid Accent 6" w:semiHidden="0" w:uiPriority="62" w:unhideWhenUsed="0"/>
+    <w:lsdException w:name="Medium Shading 1 Accent 6" w:semiHidden="0" w:uiPriority="63" w:unhideWhenUsed="0"/>
+    <w:lsdException w:name="Medium Shading 2 Accent 6" w:semiHidden="0" w:uiPriority="64" w:unhideWhenUsed="0"/>
+    <w:lsdException w:name="Medium List 1 Accent 6" w:semiHidden="0" w:uiPriority="65" w:unhideWhenUsed="0"/>
+    <w:lsdException w:name="Medium List 2 Accent 6" w:semiHidden="0" w:uiPriority="66" w:unhideWhenUsed="0"/>
+    <w:lsdException w:name="Medium Grid 1 Accent 6" w:semiHidden="0" w:uiPriority="67" w:unhideWhenUsed="0"/>
+    <w:lsdException w:name="Medium Grid 2 Accent 6" w:semiHidden="0" w:uiPriority="68" w:unhideWhenUsed="0"/>
+    <w:lsdException w:name="Medium Grid 3 Accent 6" w:semiHidden="0" w:uiPriority="69" w:unhideWhenUsed="0"/>
+    <w:lsdException w:name="Dark List Accent 6" w:semiHidden="0" w:uiPriority="70" w:unhideWhenUsed="0"/>
+    <w:lsdException w:name="Colorful Shading Accent 6" w:semiHidden="0" w:uiPriority="71" w:unhideWhenUsed="0"/>
+    <w:lsdException w:name="Colorful List Accent 6" w:semiHidden="0" w:uiPriority="72" w:unhideWhenUsed="0"/>
+    <w:lsdException w:name="Colorful Grid Accent 6" w:semiHidden="0" w:uiPriority="73" w:unhideWhenUsed="0"/>
+    <w:lsdException w:name="Subtle Emphasis" w:semiHidden="0" w:uiPriority="19" w:unhideWhenUsed="0" w:qFormat="1"/>
+    <w:lsdException w:name="Intense Emphasis" w:semiHidden="0" w:uiPriority="21" w:unhideWhenUsed="0" w:qFormat="1"/>
+    <w:lsdException w:name="Subtle Reference" w:semiHidden="0" w:uiPriority="31" w:unhideWhenUsed="0" w:qFormat="1"/>
+    <w:lsdException w:name="Intense Reference" w:semiHidden="0" w:uiPriority="32" w:unhideWhenUsed="0" w:qFormat="1"/>
+    <w:lsdException w:name="Book Title" w:semiHidden="0" w:uiPriority="33" w:unhideWhenUsed="0" w:qFormat="1"/>
+    <w:lsdException w:name="Bibliography" w:uiPriority="37"/>
+    <w:lsdException w:name="TOC Heading" w:uiPriority="39" w:qFormat="1"/>
+  </w:latentStyles>
+  <w:style w:type="paragraph" w:default="1" w:styleId="Normal">
+    <w:name w:val="Normal"/>
+    <w:pPr>
+      <w:keepNext/>
+      <w:suppressAutoHyphens/>
+      <w:contextualSpacing/>
+    </w:pPr>
+  </w:style>
+  <w:style w:type="character" w:default="1" w:styleId="Tipusdelletraperdefectedelpargraf">
+    <w:name w:val="Default Paragraph Font"/>
+    <w:uiPriority w:val="1"/>
+    <w:semiHidden/>
+    <w:unhideWhenUsed/>
+  </w:style>
+  <w:style w:type="table" w:default="1" w:styleId="Taulanormal">
+    <w:name w:val="Normal Table"/>
+    <w:uiPriority w:val="99"/>
+    <w:semiHidden/>
+    <w:unhideWhenUsed/>
+    <w:tblPr>
+      <w:tblInd w:w="0" w:type="dxa"/>
+      <w:tblCellMar>
+        <w:top w:w="0" w:type="dxa"/>
+        <w:left w:w="108" w:type="dxa"/>
+        <w:bottom w:w="0" w:type="dxa"/>
+        <w:right w:w="108" w:type="dxa"/>
+      </w:tblCellMar>
+    </w:tblPr>
+  </w:style>
+  <w:style w:type="numbering" w:default="1" w:styleId="Sensellista">
+    <w:name w:val="No List"/>
+    <w:uiPriority w:val="99"/>
+    <w:semiHidden/>
+    <w:unhideWhenUsed/>
+  </w:style>
+  <w:style w:type="paragraph" w:customStyle="1" w:styleId="Encapalament1">
+    <w:name w:val="Encapçalament 1"/>
+    <w:basedOn w:val="LO-normal"/>
+    <w:next w:val="Normal"/>
+    <w:pPr>
+      <w:spacing w:before="240" w:after="60"/>
+    </w:pPr>
+    <w:rPr>
+      <w:rFonts w:ascii="Arial" w:eastAsia="Arial" w:hAnsi="Arial" w:cs="Arial"/>
+      <w:b/>
+      <w:sz w:val="32"/>
+      <w:szCs w:val="32"/>
+    </w:rPr>
+  </w:style>
+  <w:style w:type="paragraph" w:customStyle="1" w:styleId="Encapalament2">
+    <w:name w:val="Encapçalament 2"/>
+    <w:basedOn w:val="LO-normal"/>
+    <w:next w:val="Normal"/>
+    <w:pPr>
+      <w:spacing w:before="240" w:after="60"/>
+    </w:pPr>
+    <w:rPr>
+      <w:rFonts w:ascii="Arial" w:eastAsia="Arial" w:hAnsi="Arial" w:cs="Arial"/>
+      <w:b/>
+      <w:i/>
+      <w:sz w:val="28"/>
+      <w:szCs w:val="28"/>
+    </w:rPr>
+  </w:style>
+  <w:style w:type="paragraph" w:customStyle="1" w:styleId="Encapalament3">
+    <w:name w:val="Encapçalament 3"/>
+    <w:basedOn w:val="LO-normal"/>
+    <w:next w:val="Normal"/>
+    <w:pPr>
+      <w:spacing w:before="240" w:after="60"/>
+    </w:pPr>
+    <w:rPr>
+      <w:rFonts w:ascii="Arial" w:eastAsia="Arial" w:hAnsi="Arial" w:cs="Arial"/>
+      <w:b/>
+      <w:sz w:val="26"/>
+      <w:szCs w:val="26"/>
+    </w:rPr>
+  </w:style>
+  <w:style w:type="paragraph" w:customStyle="1" w:styleId="Encapalament4">
+    <w:name w:val="Encapçalament 4"/>
+    <w:basedOn w:val="LO-normal"/>
+    <w:next w:val="Normal"/>
+    <w:pPr>
+      <w:spacing w:before="240" w:after="60"/>
+    </w:pPr>
+    <w:rPr>
+      <w:b/>
+      <w:sz w:val="28"/>
+      <w:szCs w:val="28"/>
+    </w:rPr>
+  </w:style>
+  <w:style w:type="paragraph" w:customStyle="1" w:styleId="Encapalament5">
+    <w:name w:val="Encapçalament 5"/>
+    <w:basedOn w:val="LO-normal"/>
+    <w:next w:val="Normal"/>
+    <w:pPr>
+      <w:spacing w:before="240" w:after="60"/>
+    </w:pPr>
+    <w:rPr>
+      <w:b/>
+      <w:i/>
+      <w:sz w:val="26"/>
+      <w:szCs w:val="26"/>
+    </w:rPr>
+  </w:style>
+  <w:style w:type="paragraph" w:customStyle="1" w:styleId="Encapalament6">
+    <w:name w:val="Encapçalament 6"/>
+    <w:basedOn w:val="LO-normal"/>
+    <w:next w:val="Normal"/>
+    <w:pPr>
+      <w:spacing w:before="240" w:after="60"/>
+    </w:pPr>
+    <w:rPr>
+      <w:b/>
+      <w:sz w:val="22"/>
+      <w:szCs w:val="22"/>
+    </w:rPr>
+  </w:style>
+  <w:style w:type="character" w:customStyle="1" w:styleId="ListLabel1">
+    <w:name w:val="ListLabel 1"/>
+    <w:rPr>
+      <w:u w:val="none"/>
+    </w:rPr>
+  </w:style>
+  <w:style w:type="paragraph" w:customStyle="1" w:styleId="Encapalament">
+    <w:name w:val="Encapçalament"/>
+    <w:basedOn w:val="Normal"/>
+    <w:next w:val="Cosdeltext"/>
+    <w:pPr>
+      <w:spacing w:before="240" w:after="120"/>
+    </w:pPr>
+    <w:rPr>
+      <w:rFonts w:ascii="Liberation Sans" w:eastAsia="Droid Sans Fallback" w:hAnsi="Liberation Sans" w:cs="FreeSans"/>
+      <w:sz w:val="28"/>
+      <w:szCs w:val="28"/>
+    </w:rPr>
+  </w:style>
+  <w:style w:type="paragraph" w:customStyle="1" w:styleId="Cosdeltext">
+    <w:name w:val="Cos del text"/>
+    <w:basedOn w:val="Normal"/>
+    <w:pPr>
+      <w:spacing w:after="140" w:line="288" w:lineRule="auto"/>
+    </w:pPr>
+  </w:style>
+  <w:style w:type="paragraph" w:customStyle="1" w:styleId="Llista1">
+    <w:name w:val="Llista1"/>
+    <w:basedOn w:val="Cosdeltext"/>
+    <w:rPr>
+      <w:rFonts w:cs="FreeSans"/>
+    </w:rPr>
+  </w:style>
+  <w:style w:type="paragraph" w:customStyle="1" w:styleId="Llegenda1">
+    <w:name w:val="Llegenda1"/>
+    <w:basedOn w:val="Normal"/>
+    <w:pPr>
+      <w:suppressLineNumbers/>
+      <w:spacing w:before="120" w:after="120"/>
+    </w:pPr>
+    <w:rPr>
+      <w:rFonts w:cs="FreeSans"/>
+      <w:i/>
+      <w:iCs/>
+    </w:rPr>
+  </w:style>
+  <w:style w:type="paragraph" w:customStyle="1" w:styleId="ndex">
+    <w:name w:val="Índex"/>
+    <w:basedOn w:val="Normal"/>
+    <w:pPr>
+      <w:suppressLineNumbers/>
+    </w:pPr>
+    <w:rPr>
+      <w:rFonts w:cs="FreeSans"/>
+    </w:rPr>
+  </w:style>
+  <w:style w:type="paragraph" w:customStyle="1" w:styleId="LO-normal">
+    <w:name w:val="LO-normal"/>
+    <w:pPr>
+      <w:keepNext/>
+      <w:suppressAutoHyphens/>
+      <w:contextualSpacing/>
+    </w:pPr>
+  </w:style>
+  <w:style w:type="paragraph" w:customStyle="1" w:styleId="Ttol1">
+    <w:name w:val="Títol1"/>
+    <w:basedOn w:val="LO-normal"/>
+    <w:next w:val="Normal"/>
+    <w:pPr>
+      <w:spacing w:before="240" w:after="60"/>
+      <w:jc w:val="center"/>
+    </w:pPr>
+    <w:rPr>
+      <w:rFonts w:ascii="Arial" w:eastAsia="Arial" w:hAnsi="Arial" w:cs="Arial"/>
+      <w:b/>
+      <w:sz w:val="32"/>
+      <w:szCs w:val="32"/>
+    </w:rPr>
+  </w:style>
+  <w:style w:type="paragraph" w:customStyle="1" w:styleId="Subttol1">
+    <w:name w:val="Subtítol1"/>
+    <w:basedOn w:val="LO-normal"/>
+    <w:next w:val="Normal"/>
+    <w:pPr>
+      <w:spacing w:after="60"/>
+      <w:jc w:val="center"/>
+    </w:pPr>
+    <w:rPr>
+      <w:rFonts w:ascii="Arial" w:eastAsia="Arial" w:hAnsi="Arial" w:cs="Arial"/>
+    </w:rPr>
+  </w:style>
+  <w:style w:type="paragraph" w:customStyle="1" w:styleId="Capalera1">
+    <w:name w:val="Capçalera1"/>
+    <w:basedOn w:val="Normal"/>
+  </w:style>
+  <w:style w:type="table" w:customStyle="1" w:styleId="TableNormal">
+    <w:name w:val="Table Normal"/>
+    <w:tblPr>
+      <w:tblCellMar>
+        <w:top w:w="0" w:type="dxa"/>
+        <w:left w:w="0" w:type="dxa"/>
+        <w:bottom w:w="0" w:type="dxa"/>
+        <w:right w:w="0" w:type="dxa"/>
+      </w:tblCellMar>
+    </w:tblPr>
+  </w:style>
+  <w:style w:type="paragraph" w:styleId="Capalera">
+    <w:name w:val="header"/>
+    <w:basedOn w:val="Normal"/>
+    <w:link w:val="CapaleraCar"/>
+    <w:uiPriority w:val="99"/>
+    <w:unhideWhenUsed/>
+    <w:rsid w:val="00BD7296"/>
+    <w:pPr>
+      <w:tabs>
+        <w:tab w:val="center" w:pos="4252"/>
+        <w:tab w:val="right" w:pos="8504"/>
+      </w:tabs>
+    </w:pPr>
+    <w:rPr>
+      <w:rFonts w:cs="Mangal"/>
+      <w:szCs w:val="21"/>
+    </w:rPr>
+  </w:style>
+  <w:style w:type="character" w:customStyle="1" w:styleId="CapaleraCar">
+    <w:name w:val="Capçalera Car"/>
+    <w:basedOn w:val="Tipusdelletraperdefectedelpargraf"/>
+    <w:link w:val="Capalera"/>
+    <w:uiPriority w:val="99"/>
+    <w:rsid w:val="00BD7296"/>
+    <w:rPr>
+      <w:rFonts w:cs="Mangal"/>
+      <w:szCs w:val="21"/>
+    </w:rPr>
+  </w:style>
+  <w:style w:type="paragraph" w:styleId="Peu">
+    <w:name w:val="footer"/>
+    <w:basedOn w:val="Normal"/>
+    <w:link w:val="PeuCar"/>
+    <w:uiPriority w:val="99"/>
+    <w:unhideWhenUsed/>
+    <w:rsid w:val="00BD7296"/>
+    <w:pPr>
+      <w:tabs>
+        <w:tab w:val="center" w:pos="4252"/>
+        <w:tab w:val="right" w:pos="8504"/>
+      </w:tabs>
+    </w:pPr>
+    <w:rPr>
+      <w:rFonts w:cs="Mangal"/>
+      <w:szCs w:val="21"/>
+    </w:rPr>
+  </w:style>
+  <w:style w:type="character" w:customStyle="1" w:styleId="PeuCar">
+    <w:name w:val="Peu Car"/>
+    <w:basedOn w:val="Tipusdelletraperdefectedelpargraf"/>
+    <w:link w:val="Peu"/>
+    <w:uiPriority w:val="99"/>
+    <w:rsid w:val="00BD7296"/>
+    <w:rPr>
+      <w:rFonts w:cs="Mangal"/>
+      <w:szCs w:val="21"/>
+    </w:rPr>
+  </w:style>
+  <w:style w:type="character" w:customStyle="1" w:styleId="instancename">
+    <w:name w:val="instancename"/>
+    <w:basedOn w:val="Tipusdelletraperdefectedelpargraf"/>
+    <w:rsid w:val="00BD7296"/>
+  </w:style>
+  <w:style w:type="paragraph" w:styleId="Textdeglobus">
+    <w:name w:val="Balloon Text"/>
+    <w:basedOn w:val="Normal"/>
+    <w:link w:val="TextdeglobusCar"/>
+    <w:uiPriority w:val="99"/>
+    <w:semiHidden/>
+    <w:unhideWhenUsed/>
+    <w:rsid w:val="006D2DB1"/>
+    <w:rPr>
+      <w:rFonts w:ascii="Tahoma" w:hAnsi="Tahoma" w:cs="Mangal"/>
+      <w:sz w:val="16"/>
+      <w:szCs w:val="14"/>
+    </w:rPr>
+  </w:style>
+  <w:style w:type="character" w:customStyle="1" w:styleId="TextdeglobusCar">
+    <w:name w:val="Text de globus Car"/>
+    <w:basedOn w:val="Tipusdelletraperdefectedelpargraf"/>
+    <w:link w:val="Textdeglobus"/>
+    <w:uiPriority w:val="99"/>
+    <w:semiHidden/>
+    <w:rsid w:val="006D2DB1"/>
+    <w:rPr>
+      <w:rFonts w:ascii="Tahoma" w:hAnsi="Tahoma" w:cs="Mangal"/>
+      <w:sz w:val="16"/>
+      <w:szCs w:val="14"/>
+    </w:rPr>
   </w:style>
 </w:styles>
 </file>
@@ -4012,7 +5421,7 @@
   <a:extraClrSchemeLst/>
   <a:extLst>
     <a:ext uri="{05A4C25C-085E-4340-85A3-A5531E510DB2}">
-      <thm15:themeFamily xmlns:thm15="http://schemas.microsoft.com/office/thememl/2012/main" name="Office Theme" id="{62F939B6-93AF-4DB8-9C6B-D6C7DFDC589F}" vid="{4A3C46E8-61CC-4603-A589-7422A47A8E4A}"/>
+      <thm15:themeFamily xmlns:thm15="http://schemas.microsoft.com/office/thememl/2012/main" xmlns="" name="Office Theme" id="{62F939B6-93AF-4DB8-9C6B-D6C7DFDC589F}" vid="{4A3C46E8-61CC-4603-A589-7422A47A8E4A}"/>
     </a:ext>
   </a:extLst>
 </a:theme>

</xml_diff>